<commit_message>
Final changes made to level 1
</commit_message>
<xml_diff>
--- a/Documentation/External Game Document - Project - Part 1.docx
+++ b/Documentation/External Game Document - Project - Part 1.docx
@@ -1,6 +1,6 @@
 
 <file path=word/document.xml><?xml version="1.0" encoding="utf-8"?>
-<w:document xmlns:wpc="http://schemas.microsoft.com/office/word/2010/wordprocessingCanvas" xmlns:mc="http://schemas.openxmlformats.org/markup-compatibility/2006" xmlns:o="urn:schemas-microsoft-com:office:office" xmlns:r="http://schemas.openxmlformats.org/officeDocument/2006/relationships" xmlns:m="http://schemas.openxmlformats.org/officeDocument/2006/math" xmlns:v="urn:schemas-microsoft-com:vml" xmlns:wp14="http://schemas.microsoft.com/office/word/2010/wordprocessingDrawing" xmlns:wp="http://schemas.openxmlformats.org/drawingml/2006/wordprocessingDrawing" xmlns:w10="urn:schemas-microsoft-com:office:word" xmlns:w="http://schemas.openxmlformats.org/wordprocessingml/2006/main" xmlns:w14="http://schemas.microsoft.com/office/word/2010/wordml" xmlns:w15="http://schemas.microsoft.com/office/word/2012/wordml" xmlns:wpg="http://schemas.microsoft.com/office/word/2010/wordprocessingGroup" xmlns:wpi="http://schemas.microsoft.com/office/word/2010/wordprocessingInk" xmlns:wne="http://schemas.microsoft.com/office/word/2006/wordml" xmlns:wps="http://schemas.microsoft.com/office/word/2010/wordprocessingShape" mc:Ignorable="w14 w15 wp14">
+<w:document xmlns:ve="http://schemas.openxmlformats.org/markup-compatibility/2006" xmlns:o="urn:schemas-microsoft-com:office:office" xmlns:r="http://schemas.openxmlformats.org/officeDocument/2006/relationships" xmlns:m="http://schemas.openxmlformats.org/officeDocument/2006/math" xmlns:v="urn:schemas-microsoft-com:vml" xmlns:wp="http://schemas.openxmlformats.org/drawingml/2006/wordprocessingDrawing" xmlns:w10="urn:schemas-microsoft-com:office:word" xmlns:w="http://schemas.openxmlformats.org/wordprocessingml/2006/main" xmlns:wne="http://schemas.microsoft.com/office/word/2006/wordml">
   <w:background w:color="FFFFFF" w:themeColor="background1"/>
   <w:body>
     <w:sdt>
@@ -26,7 +26,7 @@
           <w:tblPr>
             <w:tblW w:w="5000" w:type="pct"/>
             <w:jc w:val="center"/>
-            <w:tblLook w:val="04A0" w:firstRow="1" w:lastRow="0" w:firstColumn="1" w:lastColumn="0" w:noHBand="0" w:noVBand="1"/>
+            <w:tblLook w:val="04A0"/>
           </w:tblPr>
           <w:tblGrid>
             <w:gridCol w:w="9576"/>
@@ -47,7 +47,6 @@
                 <w:dataBinding w:prefixMappings="xmlns:ns0='http://schemas.openxmlformats.org/officeDocument/2006/extended-properties'" w:xpath="/ns0:Properties[1]/ns0:Company[1]" w:storeItemID="{6668398D-A668-4E3E-A5EB-62B293D839F1}"/>
                 <w:text/>
               </w:sdtPr>
-              <w:sdtEndPr/>
               <w:sdtContent>
                 <w:tc>
                   <w:tcPr>
@@ -98,7 +97,6 @@
                 <w:dataBinding w:prefixMappings="xmlns:ns0='http://schemas.openxmlformats.org/package/2006/metadata/core-properties' xmlns:ns1='http://purl.org/dc/elements/1.1/'" w:xpath="/ns0:coreProperties[1]/ns1:title[1]" w:storeItemID="{6C3C8BC8-F283-45AE-878A-BAB7291924A1}"/>
                 <w:text/>
               </w:sdtPr>
-              <w:sdtEndPr/>
               <w:sdtContent>
                 <w:tc>
                   <w:tcPr>
@@ -237,7 +235,7 @@
                     <w:sz w:val="24"/>
                     <w:szCs w:val="24"/>
                   </w:rPr>
-                  <w:t>Version 1.0</w:t>
+                  <w:t>Version 1.1</w:t>
                 </w:r>
               </w:p>
               <w:p>
@@ -255,7 +253,7 @@
                   <w:t xml:space="preserve">All work Copyright © </w:t>
                 </w:r>
                 <w:r>
-                  <w:t>2012</w:t>
+                  <w:t>2016</w:t>
                 </w:r>
                 <w:r>
                   <w:t xml:space="preserve"> by Albert’s Inc.</w:t>
@@ -317,7 +315,6 @@
                   <w:dataBinding w:prefixMappings="xmlns:ns0='http://schemas.openxmlformats.org/package/2006/metadata/core-properties' xmlns:ns1='http://purl.org/dc/elements/1.1/'" w:xpath="/ns0:coreProperties[1]/ns1:creator[1]" w:storeItemID="{6C3C8BC8-F283-45AE-878A-BAB7291924A1}"/>
                   <w:text/>
                 </w:sdtPr>
-                <w:sdtEndPr/>
                 <w:sdtContent>
                   <w:p>
                     <w:pPr>
@@ -367,6 +364,49 @@
                   <w:t>Bhanu Kaplish</w:t>
                 </w:r>
               </w:p>
+              <w:p>
+                <w:pPr>
+                  <w:pStyle w:val="NoSpacing"/>
+                  <w:jc w:val="center"/>
+                  <w:rPr>
+                    <w:b/>
+                    <w:bCs/>
+                    <w:sz w:val="28"/>
+                    <w:szCs w:val="28"/>
+                    <w:u w:val="single"/>
+                  </w:rPr>
+                </w:pPr>
+                <w:r>
+                  <w:rPr>
+                    <w:b/>
+                    <w:bCs/>
+                    <w:sz w:val="28"/>
+                    <w:szCs w:val="28"/>
+                    <w:u w:val="single"/>
+                  </w:rPr>
+                  <w:t>L</w:t>
+                </w:r>
+                <w:r>
+                  <w:rPr>
+                    <w:b/>
+                    <w:bCs/>
+                    <w:sz w:val="28"/>
+                    <w:szCs w:val="28"/>
+                    <w:u w:val="single"/>
+                  </w:rPr>
+                  <w:t>ove</w:t>
+                </w:r>
+                <w:r>
+                  <w:rPr>
+                    <w:b/>
+                    <w:bCs/>
+                    <w:sz w:val="28"/>
+                    <w:szCs w:val="28"/>
+                    <w:u w:val="single"/>
+                  </w:rPr>
+                  <w:t>preet Ralh</w:t>
+                </w:r>
+              </w:p>
             </w:tc>
           </w:tr>
           <w:tr>
@@ -399,203 +439,81 @@
               <w:noProof/>
               <w:lang w:eastAsia="en-CA"/>
             </w:rPr>
-            <mc:AlternateContent>
-              <mc:Choice Requires="wps">
-                <w:drawing>
-                  <wp:anchor distT="0" distB="0" distL="114300" distR="114300" simplePos="0" relativeHeight="251658240" behindDoc="0" locked="0" layoutInCell="1" allowOverlap="1" wp14:anchorId="1D60853F" wp14:editId="1AE48D91">
-                    <wp:simplePos x="0" y="0"/>
-                    <wp:positionH relativeFrom="column">
-                      <wp:posOffset>1783080</wp:posOffset>
-                    </wp:positionH>
-                    <wp:positionV relativeFrom="paragraph">
-                      <wp:posOffset>-5914390</wp:posOffset>
-                    </wp:positionV>
-                    <wp:extent cx="2353310" cy="1019175"/>
-                    <wp:effectExtent l="13335" t="8890" r="5080" b="10160"/>
-                    <wp:wrapNone/>
-                    <wp:docPr id="1" name="Text Box 4"/>
-                    <wp:cNvGraphicFramePr>
-                      <a:graphicFrameLocks xmlns:a="http://schemas.openxmlformats.org/drawingml/2006/main"/>
-                    </wp:cNvGraphicFramePr>
-                    <a:graphic xmlns:a="http://schemas.openxmlformats.org/drawingml/2006/main">
-                      <a:graphicData uri="http://schemas.microsoft.com/office/word/2010/wordprocessingShape">
-                        <wps:wsp>
-                          <wps:cNvSpPr txBox="1">
-                            <a:spLocks noChangeArrowheads="1"/>
-                          </wps:cNvSpPr>
-                          <wps:spPr bwMode="auto">
-                            <a:xfrm>
-                              <a:off x="0" y="0"/>
-                              <a:ext cx="2353310" cy="1019175"/>
-                            </a:xfrm>
-                            <a:prstGeom prst="rect">
-                              <a:avLst/>
-                            </a:prstGeom>
-                            <a:solidFill>
-                              <a:srgbClr val="FFFFFF"/>
-                            </a:solidFill>
-                            <a:ln w="9525">
-                              <a:solidFill>
-                                <a:srgbClr val="000000"/>
-                              </a:solidFill>
-                              <a:miter lim="800000"/>
-                              <a:headEnd/>
-                              <a:tailEnd/>
-                            </a:ln>
-                          </wps:spPr>
-                          <wps:txbx>
-                            <w:txbxContent>
-                              <w:p>
-                                <w:pPr>
-                                  <w:jc w:val="center"/>
-                                </w:pPr>
-                                <w:r>
-                                  <w:rPr>
-                                    <w:noProof/>
-                                    <w:lang w:eastAsia="en-CA"/>
-                                  </w:rPr>
-                                  <w:drawing>
-                                    <wp:inline distT="0" distB="0" distL="0" distR="0" wp14:anchorId="607B9AE7" wp14:editId="00F27261">
-                                      <wp:extent cx="1163681" cy="962025"/>
-                                      <wp:effectExtent l="0" t="0" r="0" b="0"/>
-                                      <wp:docPr id="6" name="Picture 6"/>
-                                      <wp:cNvGraphicFramePr>
-                                        <a:graphicFrameLocks xmlns:a="http://schemas.openxmlformats.org/drawingml/2006/main" noChangeAspect="1"/>
-                                      </wp:cNvGraphicFramePr>
-                                      <a:graphic xmlns:a="http://schemas.openxmlformats.org/drawingml/2006/main">
-                                        <a:graphicData uri="http://schemas.openxmlformats.org/drawingml/2006/picture">
-                                          <pic:pic xmlns:pic="http://schemas.openxmlformats.org/drawingml/2006/picture">
-                                            <pic:nvPicPr>
-                                              <pic:cNvPr id="1" name=""/>
-                                              <pic:cNvPicPr/>
-                                            </pic:nvPicPr>
-                                            <pic:blipFill>
-                                              <a:blip r:embed="rId12"/>
-                                              <a:stretch>
-                                                <a:fillRect/>
-                                              </a:stretch>
-                                            </pic:blipFill>
-                                            <pic:spPr>
-                                              <a:xfrm>
-                                                <a:off x="0" y="0"/>
-                                                <a:ext cx="1172248" cy="969107"/>
-                                              </a:xfrm>
-                                              <a:prstGeom prst="rect">
-                                                <a:avLst/>
-                                              </a:prstGeom>
-                                            </pic:spPr>
-                                          </pic:pic>
-                                        </a:graphicData>
-                                      </a:graphic>
-                                    </wp:inline>
-                                  </w:drawing>
-                                </w:r>
-                              </w:p>
-                              <w:p>
-                                <w:pPr>
-                                  <w:jc w:val="center"/>
-                                  <w:rPr>
-                                    <w:b/>
-                                    <w:sz w:val="28"/>
-                                    <w:szCs w:val="28"/>
-                                  </w:rPr>
-                                </w:pPr>
-                              </w:p>
-                            </w:txbxContent>
-                          </wps:txbx>
-                          <wps:bodyPr rot="0" vert="horz" wrap="square" lIns="91440" tIns="45720" rIns="91440" bIns="45720" anchor="t" anchorCtr="0" upright="1">
-                            <a:noAutofit/>
-                          </wps:bodyPr>
-                        </wps:wsp>
-                      </a:graphicData>
-                    </a:graphic>
-                    <wp14:sizeRelH relativeFrom="margin">
-                      <wp14:pctWidth>40000</wp14:pctWidth>
-                    </wp14:sizeRelH>
-                    <wp14:sizeRelV relativeFrom="margin">
-                      <wp14:pctHeight>0</wp14:pctHeight>
-                    </wp14:sizeRelV>
-                  </wp:anchor>
-                </w:drawing>
-              </mc:Choice>
-              <mc:Fallback>
-                <w:pict>
-                  <v:shapetype w14:anchorId="1D60853F" id="_x0000_t202" coordsize="21600,21600" o:spt="202" path="m,l,21600r21600,l21600,xe">
-                    <v:stroke joinstyle="miter"/>
-                    <v:path gradientshapeok="t" o:connecttype="rect"/>
-                  </v:shapetype>
-                  <v:shape id="Text Box 4" o:spid="_x0000_s1026" type="#_x0000_t202" style="position:absolute;margin-left:140.4pt;margin-top:-465.7pt;width:185.3pt;height:80.25pt;z-index:251658240;visibility:visible;mso-wrap-style:square;mso-width-percent:400;mso-height-percent:0;mso-wrap-distance-left:9pt;mso-wrap-distance-top:0;mso-wrap-distance-right:9pt;mso-wrap-distance-bottom:0;mso-position-horizontal:absolute;mso-position-horizontal-relative:text;mso-position-vertical:absolute;mso-position-vertical-relative:text;mso-width-percent:400;mso-height-percent:0;mso-width-relative:margin;mso-height-relative:margin;v-text-anchor:top" o:gfxdata="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">
-                    <v:textbox>
-                      <w:txbxContent>
-                        <w:p>
-                          <w:pPr>
-                            <w:jc w:val="center"/>
-                          </w:pPr>
-                          <w:r>
-                            <w:rPr>
-                              <w:noProof/>
-                              <w:lang w:eastAsia="en-CA"/>
-                            </w:rPr>
-                            <w:drawing>
-                              <wp:inline distT="0" distB="0" distL="0" distR="0" wp14:anchorId="607B9AE7" wp14:editId="00F27261">
-                                <wp:extent cx="1163681" cy="962025"/>
-                                <wp:effectExtent l="0" t="0" r="0" b="0"/>
-                                <wp:docPr id="6" name="Picture 6"/>
-                                <wp:cNvGraphicFramePr>
-                                  <a:graphicFrameLocks xmlns:a="http://schemas.openxmlformats.org/drawingml/2006/main" noChangeAspect="1"/>
-                                </wp:cNvGraphicFramePr>
-                                <a:graphic xmlns:a="http://schemas.openxmlformats.org/drawingml/2006/main">
-                                  <a:graphicData uri="http://schemas.openxmlformats.org/drawingml/2006/picture">
-                                    <pic:pic xmlns:pic="http://schemas.openxmlformats.org/drawingml/2006/picture">
-                                      <pic:nvPicPr>
-                                        <pic:cNvPr id="1" name=""/>
-                                        <pic:cNvPicPr/>
-                                      </pic:nvPicPr>
-                                      <pic:blipFill>
-                                        <a:blip r:embed="rId12"/>
-                                        <a:stretch>
-                                          <a:fillRect/>
-                                        </a:stretch>
-                                      </pic:blipFill>
-                                      <pic:spPr>
-                                        <a:xfrm>
-                                          <a:off x="0" y="0"/>
-                                          <a:ext cx="1172248" cy="969107"/>
-                                        </a:xfrm>
-                                        <a:prstGeom prst="rect">
-                                          <a:avLst/>
-                                        </a:prstGeom>
-                                      </pic:spPr>
-                                    </pic:pic>
-                                  </a:graphicData>
-                                </a:graphic>
-                              </wp:inline>
-                            </w:drawing>
-                          </w:r>
-                        </w:p>
-                        <w:p>
-                          <w:pPr>
-                            <w:jc w:val="center"/>
-                            <w:rPr>
-                              <w:b/>
-                              <w:sz w:val="28"/>
-                              <w:szCs w:val="28"/>
-                            </w:rPr>
-                          </w:pPr>
-                        </w:p>
-                      </w:txbxContent>
-                    </v:textbox>
-                  </v:shape>
-                </w:pict>
-              </mc:Fallback>
-            </mc:AlternateContent>
+            <w:pict>
+              <v:shapetype id="_x0000_t202" coordsize="21600,21600" o:spt="202" path="m,l,21600r21600,l21600,xe">
+                <v:stroke joinstyle="miter"/>
+                <v:path gradientshapeok="t" o:connecttype="rect"/>
+              </v:shapetype>
+              <v:shape id="Text Box 4" o:spid="_x0000_s1026" type="#_x0000_t202" style="position:absolute;margin-left:140.4pt;margin-top:-465.7pt;width:185.3pt;height:80.25pt;z-index:251658240;visibility:visible;mso-width-percent:400;mso-width-percent:400;mso-width-relative:margin;mso-height-relative:margin" o:gfxdata="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">
+                <v:textbox>
+                  <w:txbxContent>
+                    <w:p>
+                      <w:pPr>
+                        <w:jc w:val="center"/>
+                      </w:pPr>
+                      <w:r>
+                        <w:rPr>
+                          <w:noProof/>
+                          <w:lang w:eastAsia="en-CA"/>
+                        </w:rPr>
+                        <w:drawing>
+                          <wp:inline distT="0" distB="0" distL="0" distR="0">
+                            <wp:extent cx="1163681" cy="962025"/>
+                            <wp:effectExtent l="0" t="0" r="0" b="0"/>
+                            <wp:docPr id="6" name="Picture 6"/>
+                            <wp:cNvGraphicFramePr>
+                              <a:graphicFrameLocks xmlns:a="http://schemas.openxmlformats.org/drawingml/2006/main" noChangeAspect="1"/>
+                            </wp:cNvGraphicFramePr>
+                            <a:graphic xmlns:a="http://schemas.openxmlformats.org/drawingml/2006/main">
+                              <a:graphicData uri="http://schemas.openxmlformats.org/drawingml/2006/picture">
+                                <pic:pic xmlns:pic="http://schemas.openxmlformats.org/drawingml/2006/picture">
+                                  <pic:nvPicPr>
+                                    <pic:cNvPr id="1" name=""/>
+                                    <pic:cNvPicPr/>
+                                  </pic:nvPicPr>
+                                  <pic:blipFill>
+                                    <a:blip r:embed="rId12"/>
+                                    <a:stretch>
+                                      <a:fillRect/>
+                                    </a:stretch>
+                                  </pic:blipFill>
+                                  <pic:spPr>
+                                    <a:xfrm>
+                                      <a:off x="0" y="0"/>
+                                      <a:ext cx="1172248" cy="969107"/>
+                                    </a:xfrm>
+                                    <a:prstGeom prst="rect">
+                                      <a:avLst/>
+                                    </a:prstGeom>
+                                  </pic:spPr>
+                                </pic:pic>
+                              </a:graphicData>
+                            </a:graphic>
+                          </wp:inline>
+                        </w:drawing>
+                      </w:r>
+                    </w:p>
+                    <w:p>
+                      <w:pPr>
+                        <w:jc w:val="center"/>
+                        <w:rPr>
+                          <w:b/>
+                          <w:sz w:val="28"/>
+                          <w:szCs w:val="28"/>
+                        </w:rPr>
+                      </w:pPr>
+                    </w:p>
+                  </w:txbxContent>
+                </v:textbox>
+              </v:shape>
+            </w:pict>
           </w:r>
         </w:p>
         <w:tbl>
           <w:tblPr>
             <w:tblpPr w:leftFromText="187" w:rightFromText="187" w:horzAnchor="margin" w:tblpXSpec="center" w:tblpYSpec="bottom"/>
             <w:tblW w:w="5000" w:type="pct"/>
-            <w:tblLook w:val="04A0" w:firstRow="1" w:lastRow="0" w:firstColumn="1" w:lastColumn="0" w:noHBand="0" w:noVBand="1"/>
+            <w:tblLook w:val="04A0"/>
           </w:tblPr>
           <w:tblGrid>
             <w:gridCol w:w="9576"/>
@@ -619,7 +537,14 @@
                     <w:sz w:val="24"/>
                     <w:szCs w:val="24"/>
                   </w:rPr>
-                  <w:t>Apr 01</w:t>
+                  <w:t>Apr</w:t>
+                </w:r>
+                <w:r>
+                  <w:rPr>
+                    <w:sz w:val="24"/>
+                    <w:szCs w:val="24"/>
+                  </w:rPr>
+                  <w:t xml:space="preserve"> 08</w:t>
                 </w:r>
                 <w:r>
                   <w:rPr>
@@ -728,7 +653,15 @@
             <w:sz w:val="24"/>
             <w:szCs w:val="24"/>
           </w:rPr>
-          <w:t>Game Overview…………………………………………………………………………………………………………………………4</w:t>
+          <w:t>Game Overview…………………………………………………………………………………………………………………………</w:t>
+        </w:r>
+        <w:r>
+          <w:rPr>
+            <w:rStyle w:val="Hyperlink"/>
+            <w:sz w:val="24"/>
+            <w:szCs w:val="24"/>
+          </w:rPr>
+          <w:t>5</w:t>
         </w:r>
       </w:hyperlink>
     </w:p>
@@ -748,12 +681,251 @@
             <w:sz w:val="24"/>
             <w:szCs w:val="24"/>
           </w:rPr>
-          <w:t>Game Play Mechanics……………………………………………………………………………………………………………….4</w:t>
+          <w:t>Game Play Mechanics……………………………………………………………………………………………………………….</w:t>
+        </w:r>
+        <w:r>
+          <w:rPr>
+            <w:rStyle w:val="Hyperlink"/>
+            <w:sz w:val="24"/>
+            <w:szCs w:val="24"/>
+          </w:rPr>
+          <w:t>5</w:t>
         </w:r>
       </w:hyperlink>
     </w:p>
     <w:p>
       <w:pPr>
+        <w:jc w:val="both"/>
+        <w:rPr>
+          <w:rStyle w:val="Hyperlink"/>
+          <w:sz w:val="24"/>
+          <w:szCs w:val="24"/>
+        </w:rPr>
+      </w:pPr>
+      <w:r>
+        <w:rPr>
+          <w:sz w:val="24"/>
+          <w:szCs w:val="24"/>
+        </w:rPr>
+        <w:fldChar w:fldCharType="begin"/>
+      </w:r>
+      <w:r>
+        <w:rPr>
+          <w:sz w:val="24"/>
+          <w:szCs w:val="24"/>
+        </w:rPr>
+        <w:instrText>HYPERLINK  \l "SavingLoading"</w:instrText>
+      </w:r>
+      <w:r>
+        <w:rPr>
+          <w:sz w:val="24"/>
+          <w:szCs w:val="24"/>
+        </w:rPr>
+        <w:fldChar w:fldCharType="separate"/>
+      </w:r>
+      <w:r>
+        <w:rPr>
+          <w:rStyle w:val="Hyperlink"/>
+          <w:sz w:val="24"/>
+          <w:szCs w:val="24"/>
+        </w:rPr>
+        <w:t>Camera…………..</w:t>
+      </w:r>
+      <w:r>
+        <w:rPr>
+          <w:rStyle w:val="Hyperlink"/>
+          <w:sz w:val="24"/>
+          <w:szCs w:val="24"/>
+        </w:rPr>
+        <w:t>…………………………………………………………………………………………………………………………</w:t>
+      </w:r>
+      <w:r>
+        <w:rPr>
+          <w:rStyle w:val="Hyperlink"/>
+          <w:sz w:val="24"/>
+          <w:szCs w:val="24"/>
+        </w:rPr>
+        <w:t>5</w:t>
+      </w:r>
+    </w:p>
+    <w:p>
+      <w:pPr>
+        <w:jc w:val="both"/>
+        <w:rPr>
+          <w:rStyle w:val="Hyperlink"/>
+          <w:sz w:val="24"/>
+          <w:szCs w:val="24"/>
+        </w:rPr>
+      </w:pPr>
+      <w:r>
+        <w:rPr>
+          <w:rStyle w:val="Hyperlink"/>
+          <w:sz w:val="24"/>
+          <w:szCs w:val="24"/>
+        </w:rPr>
+        <w:t>Controls…………………………………………………………………………………………………………………….………………</w:t>
+      </w:r>
+      <w:r>
+        <w:rPr>
+          <w:rStyle w:val="Hyperlink"/>
+          <w:sz w:val="24"/>
+          <w:szCs w:val="24"/>
+        </w:rPr>
+        <w:t>5</w:t>
+      </w:r>
+    </w:p>
+    <w:p>
+      <w:pPr>
+        <w:jc w:val="both"/>
+        <w:rPr>
+          <w:rStyle w:val="Hyperlink"/>
+          <w:sz w:val="24"/>
+          <w:szCs w:val="24"/>
+        </w:rPr>
+      </w:pPr>
+      <w:r>
+        <w:rPr>
+          <w:rStyle w:val="Hyperlink"/>
+          <w:sz w:val="24"/>
+          <w:szCs w:val="24"/>
+        </w:rPr>
+        <w:t>Saving and Loading……………………………………………………………………………………………………………………</w:t>
+      </w:r>
+      <w:r>
+        <w:rPr>
+          <w:rStyle w:val="Hyperlink"/>
+          <w:sz w:val="24"/>
+          <w:szCs w:val="24"/>
+        </w:rPr>
+        <w:t>5</w:t>
+      </w:r>
+    </w:p>
+    <w:p>
+      <w:pPr>
+        <w:jc w:val="both"/>
+        <w:rPr>
+          <w:rStyle w:val="Hyperlink"/>
+          <w:sz w:val="24"/>
+          <w:szCs w:val="24"/>
+        </w:rPr>
+      </w:pPr>
+      <w:r>
+        <w:rPr>
+          <w:sz w:val="24"/>
+          <w:szCs w:val="24"/>
+        </w:rPr>
+        <w:fldChar w:fldCharType="end"/>
+      </w:r>
+      <w:r>
+        <w:rPr>
+          <w:sz w:val="24"/>
+          <w:szCs w:val="24"/>
+        </w:rPr>
+        <w:fldChar w:fldCharType="begin"/>
+      </w:r>
+      <w:r>
+        <w:rPr>
+          <w:sz w:val="24"/>
+          <w:szCs w:val="24"/>
+        </w:rPr>
+        <w:instrText xml:space="preserve"> HYPERLINK  \l "InterfaceSketch" </w:instrText>
+      </w:r>
+      <w:r>
+        <w:rPr>
+          <w:sz w:val="24"/>
+          <w:szCs w:val="24"/>
+        </w:rPr>
+        <w:fldChar w:fldCharType="separate"/>
+      </w:r>
+      <w:r>
+        <w:rPr>
+          <w:rStyle w:val="Hyperlink"/>
+          <w:sz w:val="24"/>
+          <w:szCs w:val="24"/>
+        </w:rPr>
+        <w:t>Interface Sketch………………………………………</w:t>
+      </w:r>
+      <w:r>
+        <w:rPr>
+          <w:rStyle w:val="Hyperlink"/>
+          <w:sz w:val="24"/>
+          <w:szCs w:val="24"/>
+        </w:rPr>
+        <w:t>…………………………………………………………………………...…</w:t>
+      </w:r>
+      <w:r>
+        <w:rPr>
+          <w:rStyle w:val="Hyperlink"/>
+          <w:sz w:val="24"/>
+          <w:szCs w:val="24"/>
+        </w:rPr>
+        <w:t>6</w:t>
+      </w:r>
+      <w:r>
+        <w:rPr>
+          <w:rStyle w:val="Hyperlink"/>
+          <w:sz w:val="24"/>
+          <w:szCs w:val="24"/>
+        </w:rPr>
+        <w:t>,7</w:t>
+      </w:r>
+    </w:p>
+    <w:p>
+      <w:pPr>
+        <w:jc w:val="both"/>
+        <w:rPr>
+          <w:rStyle w:val="Hyperlink"/>
+          <w:sz w:val="24"/>
+          <w:szCs w:val="24"/>
+        </w:rPr>
+      </w:pPr>
+      <w:r>
+        <w:rPr>
+          <w:sz w:val="24"/>
+          <w:szCs w:val="24"/>
+        </w:rPr>
+        <w:fldChar w:fldCharType="end"/>
+      </w:r>
+      <w:r>
+        <w:rPr>
+          <w:sz w:val="24"/>
+          <w:szCs w:val="24"/>
+        </w:rPr>
+        <w:fldChar w:fldCharType="begin"/>
+      </w:r>
+      <w:r>
+        <w:rPr>
+          <w:sz w:val="24"/>
+          <w:szCs w:val="24"/>
+        </w:rPr>
+        <w:instrText xml:space="preserve"> HYPERLINK  \l "MenuAndScreenDescription" </w:instrText>
+      </w:r>
+      <w:r>
+        <w:rPr>
+          <w:sz w:val="24"/>
+          <w:szCs w:val="24"/>
+        </w:rPr>
+        <w:fldChar w:fldCharType="separate"/>
+      </w:r>
+      <w:r>
+        <w:rPr>
+          <w:rStyle w:val="Hyperlink"/>
+          <w:sz w:val="24"/>
+          <w:szCs w:val="24"/>
+        </w:rPr>
+        <w:t>Menu and Screen Description……………………</w:t>
+      </w:r>
+      <w:r>
+        <w:rPr>
+          <w:rStyle w:val="Hyperlink"/>
+          <w:sz w:val="24"/>
+          <w:szCs w:val="24"/>
+        </w:rPr>
+        <w:t>……………………………………………………………………………..7</w:t>
+      </w:r>
+    </w:p>
+    <w:p>
+      <w:pPr>
         <w:jc w:val="right"/>
         <w:rPr>
           <w:rStyle w:val="Hyperlink"/>
@@ -766,6 +938,13 @@
           <w:sz w:val="24"/>
           <w:szCs w:val="24"/>
         </w:rPr>
+        <w:fldChar w:fldCharType="end"/>
+      </w:r>
+      <w:r>
+        <w:rPr>
+          <w:sz w:val="24"/>
+          <w:szCs w:val="24"/>
+        </w:rPr>
         <w:fldChar w:fldCharType="begin"/>
       </w:r>
       <w:r>
@@ -773,7 +952,7 @@
           <w:sz w:val="24"/>
           <w:szCs w:val="24"/>
         </w:rPr>
-        <w:instrText>HYPERLINK  \l "SavingLoading"</w:instrText>
+        <w:instrText xml:space="preserve"> HYPERLINK  \l "GameWorld" </w:instrText>
       </w:r>
       <w:r>
         <w:rPr>
@@ -788,23 +967,15 @@
           <w:sz w:val="24"/>
           <w:szCs w:val="24"/>
         </w:rPr>
-        <w:t>Camera…………..</w:t>
-      </w:r>
-      <w:r>
-        <w:rPr>
-          <w:rStyle w:val="Hyperlink"/>
-          <w:sz w:val="24"/>
-          <w:szCs w:val="24"/>
-        </w:rPr>
-        <w:t>…………………………………………………………………………………………………………………………</w:t>
-      </w:r>
-      <w:r>
-        <w:rPr>
-          <w:rStyle w:val="Hyperlink"/>
-          <w:sz w:val="24"/>
-          <w:szCs w:val="24"/>
-        </w:rPr>
-        <w:t>5</w:t>
+        <w:t>Game World……………………………………………………………………………………………………………………………..</w:t>
+      </w:r>
+      <w:r>
+        <w:rPr>
+          <w:rStyle w:val="Hyperlink"/>
+          <w:sz w:val="24"/>
+          <w:szCs w:val="24"/>
+        </w:rPr>
+        <w:t>7</w:t>
       </w:r>
     </w:p>
     <w:p>
@@ -818,19 +989,47 @@
       </w:pPr>
       <w:r>
         <w:rPr>
-          <w:rStyle w:val="Hyperlink"/>
-          <w:sz w:val="24"/>
-          <w:szCs w:val="24"/>
-        </w:rPr>
-        <w:t>Controls…………………………………………………………………………………………………………………….………………</w:t>
-      </w:r>
-      <w:r>
-        <w:rPr>
-          <w:rStyle w:val="Hyperlink"/>
-          <w:sz w:val="24"/>
-          <w:szCs w:val="24"/>
-        </w:rPr>
-        <w:t>5</w:t>
+          <w:sz w:val="24"/>
+          <w:szCs w:val="24"/>
+        </w:rPr>
+        <w:fldChar w:fldCharType="end"/>
+      </w:r>
+      <w:r>
+        <w:rPr>
+          <w:sz w:val="24"/>
+          <w:szCs w:val="24"/>
+        </w:rPr>
+        <w:fldChar w:fldCharType="begin"/>
+      </w:r>
+      <w:r>
+        <w:rPr>
+          <w:sz w:val="24"/>
+          <w:szCs w:val="24"/>
+        </w:rPr>
+        <w:instrText xml:space="preserve"> HYPERLINK  \l "Levels" </w:instrText>
+      </w:r>
+      <w:r>
+        <w:rPr>
+          <w:sz w:val="24"/>
+          <w:szCs w:val="24"/>
+        </w:rPr>
+        <w:fldChar w:fldCharType="separate"/>
+      </w:r>
+      <w:r>
+        <w:rPr>
+          <w:rStyle w:val="Hyperlink"/>
+          <w:sz w:val="24"/>
+          <w:szCs w:val="24"/>
+        </w:rPr>
+        <w:t>Levels………………………………………………………………………………………………………………………………………..</w:t>
+      </w:r>
+      <w:r>
+        <w:rPr>
+          <w:rStyle w:val="Hyperlink"/>
+          <w:sz w:val="24"/>
+          <w:szCs w:val="24"/>
+        </w:rPr>
+        <w:t>7</w:t>
       </w:r>
     </w:p>
     <w:p>
@@ -844,19 +1043,55 @@
       </w:pPr>
       <w:r>
         <w:rPr>
-          <w:rStyle w:val="Hyperlink"/>
-          <w:sz w:val="24"/>
-          <w:szCs w:val="24"/>
-        </w:rPr>
-        <w:t>Saving and Loading……………………………………………………………………………………………………………………</w:t>
-      </w:r>
-      <w:r>
-        <w:rPr>
-          <w:rStyle w:val="Hyperlink"/>
-          <w:sz w:val="24"/>
-          <w:szCs w:val="24"/>
-        </w:rPr>
-        <w:t>5</w:t>
+          <w:sz w:val="24"/>
+          <w:szCs w:val="24"/>
+        </w:rPr>
+        <w:fldChar w:fldCharType="end"/>
+      </w:r>
+      <w:r>
+        <w:rPr>
+          <w:sz w:val="24"/>
+          <w:szCs w:val="24"/>
+        </w:rPr>
+        <w:fldChar w:fldCharType="begin"/>
+      </w:r>
+      <w:r>
+        <w:rPr>
+          <w:sz w:val="24"/>
+          <w:szCs w:val="24"/>
+        </w:rPr>
+        <w:instrText xml:space="preserve"> HYPERLINK  \l "GameProgression" </w:instrText>
+      </w:r>
+      <w:r>
+        <w:rPr>
+          <w:sz w:val="24"/>
+          <w:szCs w:val="24"/>
+        </w:rPr>
+        <w:fldChar w:fldCharType="separate"/>
+      </w:r>
+      <w:r>
+        <w:rPr>
+          <w:rStyle w:val="Hyperlink"/>
+          <w:sz w:val="24"/>
+          <w:szCs w:val="24"/>
+        </w:rPr>
+        <w:t>Game Progression…</w:t>
+      </w:r>
+      <w:r>
+        <w:rPr>
+          <w:rStyle w:val="Hyperlink"/>
+          <w:sz w:val="24"/>
+          <w:szCs w:val="24"/>
+        </w:rPr>
+        <w:t>………………………………………………………………………….………………………………………</w:t>
+      </w:r>
+      <w:r>
+        <w:rPr>
+          <w:rStyle w:val="Hyperlink"/>
+          <w:sz w:val="24"/>
+          <w:szCs w:val="24"/>
+        </w:rPr>
+        <w:t>8</w:t>
       </w:r>
     </w:p>
     <w:p>
@@ -887,7 +1122,7 @@
           <w:sz w:val="24"/>
           <w:szCs w:val="24"/>
         </w:rPr>
-        <w:instrText xml:space="preserve"> HYPERLINK  \l "InterfaceSketch" </w:instrText>
+        <w:instrText xml:space="preserve"> HYPERLINK  \l "Characters" </w:instrText>
       </w:r>
       <w:r>
         <w:rPr>
@@ -902,15 +1137,15 @@
           <w:sz w:val="24"/>
           <w:szCs w:val="24"/>
         </w:rPr>
-        <w:t>Interface Sketch………………………………………………………………………………………………………………………..</w:t>
-      </w:r>
-      <w:r>
-        <w:rPr>
-          <w:rStyle w:val="Hyperlink"/>
-          <w:sz w:val="24"/>
-          <w:szCs w:val="24"/>
-        </w:rPr>
-        <w:t>5</w:t>
+        <w:t>Characters………………………………………………………………………………………………………………………………..</w:t>
+      </w:r>
+      <w:r>
+        <w:rPr>
+          <w:rStyle w:val="Hyperlink"/>
+          <w:sz w:val="24"/>
+          <w:szCs w:val="24"/>
+        </w:rPr>
+        <w:t>8</w:t>
       </w:r>
     </w:p>
     <w:p>
@@ -941,7 +1176,7 @@
           <w:sz w:val="24"/>
           <w:szCs w:val="24"/>
         </w:rPr>
-        <w:instrText xml:space="preserve"> HYPERLINK  \l "MenuAndScreenDescription" </w:instrText>
+        <w:instrText xml:space="preserve"> HYPERLINK  \l "NonPlayerCharacters" </w:instrText>
       </w:r>
       <w:r>
         <w:rPr>
@@ -956,7 +1191,15 @@
           <w:sz w:val="24"/>
           <w:szCs w:val="24"/>
         </w:rPr>
-        <w:t>Menu and Screen Description…………………………………………………………………………………………………..5</w:t>
+        <w:t>Non-player Characters……………………………………………………………………………………………………………..</w:t>
+      </w:r>
+      <w:r>
+        <w:rPr>
+          <w:rStyle w:val="Hyperlink"/>
+          <w:sz w:val="24"/>
+          <w:szCs w:val="24"/>
+        </w:rPr>
+        <w:t>8</w:t>
       </w:r>
     </w:p>
     <w:p>
@@ -987,7 +1230,7 @@
           <w:sz w:val="24"/>
           <w:szCs w:val="24"/>
         </w:rPr>
-        <w:instrText xml:space="preserve"> HYPERLINK  \l "GameWorld" </w:instrText>
+        <w:instrText xml:space="preserve"> HYPERLINK  \l "Enemies" </w:instrText>
       </w:r>
       <w:r>
         <w:rPr>
@@ -1002,7 +1245,15 @@
           <w:sz w:val="24"/>
           <w:szCs w:val="24"/>
         </w:rPr>
-        <w:t>Game World……………………………………………………………………………………………………………………………..5</w:t>
+        <w:t>Enemies……………………………………………………………………………………………………………………………………</w:t>
+      </w:r>
+      <w:r>
+        <w:rPr>
+          <w:rStyle w:val="Hyperlink"/>
+          <w:sz w:val="24"/>
+          <w:szCs w:val="24"/>
+        </w:rPr>
+        <w:t>8</w:t>
       </w:r>
     </w:p>
     <w:p>
@@ -1033,7 +1284,7 @@
           <w:sz w:val="24"/>
           <w:szCs w:val="24"/>
         </w:rPr>
-        <w:instrText xml:space="preserve"> HYPERLINK  \l "Levels" </w:instrText>
+        <w:instrText xml:space="preserve"> HYPERLINK  \l "Weapons" </w:instrText>
       </w:r>
       <w:r>
         <w:rPr>
@@ -1048,7 +1299,15 @@
           <w:sz w:val="24"/>
           <w:szCs w:val="24"/>
         </w:rPr>
-        <w:t>Levels………………………………………………………………………………………………………………………………………..5</w:t>
+        <w:t>Weapons………………………………………………………………………………………………………………………………….</w:t>
+      </w:r>
+      <w:r>
+        <w:rPr>
+          <w:rStyle w:val="Hyperlink"/>
+          <w:sz w:val="24"/>
+          <w:szCs w:val="24"/>
+        </w:rPr>
+        <w:t>8</w:t>
       </w:r>
     </w:p>
     <w:p>
@@ -1079,7 +1338,7 @@
           <w:sz w:val="24"/>
           <w:szCs w:val="24"/>
         </w:rPr>
-        <w:instrText xml:space="preserve"> HYPERLINK  \l "GameProgression" </w:instrText>
+        <w:instrText xml:space="preserve"> HYPERLINK  \l "Items" </w:instrText>
       </w:r>
       <w:r>
         <w:rPr>
@@ -1094,23 +1353,15 @@
           <w:sz w:val="24"/>
           <w:szCs w:val="24"/>
         </w:rPr>
-        <w:t>Game Progression…</w:t>
-      </w:r>
-      <w:r>
-        <w:rPr>
-          <w:rStyle w:val="Hyperlink"/>
-          <w:sz w:val="24"/>
-          <w:szCs w:val="24"/>
-        </w:rPr>
-        <w:t>………………………………………………………………………….………………………………………</w:t>
-      </w:r>
-      <w:r>
-        <w:rPr>
-          <w:rStyle w:val="Hyperlink"/>
-          <w:sz w:val="24"/>
-          <w:szCs w:val="24"/>
-        </w:rPr>
-        <w:t>6</w:t>
+        <w:t>Items…………………………………………………………………………………………………………………………….………….</w:t>
+      </w:r>
+      <w:r>
+        <w:rPr>
+          <w:rStyle w:val="Hyperlink"/>
+          <w:sz w:val="24"/>
+          <w:szCs w:val="24"/>
+        </w:rPr>
+        <w:t>8</w:t>
       </w:r>
     </w:p>
     <w:p>
@@ -1141,7 +1392,7 @@
           <w:sz w:val="24"/>
           <w:szCs w:val="24"/>
         </w:rPr>
-        <w:instrText xml:space="preserve"> HYPERLINK  \l "Characters" </w:instrText>
+        <w:instrText xml:space="preserve"> HYPERLINK  \l "Abilities" </w:instrText>
       </w:r>
       <w:r>
         <w:rPr>
@@ -1156,276 +1407,6 @@
           <w:sz w:val="24"/>
           <w:szCs w:val="24"/>
         </w:rPr>
-        <w:t>Characters………………………………………………………………………………………………………………………………..</w:t>
-      </w:r>
-      <w:r>
-        <w:rPr>
-          <w:rStyle w:val="Hyperlink"/>
-          <w:sz w:val="24"/>
-          <w:szCs w:val="24"/>
-        </w:rPr>
-        <w:t>6</w:t>
-      </w:r>
-    </w:p>
-    <w:p>
-      <w:pPr>
-        <w:jc w:val="right"/>
-        <w:rPr>
-          <w:rStyle w:val="Hyperlink"/>
-          <w:sz w:val="24"/>
-          <w:szCs w:val="24"/>
-        </w:rPr>
-      </w:pPr>
-      <w:r>
-        <w:rPr>
-          <w:sz w:val="24"/>
-          <w:szCs w:val="24"/>
-        </w:rPr>
-        <w:fldChar w:fldCharType="end"/>
-      </w:r>
-      <w:r>
-        <w:rPr>
-          <w:sz w:val="24"/>
-          <w:szCs w:val="24"/>
-        </w:rPr>
-        <w:fldChar w:fldCharType="begin"/>
-      </w:r>
-      <w:r>
-        <w:rPr>
-          <w:sz w:val="24"/>
-          <w:szCs w:val="24"/>
-        </w:rPr>
-        <w:instrText xml:space="preserve"> HYPERLINK  \l "NonPlayerCharacters" </w:instrText>
-      </w:r>
-      <w:r>
-        <w:rPr>
-          <w:sz w:val="24"/>
-          <w:szCs w:val="24"/>
-        </w:rPr>
-        <w:fldChar w:fldCharType="separate"/>
-      </w:r>
-      <w:r>
-        <w:rPr>
-          <w:rStyle w:val="Hyperlink"/>
-          <w:sz w:val="24"/>
-          <w:szCs w:val="24"/>
-        </w:rPr>
-        <w:t>Non-player Characters……………………………………………………………………………………………………………..</w:t>
-      </w:r>
-      <w:r>
-        <w:rPr>
-          <w:rStyle w:val="Hyperlink"/>
-          <w:sz w:val="24"/>
-          <w:szCs w:val="24"/>
-        </w:rPr>
-        <w:t>6</w:t>
-      </w:r>
-    </w:p>
-    <w:p>
-      <w:pPr>
-        <w:jc w:val="right"/>
-        <w:rPr>
-          <w:rStyle w:val="Hyperlink"/>
-          <w:sz w:val="24"/>
-          <w:szCs w:val="24"/>
-        </w:rPr>
-      </w:pPr>
-      <w:r>
-        <w:rPr>
-          <w:sz w:val="24"/>
-          <w:szCs w:val="24"/>
-        </w:rPr>
-        <w:fldChar w:fldCharType="end"/>
-      </w:r>
-      <w:r>
-        <w:rPr>
-          <w:sz w:val="24"/>
-          <w:szCs w:val="24"/>
-        </w:rPr>
-        <w:fldChar w:fldCharType="begin"/>
-      </w:r>
-      <w:r>
-        <w:rPr>
-          <w:sz w:val="24"/>
-          <w:szCs w:val="24"/>
-        </w:rPr>
-        <w:instrText xml:space="preserve"> HYPERLINK  \l "Enemies" </w:instrText>
-      </w:r>
-      <w:r>
-        <w:rPr>
-          <w:sz w:val="24"/>
-          <w:szCs w:val="24"/>
-        </w:rPr>
-        <w:fldChar w:fldCharType="separate"/>
-      </w:r>
-      <w:r>
-        <w:rPr>
-          <w:rStyle w:val="Hyperlink"/>
-          <w:sz w:val="24"/>
-          <w:szCs w:val="24"/>
-        </w:rPr>
-        <w:t>Enemies……………………………………………………………………………………………………………………………………</w:t>
-      </w:r>
-      <w:r>
-        <w:rPr>
-          <w:rStyle w:val="Hyperlink"/>
-          <w:sz w:val="24"/>
-          <w:szCs w:val="24"/>
-        </w:rPr>
-        <w:t>6</w:t>
-      </w:r>
-    </w:p>
-    <w:p>
-      <w:pPr>
-        <w:jc w:val="right"/>
-        <w:rPr>
-          <w:rStyle w:val="Hyperlink"/>
-          <w:sz w:val="24"/>
-          <w:szCs w:val="24"/>
-        </w:rPr>
-      </w:pPr>
-      <w:r>
-        <w:rPr>
-          <w:sz w:val="24"/>
-          <w:szCs w:val="24"/>
-        </w:rPr>
-        <w:fldChar w:fldCharType="end"/>
-      </w:r>
-      <w:r>
-        <w:rPr>
-          <w:sz w:val="24"/>
-          <w:szCs w:val="24"/>
-        </w:rPr>
-        <w:fldChar w:fldCharType="begin"/>
-      </w:r>
-      <w:r>
-        <w:rPr>
-          <w:sz w:val="24"/>
-          <w:szCs w:val="24"/>
-        </w:rPr>
-        <w:instrText xml:space="preserve"> HYPERLINK  \l "Weapons" </w:instrText>
-      </w:r>
-      <w:r>
-        <w:rPr>
-          <w:sz w:val="24"/>
-          <w:szCs w:val="24"/>
-        </w:rPr>
-        <w:fldChar w:fldCharType="separate"/>
-      </w:r>
-      <w:r>
-        <w:rPr>
-          <w:rStyle w:val="Hyperlink"/>
-          <w:sz w:val="24"/>
-          <w:szCs w:val="24"/>
-        </w:rPr>
-        <w:t>Weapons………………………………………………………………………………………………………………………………….</w:t>
-      </w:r>
-      <w:r>
-        <w:rPr>
-          <w:rStyle w:val="Hyperlink"/>
-          <w:sz w:val="24"/>
-          <w:szCs w:val="24"/>
-        </w:rPr>
-        <w:t>6</w:t>
-      </w:r>
-    </w:p>
-    <w:p>
-      <w:pPr>
-        <w:jc w:val="right"/>
-        <w:rPr>
-          <w:rStyle w:val="Hyperlink"/>
-          <w:sz w:val="24"/>
-          <w:szCs w:val="24"/>
-        </w:rPr>
-      </w:pPr>
-      <w:r>
-        <w:rPr>
-          <w:sz w:val="24"/>
-          <w:szCs w:val="24"/>
-        </w:rPr>
-        <w:fldChar w:fldCharType="end"/>
-      </w:r>
-      <w:r>
-        <w:rPr>
-          <w:sz w:val="24"/>
-          <w:szCs w:val="24"/>
-        </w:rPr>
-        <w:fldChar w:fldCharType="begin"/>
-      </w:r>
-      <w:r>
-        <w:rPr>
-          <w:sz w:val="24"/>
-          <w:szCs w:val="24"/>
-        </w:rPr>
-        <w:instrText xml:space="preserve"> HYPERLINK  \l "Items" </w:instrText>
-      </w:r>
-      <w:r>
-        <w:rPr>
-          <w:sz w:val="24"/>
-          <w:szCs w:val="24"/>
-        </w:rPr>
-        <w:fldChar w:fldCharType="separate"/>
-      </w:r>
-      <w:r>
-        <w:rPr>
-          <w:rStyle w:val="Hyperlink"/>
-          <w:sz w:val="24"/>
-          <w:szCs w:val="24"/>
-        </w:rPr>
-        <w:t>Items…………………………………………………………………………………………………………………………….………….</w:t>
-      </w:r>
-      <w:r>
-        <w:rPr>
-          <w:rStyle w:val="Hyperlink"/>
-          <w:sz w:val="24"/>
-          <w:szCs w:val="24"/>
-        </w:rPr>
-        <w:t>6</w:t>
-      </w:r>
-    </w:p>
-    <w:p>
-      <w:pPr>
-        <w:jc w:val="right"/>
-        <w:rPr>
-          <w:rStyle w:val="Hyperlink"/>
-          <w:sz w:val="24"/>
-          <w:szCs w:val="24"/>
-        </w:rPr>
-      </w:pPr>
-      <w:r>
-        <w:rPr>
-          <w:sz w:val="24"/>
-          <w:szCs w:val="24"/>
-        </w:rPr>
-        <w:fldChar w:fldCharType="end"/>
-      </w:r>
-      <w:r>
-        <w:rPr>
-          <w:sz w:val="24"/>
-          <w:szCs w:val="24"/>
-        </w:rPr>
-        <w:fldChar w:fldCharType="begin"/>
-      </w:r>
-      <w:r>
-        <w:rPr>
-          <w:sz w:val="24"/>
-          <w:szCs w:val="24"/>
-        </w:rPr>
-        <w:instrText xml:space="preserve"> HYPERLINK  \l "Abilities" </w:instrText>
-      </w:r>
-      <w:r>
-        <w:rPr>
-          <w:sz w:val="24"/>
-          <w:szCs w:val="24"/>
-        </w:rPr>
-        <w:fldChar w:fldCharType="separate"/>
-      </w:r>
-      <w:r>
-        <w:rPr>
-          <w:rStyle w:val="Hyperlink"/>
-          <w:sz w:val="24"/>
-          <w:szCs w:val="24"/>
-        </w:rPr>
         <w:t>Abilities…………………………………………………………………………………….………………………………………………</w:t>
       </w:r>
       <w:r>
@@ -1434,7 +1415,7 @@
           <w:sz w:val="24"/>
           <w:szCs w:val="24"/>
         </w:rPr>
-        <w:t>6</w:t>
+        <w:t>8</w:t>
       </w:r>
     </w:p>
     <w:p>
@@ -1460,7 +1441,15 @@
             <w:sz w:val="24"/>
             <w:szCs w:val="24"/>
           </w:rPr>
-          <w:t>Vehicles……………………………………………………………………………………….……………………………………………6</w:t>
+          <w:t>Vehicles……………………………………………………………………………………….……………………………………………</w:t>
+        </w:r>
+        <w:r>
+          <w:rPr>
+            <w:rStyle w:val="Hyperlink"/>
+            <w:sz w:val="24"/>
+            <w:szCs w:val="24"/>
+          </w:rPr>
+          <w:t>8</w:t>
         </w:r>
       </w:hyperlink>
     </w:p>
@@ -1480,7 +1469,15 @@
             <w:sz w:val="24"/>
             <w:szCs w:val="24"/>
           </w:rPr>
-          <w:t>Script……….………………………………………………………………………………….……………………………………………6</w:t>
+          <w:t>Script……….………………………………………………………………………………….……………………………………………</w:t>
+        </w:r>
+        <w:r>
+          <w:rPr>
+            <w:rStyle w:val="Hyperlink"/>
+            <w:sz w:val="24"/>
+            <w:szCs w:val="24"/>
+          </w:rPr>
+          <w:t>8</w:t>
         </w:r>
       </w:hyperlink>
     </w:p>
@@ -1500,7 +1497,15 @@
             <w:sz w:val="24"/>
             <w:szCs w:val="24"/>
           </w:rPr>
-          <w:t>Scoring…….………………………………………………………………………………….……………………………………………6</w:t>
+          <w:t>Scoring…….………………………………………………………………………………….……………………………………………</w:t>
+        </w:r>
+        <w:r>
+          <w:rPr>
+            <w:rStyle w:val="Hyperlink"/>
+            <w:sz w:val="24"/>
+            <w:szCs w:val="24"/>
+          </w:rPr>
+          <w:t>9</w:t>
         </w:r>
       </w:hyperlink>
     </w:p>
@@ -1529,7 +1534,7 @@
           <w:sz w:val="24"/>
           <w:szCs w:val="24"/>
         </w:rPr>
-        <w:t>7</w:t>
+        <w:t>9</w:t>
       </w:r>
     </w:p>
     <w:p>
@@ -1557,7 +1562,7 @@
           <w:sz w:val="24"/>
           <w:szCs w:val="24"/>
         </w:rPr>
-        <w:t>7</w:t>
+        <w:t>9</w:t>
       </w:r>
     </w:p>
     <w:p>
@@ -1584,7 +1589,7 @@
           <w:sz w:val="24"/>
           <w:szCs w:val="24"/>
         </w:rPr>
-        <w:t>7</w:t>
+        <w:t>9</w:t>
       </w:r>
     </w:p>
     <w:p>
@@ -1632,7 +1637,7 @@
           <w:sz w:val="24"/>
           <w:szCs w:val="24"/>
         </w:rPr>
-        <w:t>7</w:t>
+        <w:t>9</w:t>
       </w:r>
     </w:p>
     <w:p>
@@ -1686,7 +1691,7 @@
           <w:sz w:val="24"/>
           <w:szCs w:val="24"/>
         </w:rPr>
-        <w:t>7</w:t>
+        <w:t>9</w:t>
       </w:r>
     </w:p>
     <w:p>
@@ -1712,7 +1717,23 @@
             <w:sz w:val="24"/>
             <w:szCs w:val="24"/>
           </w:rPr>
-          <w:t>Art/Multimedia Index………………………………………………………………….……………………………………………</w:t>
+          <w:t>Art/Multimedia Index………………………</w:t>
+        </w:r>
+        <w:r>
+          <w:rPr>
+            <w:rStyle w:val="Hyperlink"/>
+            <w:sz w:val="24"/>
+            <w:szCs w:val="24"/>
+          </w:rPr>
+          <w:t>………………………………………….……………………………………</w:t>
+        </w:r>
+        <w:r>
+          <w:rPr>
+            <w:rStyle w:val="Hyperlink"/>
+            <w:sz w:val="24"/>
+            <w:szCs w:val="24"/>
+          </w:rPr>
+          <w:t>……</w:t>
         </w:r>
       </w:hyperlink>
       <w:r>
@@ -1721,7 +1742,7 @@
           <w:sz w:val="24"/>
           <w:szCs w:val="24"/>
         </w:rPr>
-        <w:t>7</w:t>
+        <w:t>10</w:t>
       </w:r>
     </w:p>
     <w:p>
@@ -1740,7 +1761,23 @@
             <w:sz w:val="24"/>
             <w:szCs w:val="24"/>
           </w:rPr>
-          <w:t>Design Notes……………………………………………………………………………….……………………………………………</w:t>
+          <w:t>Design Notes……………………………………………………………………………….……</w:t>
+        </w:r>
+        <w:r>
+          <w:rPr>
+            <w:rStyle w:val="Hyperlink"/>
+            <w:sz w:val="24"/>
+            <w:szCs w:val="24"/>
+          </w:rPr>
+          <w:t>…………………………………</w:t>
+        </w:r>
+        <w:r>
+          <w:rPr>
+            <w:rStyle w:val="Hyperlink"/>
+            <w:sz w:val="24"/>
+            <w:szCs w:val="24"/>
+          </w:rPr>
+          <w:t>…</w:t>
         </w:r>
       </w:hyperlink>
       <w:r>
@@ -1749,7 +1786,7 @@
           <w:sz w:val="24"/>
           <w:szCs w:val="24"/>
         </w:rPr>
-        <w:t>7</w:t>
+        <w:t>10</w:t>
       </w:r>
     </w:p>
     <w:p>
@@ -1767,7 +1804,31 @@
             <w:sz w:val="24"/>
             <w:szCs w:val="24"/>
           </w:rPr>
-          <w:t>Future Features……………………………………………………………………………………..…………………………………7</w:t>
+          <w:t>Future Features……………………………………</w:t>
+        </w:r>
+        <w:r>
+          <w:rPr>
+            <w:rStyle w:val="Hyperlink"/>
+            <w:sz w:val="24"/>
+            <w:szCs w:val="24"/>
+          </w:rPr>
+          <w:t>………………………………………………..…………………....………</w:t>
+        </w:r>
+        <w:r>
+          <w:rPr>
+            <w:rStyle w:val="Hyperlink"/>
+            <w:sz w:val="24"/>
+            <w:szCs w:val="24"/>
+          </w:rPr>
+          <w:t>…</w:t>
+        </w:r>
+        <w:r>
+          <w:rPr>
+            <w:rStyle w:val="Hyperlink"/>
+            <w:sz w:val="24"/>
+            <w:szCs w:val="24"/>
+          </w:rPr>
+          <w:t>10</w:t>
         </w:r>
       </w:hyperlink>
     </w:p>
@@ -1799,12 +1860,6 @@
           <w:sz w:val="24"/>
           <w:szCs w:val="24"/>
         </w:rPr>
-      </w:r>
-      <w:r>
-        <w:rPr>
-          <w:sz w:val="24"/>
-          <w:szCs w:val="24"/>
-        </w:rPr>
         <w:fldChar w:fldCharType="separate"/>
       </w:r>
       <w:r>
@@ -1813,7 +1868,15 @@
           <w:sz w:val="24"/>
           <w:szCs w:val="24"/>
         </w:rPr>
-        <w:t>Links..............................................................................................................................................7</w:t>
+        <w:t>Links..............................................................................................................................................</w:t>
+      </w:r>
+      <w:r>
+        <w:rPr>
+          <w:rStyle w:val="Hyperlink"/>
+          <w:sz w:val="24"/>
+          <w:szCs w:val="24"/>
+        </w:rPr>
+        <w:t>10</w:t>
       </w:r>
     </w:p>
     <w:p>
@@ -1894,13 +1957,15 @@
       <w:r>
         <w:rPr>
           <w:noProof/>
+          <w:sz w:val="24"/>
+          <w:szCs w:val="24"/>
           <w:lang w:eastAsia="en-CA"/>
         </w:rPr>
         <w:drawing>
-          <wp:inline distT="0" distB="0" distL="0" distR="0" wp14:anchorId="4AE6107A" wp14:editId="7713082F">
-            <wp:extent cx="5943600" cy="1358900"/>
-            <wp:effectExtent l="0" t="0" r="0" b="0"/>
-            <wp:docPr id="2" name="Picture 2"/>
+          <wp:inline distT="0" distB="0" distL="0" distR="0">
+            <wp:extent cx="6144923" cy="4524375"/>
+            <wp:effectExtent l="19050" t="0" r="8227" b="0"/>
+            <wp:docPr id="1" name="Picture 1"/>
             <wp:cNvGraphicFramePr>
               <a:graphicFrameLocks xmlns:a="http://schemas.openxmlformats.org/drawingml/2006/main" noChangeAspect="1"/>
             </wp:cNvGraphicFramePr>
@@ -1908,23 +1973,33 @@
               <a:graphicData uri="http://schemas.openxmlformats.org/drawingml/2006/picture">
                 <pic:pic xmlns:pic="http://schemas.openxmlformats.org/drawingml/2006/picture">
                   <pic:nvPicPr>
-                    <pic:cNvPr id="1" name=""/>
-                    <pic:cNvPicPr/>
+                    <pic:cNvPr id="0" name="Picture 1"/>
+                    <pic:cNvPicPr>
+                      <a:picLocks noChangeAspect="1" noChangeArrowheads="1"/>
+                    </pic:cNvPicPr>
                   </pic:nvPicPr>
                   <pic:blipFill>
-                    <a:blip r:embed="rId13"/>
+                    <a:blip r:embed="rId13" cstate="print"/>
+                    <a:srcRect/>
                     <a:stretch>
                       <a:fillRect/>
                     </a:stretch>
                   </pic:blipFill>
-                  <pic:spPr>
+                  <pic:spPr bwMode="auto">
                     <a:xfrm>
                       <a:off x="0" y="0"/>
-                      <a:ext cx="5943600" cy="1358900"/>
+                      <a:ext cx="6150784" cy="4528690"/>
                     </a:xfrm>
                     <a:prstGeom prst="rect">
                       <a:avLst/>
                     </a:prstGeom>
+                    <a:noFill/>
+                    <a:ln w="9525">
+                      <a:noFill/>
+                      <a:miter lim="800000"/>
+                      <a:headEnd/>
+                      <a:tailEnd/>
+                    </a:ln>
                   </pic:spPr>
                 </pic:pic>
               </a:graphicData>
@@ -2007,7 +2082,14 @@
           <w:sz w:val="24"/>
           <w:szCs w:val="24"/>
         </w:rPr>
-        <w:t xml:space="preserve">The goal of the game is to get to the end of each level in order to get to the next level. Once you complete all 3 levels the game is over. </w:t>
+        <w:t xml:space="preserve">The goal of the game is to </w:t>
+      </w:r>
+      <w:r>
+        <w:rPr>
+          <w:sz w:val="24"/>
+          <w:szCs w:val="24"/>
+        </w:rPr>
+        <w:t>reach the house by collecting stars for earning points while restraining from Cutman, the enemy.</w:t>
       </w:r>
     </w:p>
     <w:p>
@@ -2048,19 +2130,64 @@
     <w:bookmarkEnd w:id="2"/>
     <w:p>
       <w:pPr>
-        <w:ind w:left="720"/>
-        <w:rPr>
-          <w:color w:val="943634" w:themeColor="accent2" w:themeShade="BF"/>
-          <w:sz w:val="24"/>
-          <w:szCs w:val="24"/>
-        </w:rPr>
-      </w:pPr>
-      <w:r>
-        <w:rPr>
-          <w:sz w:val="24"/>
-          <w:szCs w:val="24"/>
-        </w:rPr>
-        <w:t>N/A</w:t>
+        <w:pStyle w:val="ListParagraph"/>
+        <w:autoSpaceDE w:val="0"/>
+        <w:autoSpaceDN w:val="0"/>
+        <w:adjustRightInd w:val="0"/>
+        <w:spacing w:after="0" w:line="240" w:lineRule="auto"/>
+        <w:jc w:val="both"/>
+        <w:rPr>
+          <w:color w:val="000000" w:themeColor="text1"/>
+          <w:sz w:val="24"/>
+          <w:szCs w:val="24"/>
+        </w:rPr>
+      </w:pPr>
+      <w:r>
+        <w:rPr>
+          <w:color w:val="000000" w:themeColor="text1"/>
+          <w:sz w:val="24"/>
+          <w:szCs w:val="24"/>
+        </w:rPr>
+        <w:t>This</w:t>
+      </w:r>
+      <w:r>
+        <w:rPr>
+          <w:sz w:val="24"/>
+          <w:szCs w:val="24"/>
+        </w:rPr>
+        <w:t xml:space="preserve"> </w:t>
+      </w:r>
+      <w:r>
+        <w:rPr>
+          <w:sz w:val="24"/>
+          <w:szCs w:val="24"/>
+        </w:rPr>
+        <w:t>g</w:t>
+      </w:r>
+      <w:r>
+        <w:rPr>
+          <w:sz w:val="24"/>
+          <w:szCs w:val="24"/>
+        </w:rPr>
+        <w:t xml:space="preserve">ame has both arrow key i.e. up, down, left and right and </w:t>
+      </w:r>
+      <w:r>
+        <w:rPr>
+          <w:rFonts w:ascii="Calibri" w:hAnsi="Calibri" w:cs="Calibri"/>
+        </w:rPr>
+        <w:t xml:space="preserve">use the standard keys (WASD) for moving the player i.e. </w:t>
+      </w:r>
+      <w:r>
+        <w:rPr>
+          <w:rFonts w:ascii="Calibri" w:hAnsi="Calibri" w:cs="Calibri"/>
+        </w:rPr>
+        <w:t>Jack</w:t>
+      </w:r>
+      <w:r>
+        <w:rPr>
+          <w:rFonts w:ascii="Calibri" w:hAnsi="Calibri" w:cs="Calibri"/>
+        </w:rPr>
+        <w:t>.</w:t>
       </w:r>
     </w:p>
     <w:p>
@@ -2114,7 +2241,7 @@
           <w:sz w:val="24"/>
           <w:szCs w:val="24"/>
         </w:rPr>
-        <w:t xml:space="preserve">The camera follows the player in this game. </w:t>
+        <w:t>The camera follows the player.</w:t>
       </w:r>
     </w:p>
     <w:p>
@@ -2164,7 +2291,27 @@
           <w:sz w:val="24"/>
           <w:szCs w:val="24"/>
         </w:rPr>
-        <w:t xml:space="preserve">Use the direction keys on the keyboard to control the player. </w:t>
+        <w:t>Use the direction</w:t>
+      </w:r>
+      <w:r>
+        <w:rPr>
+          <w:sz w:val="24"/>
+          <w:szCs w:val="24"/>
+        </w:rPr>
+        <w:t xml:space="preserve"> and </w:t>
+      </w:r>
+      <w:r>
+        <w:rPr>
+          <w:rFonts w:ascii="Calibri" w:hAnsi="Calibri" w:cs="Calibri"/>
+        </w:rPr>
+        <w:t>the standard keys (WASD)</w:t>
+      </w:r>
+      <w:r>
+        <w:rPr>
+          <w:sz w:val="24"/>
+          <w:szCs w:val="24"/>
+        </w:rPr>
+        <w:t xml:space="preserve"> keys on the keyboard to control the player. </w:t>
       </w:r>
     </w:p>
     <w:p>
@@ -2230,6 +2377,78 @@
     </w:p>
     <w:p>
       <w:pPr>
+        <w:rPr>
+          <w:b/>
+          <w:sz w:val="24"/>
+          <w:szCs w:val="24"/>
+        </w:rPr>
+      </w:pPr>
+    </w:p>
+    <w:p>
+      <w:pPr>
+        <w:rPr>
+          <w:b/>
+          <w:sz w:val="24"/>
+          <w:szCs w:val="24"/>
+        </w:rPr>
+      </w:pPr>
+    </w:p>
+    <w:p>
+      <w:pPr>
+        <w:rPr>
+          <w:b/>
+          <w:sz w:val="24"/>
+          <w:szCs w:val="24"/>
+        </w:rPr>
+      </w:pPr>
+    </w:p>
+    <w:p>
+      <w:pPr>
+        <w:rPr>
+          <w:b/>
+          <w:sz w:val="24"/>
+          <w:szCs w:val="24"/>
+        </w:rPr>
+      </w:pPr>
+    </w:p>
+    <w:p>
+      <w:pPr>
+        <w:rPr>
+          <w:b/>
+          <w:sz w:val="24"/>
+          <w:szCs w:val="24"/>
+        </w:rPr>
+      </w:pPr>
+    </w:p>
+    <w:p>
+      <w:pPr>
+        <w:rPr>
+          <w:b/>
+          <w:sz w:val="24"/>
+          <w:szCs w:val="24"/>
+        </w:rPr>
+      </w:pPr>
+    </w:p>
+    <w:p>
+      <w:pPr>
+        <w:rPr>
+          <w:b/>
+          <w:sz w:val="24"/>
+          <w:szCs w:val="24"/>
+        </w:rPr>
+      </w:pPr>
+    </w:p>
+    <w:p>
+      <w:pPr>
+        <w:rPr>
+          <w:b/>
+          <w:sz w:val="24"/>
+          <w:szCs w:val="24"/>
+        </w:rPr>
+      </w:pPr>
+    </w:p>
+    <w:p>
+      <w:pPr>
         <w:pStyle w:val="ListParagraph"/>
         <w:numPr>
           <w:ilvl w:val="0"/>
@@ -2250,6 +2469,7 @@
           <w:sz w:val="24"/>
           <w:szCs w:val="24"/>
         </w:rPr>
+        <w:lastRenderedPageBreak/>
         <w:t>Interface</w:t>
       </w:r>
       <w:r>
@@ -2275,13 +2495,15 @@
       <w:r>
         <w:rPr>
           <w:noProof/>
+          <w:sz w:val="24"/>
+          <w:szCs w:val="24"/>
           <w:lang w:eastAsia="en-CA"/>
         </w:rPr>
         <w:drawing>
-          <wp:inline distT="0" distB="0" distL="0" distR="0" wp14:anchorId="302DFA8C" wp14:editId="6EF18FEB">
-            <wp:extent cx="5448300" cy="1975009"/>
-            <wp:effectExtent l="0" t="0" r="0" b="6350"/>
-            <wp:docPr id="5" name="Picture 5"/>
+          <wp:inline distT="0" distB="0" distL="0" distR="0">
+            <wp:extent cx="3868692" cy="4876713"/>
+            <wp:effectExtent l="19050" t="0" r="0" b="0"/>
+            <wp:docPr id="7" name="Picture 7" descr="C:\Users\Albert\Downloads\IMG_20160401_143834174.jpg"/>
             <wp:cNvGraphicFramePr>
               <a:graphicFrameLocks xmlns:a="http://schemas.openxmlformats.org/drawingml/2006/main" noChangeAspect="1"/>
             </wp:cNvGraphicFramePr>
@@ -2289,23 +2511,36 @@
               <a:graphicData uri="http://schemas.openxmlformats.org/drawingml/2006/picture">
                 <pic:pic xmlns:pic="http://schemas.openxmlformats.org/drawingml/2006/picture">
                   <pic:nvPicPr>
-                    <pic:cNvPr id="1" name=""/>
-                    <pic:cNvPicPr/>
+                    <pic:cNvPr id="0" name="Picture 3" descr="C:\Users\Albert\Downloads\IMG_20160401_143834174.jpg"/>
+                    <pic:cNvPicPr>
+                      <a:picLocks noChangeAspect="1" noChangeArrowheads="1"/>
+                    </pic:cNvPicPr>
                   </pic:nvPicPr>
                   <pic:blipFill>
-                    <a:blip r:embed="rId14"/>
+                    <a:blip r:embed="rId14" cstate="print">
+                      <a:extLst>
+                        <a:ext uri="{28A0092B-C50C-407E-A947-70E740481C1C}">
+                          <a14:useLocalDpi xmlns="" xmlns:wpc="http://schemas.microsoft.com/office/word/2010/wordprocessingCanvas" xmlns:mc="http://schemas.openxmlformats.org/markup-compatibility/2006" xmlns:o="urn:schemas-microsoft-com:office:office" xmlns:v="urn:schemas-microsoft-com:vml" xmlns:wp14="http://schemas.microsoft.com/office/word/2010/wordprocessingDrawing" xmlns:w10="urn:schemas-microsoft-com:office:word" xmlns:w="http://schemas.openxmlformats.org/wordprocessingml/2006/main" xmlns:w14="http://schemas.microsoft.com/office/word/2010/wordml" xmlns:w15="http://schemas.microsoft.com/office/word/2012/wordml" xmlns:wpg="http://schemas.microsoft.com/office/word/2010/wordprocessingGroup" xmlns:wpi="http://schemas.microsoft.com/office/word/2010/wordprocessingInk" xmlns:wps="http://schemas.microsoft.com/office/word/2010/wordprocessingShape" xmlns:a14="http://schemas.microsoft.com/office/drawing/2010/main" val="0"/>
+                        </a:ext>
+                      </a:extLst>
+                    </a:blip>
+                    <a:srcRect/>
                     <a:stretch>
                       <a:fillRect/>
                     </a:stretch>
                   </pic:blipFill>
-                  <pic:spPr>
+                  <pic:spPr bwMode="auto">
                     <a:xfrm>
                       <a:off x="0" y="0"/>
-                      <a:ext cx="5472087" cy="1983632"/>
+                      <a:ext cx="3868489" cy="4876458"/>
                     </a:xfrm>
                     <a:prstGeom prst="rect">
                       <a:avLst/>
                     </a:prstGeom>
+                    <a:noFill/>
+                    <a:ln>
+                      <a:noFill/>
+                    </a:ln>
                   </pic:spPr>
                 </pic:pic>
               </a:graphicData>
@@ -2351,10 +2586,10 @@
         </w:rPr>
         <w:lastRenderedPageBreak/>
         <w:drawing>
-          <wp:inline distT="0" distB="0" distL="0" distR="0" wp14:anchorId="442B1A04" wp14:editId="4491D7CE">
+          <wp:inline distT="0" distB="0" distL="0" distR="0">
             <wp:extent cx="5486400" cy="3164652"/>
             <wp:effectExtent l="0" t="0" r="0" b="0"/>
-            <wp:docPr id="4" name="Picture 4" descr="C:\Users\Albert\Downloads\IMG_20160401_143703354.jpg"/>
+            <wp:docPr id="3" name="Picture 4" descr="C:\Users\Albert\Downloads\IMG_20160401_143703354.jpg"/>
             <wp:cNvGraphicFramePr>
               <a:graphicFrameLocks xmlns:a="http://schemas.openxmlformats.org/drawingml/2006/main" noChangeAspect="1"/>
             </wp:cNvGraphicFramePr>
@@ -2371,7 +2606,7 @@
                     <a:blip r:embed="rId15" cstate="print">
                       <a:extLst>
                         <a:ext uri="{28A0092B-C50C-407E-A947-70E740481C1C}">
-                          <a14:useLocalDpi xmlns:a14="http://schemas.microsoft.com/office/drawing/2010/main" val="0"/>
+                          <a14:useLocalDpi xmlns="" xmlns:wpc="http://schemas.microsoft.com/office/word/2010/wordprocessingCanvas" xmlns:mc="http://schemas.openxmlformats.org/markup-compatibility/2006" xmlns:o="urn:schemas-microsoft-com:office:office" xmlns:v="urn:schemas-microsoft-com:vml" xmlns:wp14="http://schemas.microsoft.com/office/word/2010/wordprocessingDrawing" xmlns:w10="urn:schemas-microsoft-com:office:word" xmlns:w="http://schemas.openxmlformats.org/wordprocessingml/2006/main" xmlns:w14="http://schemas.microsoft.com/office/word/2010/wordml" xmlns:w15="http://schemas.microsoft.com/office/word/2012/wordml" xmlns:wpg="http://schemas.microsoft.com/office/word/2010/wordprocessingGroup" xmlns:wpi="http://schemas.microsoft.com/office/word/2010/wordprocessingInk" xmlns:wps="http://schemas.microsoft.com/office/word/2010/wordprocessingShape" xmlns:a14="http://schemas.microsoft.com/office/drawing/2010/main" val="0"/>
                         </a:ext>
                       </a:extLst>
                     </a:blip>
@@ -2424,6 +2659,17 @@
         <w:pStyle w:val="ListParagraph"/>
         <w:jc w:val="center"/>
         <w:rPr>
+          <w:b/>
+          <w:sz w:val="24"/>
+          <w:szCs w:val="24"/>
+        </w:rPr>
+      </w:pPr>
+    </w:p>
+    <w:p>
+      <w:pPr>
+        <w:pStyle w:val="ListParagraph"/>
+        <w:jc w:val="center"/>
+        <w:rPr>
           <w:sz w:val="24"/>
           <w:szCs w:val="24"/>
         </w:rPr>
@@ -2435,12 +2681,11 @@
           <w:szCs w:val="24"/>
           <w:lang w:eastAsia="en-CA"/>
         </w:rPr>
-        <w:lastRenderedPageBreak/>
         <w:drawing>
-          <wp:inline distT="0" distB="0" distL="0" distR="0" wp14:anchorId="2A10D733" wp14:editId="631C7F70">
-            <wp:extent cx="5432887" cy="6848475"/>
-            <wp:effectExtent l="0" t="0" r="0" b="0"/>
-            <wp:docPr id="7" name="Picture 7" descr="C:\Users\Albert\Downloads\IMG_20160401_143834174.jpg"/>
+          <wp:inline distT="0" distB="0" distL="0" distR="0">
+            <wp:extent cx="5943600" cy="1434378"/>
+            <wp:effectExtent l="19050" t="0" r="0" b="0"/>
+            <wp:docPr id="9" name="Picture 4"/>
             <wp:cNvGraphicFramePr>
               <a:graphicFrameLocks xmlns:a="http://schemas.openxmlformats.org/drawingml/2006/main" noChangeAspect="1"/>
             </wp:cNvGraphicFramePr>
@@ -2448,19 +2693,13 @@
               <a:graphicData uri="http://schemas.openxmlformats.org/drawingml/2006/picture">
                 <pic:pic xmlns:pic="http://schemas.openxmlformats.org/drawingml/2006/picture">
                   <pic:nvPicPr>
-                    <pic:cNvPr id="0" name="Picture 3" descr="C:\Users\Albert\Downloads\IMG_20160401_143834174.jpg"/>
+                    <pic:cNvPr id="0" name="Picture 4"/>
                     <pic:cNvPicPr>
                       <a:picLocks noChangeAspect="1" noChangeArrowheads="1"/>
                     </pic:cNvPicPr>
                   </pic:nvPicPr>
                   <pic:blipFill>
-                    <a:blip r:embed="rId16">
-                      <a:extLst>
-                        <a:ext uri="{28A0092B-C50C-407E-A947-70E740481C1C}">
-                          <a14:useLocalDpi xmlns:a14="http://schemas.microsoft.com/office/drawing/2010/main" val="0"/>
-                        </a:ext>
-                      </a:extLst>
-                    </a:blip>
+                    <a:blip r:embed="rId16" cstate="print"/>
                     <a:srcRect/>
                     <a:stretch>
                       <a:fillRect/>
@@ -2469,14 +2708,17 @@
                   <pic:spPr bwMode="auto">
                     <a:xfrm>
                       <a:off x="0" y="0"/>
-                      <a:ext cx="5440739" cy="6858372"/>
+                      <a:ext cx="5943600" cy="1434378"/>
                     </a:xfrm>
                     <a:prstGeom prst="rect">
                       <a:avLst/>
                     </a:prstGeom>
                     <a:noFill/>
-                    <a:ln>
+                    <a:ln w="9525">
                       <a:noFill/>
+                      <a:miter lim="800000"/>
+                      <a:headEnd/>
+                      <a:tailEnd/>
                     </a:ln>
                   </pic:spPr>
                 </pic:pic>
@@ -2558,17 +2800,8 @@
     </w:p>
     <w:p>
       <w:pPr>
-        <w:rPr>
-          <w:b/>
-          <w:sz w:val="24"/>
-          <w:szCs w:val="24"/>
-        </w:rPr>
-      </w:pPr>
-    </w:p>
-    <w:p>
-      <w:pPr>
-        <w:rPr>
-          <w:b/>
+        <w:pStyle w:val="ListParagraph"/>
+        <w:rPr>
           <w:sz w:val="24"/>
           <w:szCs w:val="24"/>
         </w:rPr>
@@ -2622,13 +2855,20 @@
           <w:sz w:val="24"/>
           <w:szCs w:val="24"/>
         </w:rPr>
-        <w:t xml:space="preserve">This is a “platformer” type of game. </w:t>
-      </w:r>
-    </w:p>
-    <w:p>
-      <w:pPr>
-        <w:rPr>
-          <w:b/>
+        <w:t xml:space="preserve">This is a </w:t>
+      </w:r>
+      <w:r>
+        <w:rPr>
+          <w:sz w:val="24"/>
+          <w:szCs w:val="24"/>
+        </w:rPr>
+        <w:t>bottom-up 2D platform game, where the player has to reac the top while collecting stars and preventing the enemies i.e. Cutmans</w:t>
+      </w:r>
+    </w:p>
+    <w:p>
+      <w:pPr>
+        <w:pStyle w:val="ListParagraph"/>
+        <w:rPr>
           <w:sz w:val="24"/>
           <w:szCs w:val="24"/>
         </w:rPr>
@@ -2672,7 +2912,7 @@
           <w:sz w:val="24"/>
           <w:szCs w:val="24"/>
         </w:rPr>
-        <w:t xml:space="preserve">This game will have 3 levels. </w:t>
+        <w:t>N/A</w:t>
       </w:r>
     </w:p>
     <w:p>
@@ -2706,6 +2946,7 @@
           <w:sz w:val="24"/>
           <w:szCs w:val="24"/>
         </w:rPr>
+        <w:lastRenderedPageBreak/>
         <w:t>Game Progression</w:t>
       </w:r>
     </w:p>
@@ -2774,7 +3015,7 @@
           <w:sz w:val="24"/>
           <w:szCs w:val="24"/>
         </w:rPr>
-        <w:t>TBD</w:t>
+        <w:t>This game has two characters i.e. Jack (the player) and Cutman (enemy)</w:t>
       </w:r>
     </w:p>
     <w:p>
@@ -2825,7 +3066,7 @@
           <w:sz w:val="24"/>
           <w:szCs w:val="24"/>
         </w:rPr>
-        <w:t>TBD</w:t>
+        <w:t>Stars for collecting points</w:t>
       </w:r>
     </w:p>
     <w:p>
@@ -2875,7 +3116,7 @@
           <w:sz w:val="24"/>
           <w:szCs w:val="24"/>
         </w:rPr>
-        <w:t>TBD</w:t>
+        <w:t>Cutman is the enemy in this game which is animated.</w:t>
       </w:r>
     </w:p>
     <w:p>
@@ -2926,7 +3167,7 @@
           <w:sz w:val="24"/>
           <w:szCs w:val="24"/>
         </w:rPr>
-        <w:t>TBD</w:t>
+        <w:t>N/A</w:t>
       </w:r>
     </w:p>
     <w:p>
@@ -3009,7 +3250,6 @@
           <w:sz w:val="24"/>
           <w:szCs w:val="24"/>
         </w:rPr>
-        <w:lastRenderedPageBreak/>
         <w:t>Abilities</w:t>
       </w:r>
     </w:p>
@@ -3127,7 +3367,35 @@
           <w:sz w:val="24"/>
           <w:szCs w:val="24"/>
         </w:rPr>
-        <w:t xml:space="preserve">This game is written in C#. </w:t>
+        <w:t xml:space="preserve">This game </w:t>
+      </w:r>
+      <w:r>
+        <w:rPr>
+          <w:sz w:val="24"/>
+          <w:szCs w:val="24"/>
+        </w:rPr>
+        <w:t>has</w:t>
+      </w:r>
+      <w:r>
+        <w:rPr>
+          <w:sz w:val="24"/>
+          <w:szCs w:val="24"/>
+        </w:rPr>
+        <w:t xml:space="preserve"> C#</w:t>
+      </w:r>
+      <w:r>
+        <w:rPr>
+          <w:sz w:val="24"/>
+          <w:szCs w:val="24"/>
+        </w:rPr>
+        <w:t xml:space="preserve"> scripts like GameController.cs and HeroControllerScript.cs.</w:t>
+      </w:r>
+      <w:r>
+        <w:rPr>
+          <w:sz w:val="24"/>
+          <w:szCs w:val="24"/>
+        </w:rPr>
+        <w:t xml:space="preserve"> </w:t>
       </w:r>
     </w:p>
     <w:p>
@@ -3177,7 +3445,21 @@
           <w:sz w:val="24"/>
           <w:szCs w:val="24"/>
         </w:rPr>
-        <w:t xml:space="preserve">You collect the “point” elements to gain points. </w:t>
+        <w:t xml:space="preserve">You collect the </w:t>
+      </w:r>
+      <w:r>
+        <w:rPr>
+          <w:sz w:val="24"/>
+          <w:szCs w:val="24"/>
+        </w:rPr>
+        <w:t>stars to gain points which are multiples of 100.</w:t>
+      </w:r>
+      <w:r>
+        <w:rPr>
+          <w:sz w:val="24"/>
+          <w:szCs w:val="24"/>
+        </w:rPr>
+        <w:t xml:space="preserve"> </w:t>
       </w:r>
     </w:p>
     <w:p>
@@ -3383,12 +3665,12 @@
         <w:tblStyle w:val="TableGrid"/>
         <w:tblW w:w="0" w:type="auto"/>
         <w:tblInd w:w="720" w:type="dxa"/>
-        <w:tblLook w:val="04A0" w:firstRow="1" w:lastRow="0" w:firstColumn="1" w:lastColumn="0" w:noHBand="0" w:noVBand="1"/>
+        <w:tblLook w:val="04A0"/>
       </w:tblPr>
       <w:tblGrid>
-        <w:gridCol w:w="2945"/>
-        <w:gridCol w:w="2957"/>
-        <w:gridCol w:w="2954"/>
+        <w:gridCol w:w="3079"/>
+        <w:gridCol w:w="2880"/>
+        <w:gridCol w:w="2897"/>
       </w:tblGrid>
       <w:tr>
         <w:tc>
@@ -3420,6 +3702,9 @@
         <w:tc>
           <w:tcPr>
             <w:tcW w:w="3192" w:type="dxa"/>
+            <w:tcBorders>
+              <w:bottom w:val="single" w:sz="4" w:space="0" w:color="auto"/>
+            </w:tcBorders>
           </w:tcPr>
           <w:p>
             <w:pPr>
@@ -3482,6 +3767,61 @@
                 <w:szCs w:val="24"/>
               </w:rPr>
             </w:pPr>
+            <w:r>
+              <w:rPr>
+                <w:sz w:val="24"/>
+                <w:szCs w:val="24"/>
+              </w:rPr>
+              <w:t>BackgroundMusic</w:t>
+            </w:r>
+            <w:r>
+              <w:rPr>
+                <w:sz w:val="24"/>
+                <w:szCs w:val="24"/>
+              </w:rPr>
+              <w:t>.ogg</w:t>
+            </w:r>
+          </w:p>
+        </w:tc>
+        <w:tc>
+          <w:tcPr>
+            <w:tcW w:w="3192" w:type="dxa"/>
+            <w:tcBorders>
+              <w:bottom w:val="single" w:sz="4" w:space="0" w:color="auto"/>
+            </w:tcBorders>
+          </w:tcPr>
+          <w:p>
+            <w:pPr>
+              <w:shd w:val="clear" w:color="auto" w:fill="FFFFFF"/>
+              <w:rPr>
+                <w:rFonts w:ascii="Arial" w:hAnsi="Arial" w:cs="Arial"/>
+                <w:color w:val="000000"/>
+                <w:sz w:val="20"/>
+                <w:szCs w:val="20"/>
+              </w:rPr>
+            </w:pPr>
+            <w:hyperlink r:id="rId17" w:history="1">
+              <w:r>
+                <w:rPr>
+                  <w:rStyle w:val="Hyperlink"/>
+                  <w:rFonts w:ascii="Arial" w:hAnsi="Arial" w:cs="Arial"/>
+                  <w:color w:val="333333"/>
+                  <w:sz w:val="20"/>
+                  <w:szCs w:val="20"/>
+                  <w:bdr w:val="none" w:sz="0" w:space="0" w:color="auto" w:frame="1"/>
+                </w:rPr>
+                <w:t>Iwan</w:t>
+              </w:r>
+            </w:hyperlink>
+            <w:r>
+              <w:rPr>
+                <w:rFonts w:ascii="Arial" w:hAnsi="Arial" w:cs="Arial"/>
+                <w:color w:val="000000"/>
+                <w:sz w:val="20"/>
+                <w:szCs w:val="20"/>
+              </w:rPr>
+              <w:t xml:space="preserve"> Sounds and DIY</w:t>
+            </w:r>
           </w:p>
         </w:tc>
         <w:tc>
@@ -3497,6 +3837,82 @@
                 <w:szCs w:val="24"/>
               </w:rPr>
             </w:pPr>
+            <w:r>
+              <w:rPr>
+                <w:sz w:val="24"/>
+                <w:szCs w:val="24"/>
+              </w:rPr>
+              <w:t>Youtube</w:t>
+            </w:r>
+          </w:p>
+        </w:tc>
+      </w:tr>
+      <w:tr>
+        <w:tc>
+          <w:tcPr>
+            <w:tcW w:w="3192" w:type="dxa"/>
+          </w:tcPr>
+          <w:p>
+            <w:pPr>
+              <w:pStyle w:val="ListParagraph"/>
+              <w:ind w:left="0"/>
+              <w:rPr>
+                <w:sz w:val="24"/>
+                <w:szCs w:val="24"/>
+              </w:rPr>
+            </w:pPr>
+            <w:r>
+              <w:rPr>
+                <w:sz w:val="24"/>
+                <w:szCs w:val="24"/>
+              </w:rPr>
+              <w:t>Level1GameOver</w:t>
+            </w:r>
+            <w:r>
+              <w:rPr>
+                <w:sz w:val="24"/>
+                <w:szCs w:val="24"/>
+              </w:rPr>
+              <w:t>.ogg</w:t>
+            </w:r>
+          </w:p>
+        </w:tc>
+        <w:tc>
+          <w:tcPr>
+            <w:tcW w:w="3192" w:type="dxa"/>
+          </w:tcPr>
+          <w:p>
+            <w:pPr>
+              <w:shd w:val="clear" w:color="auto" w:fill="FFFFFF"/>
+              <w:rPr>
+                <w:rFonts w:ascii="Arial" w:hAnsi="Arial" w:cs="Arial"/>
+                <w:color w:val="000000"/>
+                <w:sz w:val="20"/>
+                <w:szCs w:val="20"/>
+              </w:rPr>
+            </w:pPr>
+            <w:hyperlink r:id="rId18" w:history="1">
+              <w:r>
+                <w:rPr>
+                  <w:rStyle w:val="Hyperlink"/>
+                  <w:rFonts w:ascii="Arial" w:hAnsi="Arial" w:cs="Arial"/>
+                  <w:color w:val="333333"/>
+                  <w:sz w:val="20"/>
+                  <w:szCs w:val="20"/>
+                  <w:bdr w:val="none" w:sz="0" w:space="0" w:color="auto" w:frame="1"/>
+                </w:rPr>
+                <w:t>Iwan</w:t>
+              </w:r>
+            </w:hyperlink>
+            <w:r>
+              <w:rPr>
+                <w:rFonts w:ascii="Arial" w:hAnsi="Arial" w:cs="Arial"/>
+                <w:color w:val="000000"/>
+                <w:sz w:val="20"/>
+                <w:szCs w:val="20"/>
+              </w:rPr>
+              <w:t xml:space="preserve"> Sounds and DIY</w:t>
+            </w:r>
           </w:p>
         </w:tc>
         <w:tc>
@@ -3512,6 +3928,191 @@
                 <w:szCs w:val="24"/>
               </w:rPr>
             </w:pPr>
+            <w:r>
+              <w:rPr>
+                <w:sz w:val="24"/>
+                <w:szCs w:val="24"/>
+              </w:rPr>
+              <w:t>Youtube</w:t>
+            </w:r>
+          </w:p>
+        </w:tc>
+      </w:tr>
+      <w:tr>
+        <w:tc>
+          <w:tcPr>
+            <w:tcW w:w="3192" w:type="dxa"/>
+          </w:tcPr>
+          <w:p>
+            <w:pPr>
+              <w:pStyle w:val="ListParagraph"/>
+              <w:ind w:left="0"/>
+              <w:rPr>
+                <w:sz w:val="24"/>
+                <w:szCs w:val="24"/>
+              </w:rPr>
+            </w:pPr>
+            <w:r>
+              <w:rPr>
+                <w:sz w:val="24"/>
+                <w:szCs w:val="24"/>
+              </w:rPr>
+              <w:t>CutmanHurt</w:t>
+            </w:r>
+            <w:r>
+              <w:rPr>
+                <w:sz w:val="24"/>
+                <w:szCs w:val="24"/>
+              </w:rPr>
+              <w:t>.ogg</w:t>
+            </w:r>
+          </w:p>
+        </w:tc>
+        <w:tc>
+          <w:tcPr>
+            <w:tcW w:w="3192" w:type="dxa"/>
+          </w:tcPr>
+          <w:p>
+            <w:pPr>
+              <w:shd w:val="clear" w:color="auto" w:fill="FFFFFF"/>
+              <w:rPr>
+                <w:rFonts w:ascii="Arial" w:hAnsi="Arial" w:cs="Arial"/>
+                <w:color w:val="000000"/>
+                <w:sz w:val="20"/>
+                <w:szCs w:val="20"/>
+              </w:rPr>
+            </w:pPr>
+            <w:hyperlink r:id="rId19" w:history="1">
+              <w:r>
+                <w:rPr>
+                  <w:rStyle w:val="Hyperlink"/>
+                  <w:rFonts w:ascii="Arial" w:hAnsi="Arial" w:cs="Arial"/>
+                  <w:color w:val="333333"/>
+                  <w:sz w:val="20"/>
+                  <w:szCs w:val="20"/>
+                  <w:bdr w:val="none" w:sz="0" w:space="0" w:color="auto" w:frame="1"/>
+                </w:rPr>
+                <w:t>Iwan</w:t>
+              </w:r>
+            </w:hyperlink>
+            <w:r>
+              <w:rPr>
+                <w:rFonts w:ascii="Arial" w:hAnsi="Arial" w:cs="Arial"/>
+                <w:color w:val="000000"/>
+                <w:sz w:val="20"/>
+                <w:szCs w:val="20"/>
+              </w:rPr>
+              <w:t xml:space="preserve"> Sounds and DIY</w:t>
+            </w:r>
+          </w:p>
+        </w:tc>
+        <w:tc>
+          <w:tcPr>
+            <w:tcW w:w="3192" w:type="dxa"/>
+          </w:tcPr>
+          <w:p>
+            <w:pPr>
+              <w:pStyle w:val="ListParagraph"/>
+              <w:ind w:left="0"/>
+              <w:rPr>
+                <w:sz w:val="24"/>
+                <w:szCs w:val="24"/>
+              </w:rPr>
+            </w:pPr>
+            <w:r>
+              <w:rPr>
+                <w:sz w:val="24"/>
+                <w:szCs w:val="24"/>
+              </w:rPr>
+              <w:t>Youtube</w:t>
+            </w:r>
+          </w:p>
+        </w:tc>
+      </w:tr>
+      <w:tr>
+        <w:tc>
+          <w:tcPr>
+            <w:tcW w:w="3192" w:type="dxa"/>
+          </w:tcPr>
+          <w:p>
+            <w:pPr>
+              <w:pStyle w:val="ListParagraph"/>
+              <w:ind w:left="0"/>
+              <w:rPr>
+                <w:sz w:val="24"/>
+                <w:szCs w:val="24"/>
+              </w:rPr>
+            </w:pPr>
+            <w:r>
+              <w:rPr>
+                <w:sz w:val="24"/>
+                <w:szCs w:val="24"/>
+              </w:rPr>
+              <w:t>Star.ogg</w:t>
+            </w:r>
+          </w:p>
+        </w:tc>
+        <w:tc>
+          <w:tcPr>
+            <w:tcW w:w="3192" w:type="dxa"/>
+            <w:tcBorders>
+              <w:bottom w:val="single" w:sz="4" w:space="0" w:color="auto"/>
+            </w:tcBorders>
+          </w:tcPr>
+          <w:p>
+            <w:pPr>
+              <w:shd w:val="clear" w:color="auto" w:fill="FFFFFF"/>
+              <w:rPr>
+                <w:rFonts w:ascii="Arial" w:hAnsi="Arial" w:cs="Arial"/>
+                <w:color w:val="000000"/>
+                <w:sz w:val="20"/>
+                <w:szCs w:val="20"/>
+              </w:rPr>
+            </w:pPr>
+            <w:hyperlink r:id="rId20" w:history="1">
+              <w:r>
+                <w:rPr>
+                  <w:rStyle w:val="Hyperlink"/>
+                  <w:rFonts w:ascii="Arial" w:hAnsi="Arial" w:cs="Arial"/>
+                  <w:color w:val="333333"/>
+                  <w:sz w:val="20"/>
+                  <w:szCs w:val="20"/>
+                  <w:bdr w:val="none" w:sz="0" w:space="0" w:color="auto" w:frame="1"/>
+                </w:rPr>
+                <w:t>Iwan</w:t>
+              </w:r>
+            </w:hyperlink>
+            <w:r>
+              <w:rPr>
+                <w:rFonts w:ascii="Arial" w:hAnsi="Arial" w:cs="Arial"/>
+                <w:color w:val="000000"/>
+                <w:sz w:val="20"/>
+                <w:szCs w:val="20"/>
+              </w:rPr>
+              <w:t xml:space="preserve"> Sounds and DIY</w:t>
+            </w:r>
+          </w:p>
+        </w:tc>
+        <w:tc>
+          <w:tcPr>
+            <w:tcW w:w="3192" w:type="dxa"/>
+          </w:tcPr>
+          <w:p>
+            <w:pPr>
+              <w:pStyle w:val="ListParagraph"/>
+              <w:ind w:left="0"/>
+              <w:rPr>
+                <w:sz w:val="24"/>
+                <w:szCs w:val="24"/>
+              </w:rPr>
+            </w:pPr>
+            <w:r>
+              <w:rPr>
+                <w:sz w:val="24"/>
+                <w:szCs w:val="24"/>
+              </w:rPr>
+              <w:t>Youtube</w:t>
+            </w:r>
           </w:p>
         </w:tc>
       </w:tr>
@@ -3558,7 +4159,6 @@
           <w:sz w:val="24"/>
           <w:szCs w:val="24"/>
         </w:rPr>
-        <w:lastRenderedPageBreak/>
         <w:t xml:space="preserve">Story </w:t>
       </w:r>
       <w:r>
@@ -3585,8 +4185,26 @@
           <w:sz w:val="24"/>
           <w:szCs w:val="24"/>
         </w:rPr>
-        <w:t>TBD</w:t>
-      </w:r>
+        <w:t xml:space="preserve">The player has to climb the platforms to reach his house while collecting stars as trophies. He has to stay away from Cutman, the bad guy of this game, because he takes away one life from the player as soon as the player collides with it. </w:t>
+      </w:r>
+    </w:p>
+    <w:p>
+      <w:pPr>
+        <w:rPr>
+          <w:b/>
+          <w:sz w:val="24"/>
+          <w:szCs w:val="24"/>
+        </w:rPr>
+      </w:pPr>
+    </w:p>
+    <w:p>
+      <w:pPr>
+        <w:rPr>
+          <w:b/>
+          <w:sz w:val="24"/>
+          <w:szCs w:val="24"/>
+        </w:rPr>
+      </w:pPr>
     </w:p>
     <w:p>
       <w:pPr>
@@ -3619,6 +4237,7 @@
           <w:sz w:val="24"/>
           <w:szCs w:val="24"/>
         </w:rPr>
+        <w:lastRenderedPageBreak/>
         <w:t xml:space="preserve">Art </w:t>
       </w:r>
       <w:r>
@@ -3646,12 +4265,12 @@
         <w:tblStyle w:val="TableGrid"/>
         <w:tblW w:w="0" w:type="auto"/>
         <w:tblInd w:w="720" w:type="dxa"/>
-        <w:tblLook w:val="04A0" w:firstRow="1" w:lastRow="0" w:firstColumn="1" w:lastColumn="0" w:noHBand="0" w:noVBand="1"/>
+        <w:tblLook w:val="04A0"/>
       </w:tblPr>
       <w:tblGrid>
-        <w:gridCol w:w="2942"/>
-        <w:gridCol w:w="2964"/>
-        <w:gridCol w:w="2950"/>
+        <w:gridCol w:w="2867"/>
+        <w:gridCol w:w="2826"/>
+        <w:gridCol w:w="3163"/>
       </w:tblGrid>
       <w:tr>
         <w:tc>
@@ -3744,6 +4363,20 @@
                 <w:szCs w:val="24"/>
               </w:rPr>
             </w:pPr>
+            <w:r>
+              <w:rPr>
+                <w:sz w:val="24"/>
+                <w:szCs w:val="24"/>
+              </w:rPr>
+              <w:t>pokemon_house</w:t>
+            </w:r>
+            <w:r>
+              <w:rPr>
+                <w:sz w:val="24"/>
+                <w:szCs w:val="24"/>
+              </w:rPr>
+              <w:t>.png</w:t>
+            </w:r>
           </w:p>
         </w:tc>
         <w:tc>
@@ -3759,6 +4392,36 @@
                 <w:szCs w:val="24"/>
               </w:rPr>
             </w:pPr>
+            <w:r>
+              <w:rPr>
+                <w:sz w:val="24"/>
+                <w:szCs w:val="24"/>
+              </w:rPr>
+              <w:pict>
+                <v:shapetype id="_x0000_t75" coordsize="21600,21600" o:spt="75" o:preferrelative="t" path="m@4@5l@4@11@9@11@9@5xe" filled="f" stroked="f">
+                  <v:stroke joinstyle="miter"/>
+                  <v:formulas>
+                    <v:f eqn="if lineDrawn pixelLineWidth 0"/>
+                    <v:f eqn="sum @0 1 0"/>
+                    <v:f eqn="sum 0 0 @1"/>
+                    <v:f eqn="prod @2 1 2"/>
+                    <v:f eqn="prod @3 21600 pixelWidth"/>
+                    <v:f eqn="prod @3 21600 pixelHeight"/>
+                    <v:f eqn="sum @0 0 1"/>
+                    <v:f eqn="prod @6 1 2"/>
+                    <v:f eqn="prod @7 21600 pixelWidth"/>
+                    <v:f eqn="sum @8 21600 0"/>
+                    <v:f eqn="prod @7 21600 pixelHeight"/>
+                    <v:f eqn="sum @10 21600 0"/>
+                  </v:formulas>
+                  <v:path o:extrusionok="f" gradientshapeok="t" o:connecttype="rect"/>
+                  <o:lock v:ext="edit" aspectratio="t"/>
+                </v:shapetype>
+                <v:shape id="_x0000_i1025" type="#_x0000_t75" style="width:97.5pt;height:96.75pt">
+                  <v:imagedata r:id="rId21" o:title="pokemon_house"/>
+                </v:shape>
+              </w:pict>
+            </w:r>
           </w:p>
         </w:tc>
         <w:tc>
@@ -3774,6 +4437,409 @@
                 <w:szCs w:val="24"/>
               </w:rPr>
             </w:pPr>
+            <w:r>
+              <w:rPr>
+                <w:sz w:val="24"/>
+                <w:szCs w:val="24"/>
+              </w:rPr>
+              <w:t>Google images</w:t>
+            </w:r>
+          </w:p>
+        </w:tc>
+      </w:tr>
+      <w:tr>
+        <w:tc>
+          <w:tcPr>
+            <w:tcW w:w="3192" w:type="dxa"/>
+          </w:tcPr>
+          <w:p>
+            <w:pPr>
+              <w:pStyle w:val="ListParagraph"/>
+              <w:ind w:left="0"/>
+              <w:rPr>
+                <w:sz w:val="24"/>
+                <w:szCs w:val="24"/>
+              </w:rPr>
+            </w:pPr>
+            <w:r>
+              <w:rPr>
+                <w:sz w:val="24"/>
+                <w:szCs w:val="24"/>
+              </w:rPr>
+              <w:t>Platform</w:t>
+            </w:r>
+            <w:r>
+              <w:rPr>
+                <w:sz w:val="24"/>
+                <w:szCs w:val="24"/>
+              </w:rPr>
+              <w:t>.png</w:t>
+            </w:r>
+          </w:p>
+        </w:tc>
+        <w:tc>
+          <w:tcPr>
+            <w:tcW w:w="3192" w:type="dxa"/>
+          </w:tcPr>
+          <w:p>
+            <w:pPr>
+              <w:pStyle w:val="ListParagraph"/>
+              <w:ind w:left="0"/>
+              <w:rPr>
+                <w:sz w:val="24"/>
+                <w:szCs w:val="24"/>
+              </w:rPr>
+            </w:pPr>
+            <w:r>
+              <w:rPr>
+                <w:sz w:val="24"/>
+                <w:szCs w:val="24"/>
+              </w:rPr>
+              <w:pict>
+                <v:shape id="_x0000_i1026" type="#_x0000_t75" style="width:75pt;height:75pt">
+                  <v:imagedata r:id="rId22" o:title="Platform"/>
+                </v:shape>
+              </w:pict>
+            </w:r>
+          </w:p>
+        </w:tc>
+        <w:tc>
+          <w:tcPr>
+            <w:tcW w:w="3192" w:type="dxa"/>
+          </w:tcPr>
+          <w:p>
+            <w:pPr>
+              <w:pStyle w:val="ListParagraph"/>
+              <w:ind w:left="0"/>
+              <w:rPr>
+                <w:sz w:val="24"/>
+                <w:szCs w:val="24"/>
+              </w:rPr>
+            </w:pPr>
+            <w:r>
+              <w:rPr>
+                <w:sz w:val="24"/>
+                <w:szCs w:val="24"/>
+              </w:rPr>
+              <w:t>Google images</w:t>
+            </w:r>
+          </w:p>
+        </w:tc>
+      </w:tr>
+      <w:tr>
+        <w:tc>
+          <w:tcPr>
+            <w:tcW w:w="3192" w:type="dxa"/>
+          </w:tcPr>
+          <w:p>
+            <w:pPr>
+              <w:pStyle w:val="ListParagraph"/>
+              <w:ind w:left="0"/>
+              <w:rPr>
+                <w:sz w:val="24"/>
+                <w:szCs w:val="24"/>
+              </w:rPr>
+            </w:pPr>
+            <w:r>
+              <w:rPr>
+                <w:sz w:val="24"/>
+                <w:szCs w:val="24"/>
+              </w:rPr>
+              <w:t>background2</w:t>
+            </w:r>
+            <w:r>
+              <w:rPr>
+                <w:sz w:val="24"/>
+                <w:szCs w:val="24"/>
+              </w:rPr>
+              <w:t>.png</w:t>
+            </w:r>
+          </w:p>
+        </w:tc>
+        <w:tc>
+          <w:tcPr>
+            <w:tcW w:w="3192" w:type="dxa"/>
+          </w:tcPr>
+          <w:p>
+            <w:pPr>
+              <w:pStyle w:val="ListParagraph"/>
+              <w:ind w:left="0"/>
+              <w:rPr>
+                <w:sz w:val="24"/>
+                <w:szCs w:val="24"/>
+              </w:rPr>
+            </w:pPr>
+            <w:r>
+              <w:rPr>
+                <w:sz w:val="24"/>
+                <w:szCs w:val="24"/>
+              </w:rPr>
+              <w:pict>
+                <v:shape id="_x0000_i1027" type="#_x0000_t75" style="width:63pt;height:93.75pt">
+                  <v:imagedata r:id="rId23" o:title="background2"/>
+                </v:shape>
+              </w:pict>
+            </w:r>
+          </w:p>
+        </w:tc>
+        <w:tc>
+          <w:tcPr>
+            <w:tcW w:w="3192" w:type="dxa"/>
+          </w:tcPr>
+          <w:p>
+            <w:pPr>
+              <w:pStyle w:val="ListParagraph"/>
+              <w:ind w:left="0"/>
+              <w:rPr>
+                <w:sz w:val="24"/>
+                <w:szCs w:val="24"/>
+              </w:rPr>
+            </w:pPr>
+            <w:r>
+              <w:rPr>
+                <w:sz w:val="24"/>
+                <w:szCs w:val="24"/>
+              </w:rPr>
+              <w:t>Google images</w:t>
+            </w:r>
+          </w:p>
+        </w:tc>
+      </w:tr>
+      <w:tr>
+        <w:tc>
+          <w:tcPr>
+            <w:tcW w:w="3192" w:type="dxa"/>
+          </w:tcPr>
+          <w:p>
+            <w:pPr>
+              <w:pStyle w:val="ListParagraph"/>
+              <w:ind w:left="0"/>
+              <w:rPr>
+                <w:sz w:val="24"/>
+                <w:szCs w:val="24"/>
+              </w:rPr>
+            </w:pPr>
+            <w:r>
+              <w:rPr>
+                <w:sz w:val="24"/>
+                <w:szCs w:val="24"/>
+              </w:rPr>
+              <w:t>SmallerPlatform</w:t>
+            </w:r>
+            <w:r>
+              <w:rPr>
+                <w:sz w:val="24"/>
+                <w:szCs w:val="24"/>
+              </w:rPr>
+              <w:t>.png</w:t>
+            </w:r>
+          </w:p>
+        </w:tc>
+        <w:tc>
+          <w:tcPr>
+            <w:tcW w:w="3192" w:type="dxa"/>
+          </w:tcPr>
+          <w:p>
+            <w:pPr>
+              <w:pStyle w:val="ListParagraph"/>
+              <w:ind w:left="0"/>
+              <w:rPr>
+                <w:sz w:val="24"/>
+                <w:szCs w:val="24"/>
+              </w:rPr>
+            </w:pPr>
+            <w:r>
+              <w:rPr>
+                <w:sz w:val="24"/>
+                <w:szCs w:val="24"/>
+              </w:rPr>
+              <w:pict>
+                <v:shape id="_x0000_i1028" type="#_x0000_t75" style="width:37.5pt;height:37.5pt">
+                  <v:imagedata r:id="rId24" o:title="SmallerPlatform"/>
+                </v:shape>
+              </w:pict>
+            </w:r>
+          </w:p>
+        </w:tc>
+        <w:tc>
+          <w:tcPr>
+            <w:tcW w:w="3192" w:type="dxa"/>
+          </w:tcPr>
+          <w:p>
+            <w:pPr>
+              <w:pStyle w:val="ListParagraph"/>
+              <w:ind w:left="0"/>
+              <w:rPr>
+                <w:sz w:val="24"/>
+                <w:szCs w:val="24"/>
+              </w:rPr>
+            </w:pPr>
+            <w:r>
+              <w:rPr>
+                <w:sz w:val="24"/>
+                <w:szCs w:val="24"/>
+              </w:rPr>
+              <w:t>Google images</w:t>
+            </w:r>
+          </w:p>
+        </w:tc>
+      </w:tr>
+      <w:tr>
+        <w:tc>
+          <w:tcPr>
+            <w:tcW w:w="3192" w:type="dxa"/>
+          </w:tcPr>
+          <w:p>
+            <w:pPr>
+              <w:pStyle w:val="ListParagraph"/>
+              <w:ind w:left="0"/>
+              <w:rPr>
+                <w:sz w:val="24"/>
+                <w:szCs w:val="24"/>
+              </w:rPr>
+            </w:pPr>
+            <w:r>
+              <w:rPr>
+                <w:sz w:val="24"/>
+                <w:szCs w:val="24"/>
+              </w:rPr>
+              <w:t>side_wall</w:t>
+            </w:r>
+            <w:r>
+              <w:rPr>
+                <w:sz w:val="24"/>
+                <w:szCs w:val="24"/>
+              </w:rPr>
+              <w:t>.png</w:t>
+            </w:r>
+          </w:p>
+        </w:tc>
+        <w:tc>
+          <w:tcPr>
+            <w:tcW w:w="3192" w:type="dxa"/>
+          </w:tcPr>
+          <w:p>
+            <w:pPr>
+              <w:pStyle w:val="ListParagraph"/>
+              <w:ind w:left="0"/>
+              <w:rPr>
+                <w:sz w:val="24"/>
+                <w:szCs w:val="24"/>
+              </w:rPr>
+            </w:pPr>
+            <w:r>
+              <w:rPr>
+                <w:sz w:val="24"/>
+                <w:szCs w:val="24"/>
+              </w:rPr>
+              <w:pict>
+                <v:shape id="_x0000_i1029" type="#_x0000_t75" style="width:75pt;height:75pt">
+                  <v:imagedata r:id="rId25" o:title="side_wall"/>
+                </v:shape>
+              </w:pict>
+            </w:r>
+          </w:p>
+        </w:tc>
+        <w:tc>
+          <w:tcPr>
+            <w:tcW w:w="3192" w:type="dxa"/>
+          </w:tcPr>
+          <w:p>
+            <w:pPr>
+              <w:pStyle w:val="ListParagraph"/>
+              <w:ind w:left="0"/>
+              <w:rPr>
+                <w:sz w:val="24"/>
+                <w:szCs w:val="24"/>
+              </w:rPr>
+            </w:pPr>
+            <w:r>
+              <w:rPr>
+                <w:sz w:val="24"/>
+                <w:szCs w:val="24"/>
+              </w:rPr>
+              <w:t>Google images</w:t>
+            </w:r>
+          </w:p>
+        </w:tc>
+      </w:tr>
+      <w:tr>
+        <w:tc>
+          <w:tcPr>
+            <w:tcW w:w="3192" w:type="dxa"/>
+          </w:tcPr>
+          <w:p>
+            <w:pPr>
+              <w:pStyle w:val="ListParagraph"/>
+              <w:ind w:left="0"/>
+              <w:rPr>
+                <w:sz w:val="24"/>
+                <w:szCs w:val="24"/>
+              </w:rPr>
+            </w:pPr>
+            <w:r>
+              <w:rPr>
+                <w:sz w:val="24"/>
+                <w:szCs w:val="24"/>
+              </w:rPr>
+              <w:t>Balans Normal</w:t>
+            </w:r>
+            <w:r>
+              <w:rPr>
+                <w:sz w:val="24"/>
+                <w:szCs w:val="24"/>
+              </w:rPr>
+              <w:t>.ttf</w:t>
+            </w:r>
+          </w:p>
+        </w:tc>
+        <w:tc>
+          <w:tcPr>
+            <w:tcW w:w="3192" w:type="dxa"/>
+          </w:tcPr>
+          <w:p>
+            <w:pPr>
+              <w:pStyle w:val="ListParagraph"/>
+              <w:ind w:left="0"/>
+              <w:rPr>
+                <w:sz w:val="24"/>
+                <w:szCs w:val="24"/>
+              </w:rPr>
+            </w:pPr>
+            <w:r>
+              <w:rPr>
+                <w:sz w:val="24"/>
+                <w:szCs w:val="24"/>
+              </w:rPr>
+              <w:object w:dxaOrig="1543" w:dyaOrig="995">
+                <v:shape id="_x0000_i1030" type="#_x0000_t75" style="width:77.25pt;height:49.5pt" o:ole="">
+                  <v:imagedata r:id="rId26" o:title=""/>
+                </v:shape>
+                <o:OLEObject Type="Embed" ProgID="Package" ShapeID="_x0000_i1030" DrawAspect="Icon" ObjectID="_1521654074" r:id="rId27"/>
+              </w:object>
+            </w:r>
+          </w:p>
+        </w:tc>
+        <w:tc>
+          <w:tcPr>
+            <w:tcW w:w="3192" w:type="dxa"/>
+          </w:tcPr>
+          <w:p>
+            <w:pPr>
+              <w:pStyle w:val="ListParagraph"/>
+              <w:ind w:left="0"/>
+              <w:rPr>
+                <w:sz w:val="24"/>
+                <w:szCs w:val="24"/>
+              </w:rPr>
+            </w:pPr>
+            <w:r>
+              <w:rPr>
+                <w:sz w:val="24"/>
+                <w:szCs w:val="24"/>
+              </w:rPr>
+              <w:t>junkohanhero.1001fonts.com</w:t>
+            </w:r>
           </w:p>
         </w:tc>
       </w:tr>
@@ -3876,7 +4942,21 @@
           <w:sz w:val="24"/>
           <w:szCs w:val="24"/>
         </w:rPr>
-        <w:t>TBD</w:t>
+        <w:t>I want to add moving monsters to the game w</w:t>
+      </w:r>
+      <w:r>
+        <w:rPr>
+          <w:sz w:val="24"/>
+          <w:szCs w:val="24"/>
+        </w:rPr>
+        <w:t>hich</w:t>
+      </w:r>
+      <w:r>
+        <w:rPr>
+          <w:sz w:val="24"/>
+          <w:szCs w:val="24"/>
+        </w:rPr>
+        <w:t xml:space="preserve"> will be falling from the top.</w:t>
       </w:r>
     </w:p>
     <w:p>
@@ -3911,6 +4991,7 @@
           <w:sz w:val="24"/>
           <w:szCs w:val="24"/>
         </w:rPr>
+        <w:lastRenderedPageBreak/>
         <w:t>Links</w:t>
       </w:r>
     </w:p>
@@ -3931,7 +5012,7 @@
         </w:rPr>
         <w:t xml:space="preserve">Github: </w:t>
       </w:r>
-      <w:hyperlink r:id="rId17" w:history="1">
+      <w:hyperlink r:id="rId28" w:history="1">
         <w:r>
           <w:rPr>
             <w:rStyle w:val="Hyperlink"/>
@@ -3952,10 +5033,10 @@
       <w:bookmarkEnd w:id="29"/>
     </w:p>
     <w:sectPr>
-      <w:headerReference w:type="even" r:id="rId18"/>
-      <w:headerReference w:type="default" r:id="rId19"/>
-      <w:footerReference w:type="even" r:id="rId20"/>
-      <w:footerReference w:type="default" r:id="rId21"/>
+      <w:headerReference w:type="even" r:id="rId29"/>
+      <w:headerReference w:type="default" r:id="rId30"/>
+      <w:footerReference w:type="even" r:id="rId31"/>
+      <w:footerReference w:type="default" r:id="rId32"/>
       <w:pgSz w:w="12240" w:h="15840"/>
       <w:pgMar w:top="1440" w:right="1440" w:bottom="1440" w:left="1440" w:header="720" w:footer="720" w:gutter="0"/>
       <w:pgBorders w:offsetFrom="page">
@@ -3973,7 +5054,7 @@
 </file>
 
 <file path=word/endnotes.xml><?xml version="1.0" encoding="utf-8"?>
-<w:endnotes xmlns:wpc="http://schemas.microsoft.com/office/word/2010/wordprocessingCanvas" xmlns:mc="http://schemas.openxmlformats.org/markup-compatibility/2006" xmlns:o="urn:schemas-microsoft-com:office:office" xmlns:r="http://schemas.openxmlformats.org/officeDocument/2006/relationships" xmlns:m="http://schemas.openxmlformats.org/officeDocument/2006/math" xmlns:v="urn:schemas-microsoft-com:vml" xmlns:wp14="http://schemas.microsoft.com/office/word/2010/wordprocessingDrawing" xmlns:wp="http://schemas.openxmlformats.org/drawingml/2006/wordprocessingDrawing" xmlns:w10="urn:schemas-microsoft-com:office:word" xmlns:w="http://schemas.openxmlformats.org/wordprocessingml/2006/main" xmlns:w14="http://schemas.microsoft.com/office/word/2010/wordml" xmlns:w15="http://schemas.microsoft.com/office/word/2012/wordml" xmlns:wpg="http://schemas.microsoft.com/office/word/2010/wordprocessingGroup" xmlns:wpi="http://schemas.microsoft.com/office/word/2010/wordprocessingInk" xmlns:wne="http://schemas.microsoft.com/office/word/2006/wordml" xmlns:wps="http://schemas.microsoft.com/office/word/2010/wordprocessingShape" mc:Ignorable="w14 w15 wp14">
+<w:endnotes xmlns:ve="http://schemas.openxmlformats.org/markup-compatibility/2006" xmlns:o="urn:schemas-microsoft-com:office:office" xmlns:r="http://schemas.openxmlformats.org/officeDocument/2006/relationships" xmlns:m="http://schemas.openxmlformats.org/officeDocument/2006/math" xmlns:v="urn:schemas-microsoft-com:vml" xmlns:wp="http://schemas.openxmlformats.org/drawingml/2006/wordprocessingDrawing" xmlns:w10="urn:schemas-microsoft-com:office:word" xmlns:w="http://schemas.openxmlformats.org/wordprocessingml/2006/main" xmlns:wne="http://schemas.microsoft.com/office/word/2006/wordml">
   <w:endnote w:type="separator" w:id="-1">
     <w:p>
       <w:pPr>
@@ -3998,7 +5079,7 @@
 </file>
 
 <file path=word/footer1.xml><?xml version="1.0" encoding="utf-8"?>
-<w:ftr xmlns:wpc="http://schemas.microsoft.com/office/word/2010/wordprocessingCanvas" xmlns:mc="http://schemas.openxmlformats.org/markup-compatibility/2006" xmlns:o="urn:schemas-microsoft-com:office:office" xmlns:r="http://schemas.openxmlformats.org/officeDocument/2006/relationships" xmlns:m="http://schemas.openxmlformats.org/officeDocument/2006/math" xmlns:v="urn:schemas-microsoft-com:vml" xmlns:wp14="http://schemas.microsoft.com/office/word/2010/wordprocessingDrawing" xmlns:wp="http://schemas.openxmlformats.org/drawingml/2006/wordprocessingDrawing" xmlns:w10="urn:schemas-microsoft-com:office:word" xmlns:w="http://schemas.openxmlformats.org/wordprocessingml/2006/main" xmlns:w14="http://schemas.microsoft.com/office/word/2010/wordml" xmlns:w15="http://schemas.microsoft.com/office/word/2012/wordml" xmlns:wpg="http://schemas.microsoft.com/office/word/2010/wordprocessingGroup" xmlns:wpi="http://schemas.microsoft.com/office/word/2010/wordprocessingInk" xmlns:wne="http://schemas.microsoft.com/office/word/2006/wordml" xmlns:wps="http://schemas.microsoft.com/office/word/2010/wordprocessingShape" mc:Ignorable="w14 w15 wp14">
+<w:ftr xmlns:ve="http://schemas.openxmlformats.org/markup-compatibility/2006" xmlns:o="urn:schemas-microsoft-com:office:office" xmlns:r="http://schemas.openxmlformats.org/officeDocument/2006/relationships" xmlns:m="http://schemas.openxmlformats.org/officeDocument/2006/math" xmlns:v="urn:schemas-microsoft-com:vml" xmlns:wp="http://schemas.openxmlformats.org/drawingml/2006/wordprocessingDrawing" xmlns:w10="urn:schemas-microsoft-com:office:word" xmlns:w="http://schemas.openxmlformats.org/wordprocessingml/2006/main" xmlns:wne="http://schemas.microsoft.com/office/word/2006/wordml">
   <w:p>
     <w:pPr>
       <w:pStyle w:val="Footer"/>
@@ -4021,7 +5102,7 @@
         <w:rFonts w:asciiTheme="majorHAnsi" w:hAnsiTheme="majorHAnsi"/>
         <w:b/>
       </w:rPr>
-      <w:t>1.0</w:t>
+      <w:t>1.1</w:t>
     </w:r>
     <w:r>
       <w:rPr>
@@ -4049,7 +5130,7 @@
         <w:rFonts w:asciiTheme="majorHAnsi" w:hAnsiTheme="majorHAnsi"/>
         <w:noProof/>
       </w:rPr>
-      <w:t>8</w:t>
+      <w:t>10</w:t>
     </w:r>
     <w:r>
       <w:rPr>
@@ -4068,7 +5149,7 @@
 </file>
 
 <file path=word/footer2.xml><?xml version="1.0" encoding="utf-8"?>
-<w:ftr xmlns:wpc="http://schemas.microsoft.com/office/word/2010/wordprocessingCanvas" xmlns:mc="http://schemas.openxmlformats.org/markup-compatibility/2006" xmlns:o="urn:schemas-microsoft-com:office:office" xmlns:r="http://schemas.openxmlformats.org/officeDocument/2006/relationships" xmlns:m="http://schemas.openxmlformats.org/officeDocument/2006/math" xmlns:v="urn:schemas-microsoft-com:vml" xmlns:wp14="http://schemas.microsoft.com/office/word/2010/wordprocessingDrawing" xmlns:wp="http://schemas.openxmlformats.org/drawingml/2006/wordprocessingDrawing" xmlns:w10="urn:schemas-microsoft-com:office:word" xmlns:w="http://schemas.openxmlformats.org/wordprocessingml/2006/main" xmlns:w14="http://schemas.microsoft.com/office/word/2010/wordml" xmlns:w15="http://schemas.microsoft.com/office/word/2012/wordml" xmlns:wpg="http://schemas.microsoft.com/office/word/2010/wordprocessingGroup" xmlns:wpi="http://schemas.microsoft.com/office/word/2010/wordprocessingInk" xmlns:wne="http://schemas.microsoft.com/office/word/2006/wordml" xmlns:wps="http://schemas.microsoft.com/office/word/2010/wordprocessingShape" mc:Ignorable="w14 w15 wp14">
+<w:ftr xmlns:ve="http://schemas.openxmlformats.org/markup-compatibility/2006" xmlns:o="urn:schemas-microsoft-com:office:office" xmlns:r="http://schemas.openxmlformats.org/officeDocument/2006/relationships" xmlns:m="http://schemas.openxmlformats.org/officeDocument/2006/math" xmlns:v="urn:schemas-microsoft-com:vml" xmlns:wp="http://schemas.openxmlformats.org/drawingml/2006/wordprocessingDrawing" xmlns:w10="urn:schemas-microsoft-com:office:word" xmlns:w="http://schemas.openxmlformats.org/wordprocessingml/2006/main" xmlns:wne="http://schemas.microsoft.com/office/word/2006/wordml">
   <w:p>
     <w:pPr>
       <w:pStyle w:val="Footer"/>
@@ -4105,7 +5186,7 @@
         <w:rFonts w:asciiTheme="majorHAnsi" w:hAnsiTheme="majorHAnsi"/>
         <w:noProof/>
       </w:rPr>
-      <w:t>9</w:t>
+      <w:t>11</w:t>
     </w:r>
     <w:r>
       <w:rPr>
@@ -4124,7 +5205,7 @@
 </file>
 
 <file path=word/footnotes.xml><?xml version="1.0" encoding="utf-8"?>
-<w:footnotes xmlns:wpc="http://schemas.microsoft.com/office/word/2010/wordprocessingCanvas" xmlns:mc="http://schemas.openxmlformats.org/markup-compatibility/2006" xmlns:o="urn:schemas-microsoft-com:office:office" xmlns:r="http://schemas.openxmlformats.org/officeDocument/2006/relationships" xmlns:m="http://schemas.openxmlformats.org/officeDocument/2006/math" xmlns:v="urn:schemas-microsoft-com:vml" xmlns:wp14="http://schemas.microsoft.com/office/word/2010/wordprocessingDrawing" xmlns:wp="http://schemas.openxmlformats.org/drawingml/2006/wordprocessingDrawing" xmlns:w10="urn:schemas-microsoft-com:office:word" xmlns:w="http://schemas.openxmlformats.org/wordprocessingml/2006/main" xmlns:w14="http://schemas.microsoft.com/office/word/2010/wordml" xmlns:w15="http://schemas.microsoft.com/office/word/2012/wordml" xmlns:wpg="http://schemas.microsoft.com/office/word/2010/wordprocessingGroup" xmlns:wpi="http://schemas.microsoft.com/office/word/2010/wordprocessingInk" xmlns:wne="http://schemas.microsoft.com/office/word/2006/wordml" xmlns:wps="http://schemas.microsoft.com/office/word/2010/wordprocessingShape" mc:Ignorable="w14 w15 wp14">
+<w:footnotes xmlns:ve="http://schemas.openxmlformats.org/markup-compatibility/2006" xmlns:o="urn:schemas-microsoft-com:office:office" xmlns:r="http://schemas.openxmlformats.org/officeDocument/2006/relationships" xmlns:m="http://schemas.openxmlformats.org/officeDocument/2006/math" xmlns:v="urn:schemas-microsoft-com:vml" xmlns:wp="http://schemas.openxmlformats.org/drawingml/2006/wordprocessingDrawing" xmlns:w10="urn:schemas-microsoft-com:office:word" xmlns:w="http://schemas.openxmlformats.org/wordprocessingml/2006/main" xmlns:wne="http://schemas.microsoft.com/office/word/2006/wordml">
   <w:footnote w:type="separator" w:id="-1">
     <w:p>
       <w:pPr>
@@ -4149,7 +5230,7 @@
 </file>
 
 <file path=word/header1.xml><?xml version="1.0" encoding="utf-8"?>
-<w:hdr xmlns:wpc="http://schemas.microsoft.com/office/word/2010/wordprocessingCanvas" xmlns:mc="http://schemas.openxmlformats.org/markup-compatibility/2006" xmlns:o="urn:schemas-microsoft-com:office:office" xmlns:r="http://schemas.openxmlformats.org/officeDocument/2006/relationships" xmlns:m="http://schemas.openxmlformats.org/officeDocument/2006/math" xmlns:v="urn:schemas-microsoft-com:vml" xmlns:wp14="http://schemas.microsoft.com/office/word/2010/wordprocessingDrawing" xmlns:wp="http://schemas.openxmlformats.org/drawingml/2006/wordprocessingDrawing" xmlns:w10="urn:schemas-microsoft-com:office:word" xmlns:w="http://schemas.openxmlformats.org/wordprocessingml/2006/main" xmlns:w14="http://schemas.microsoft.com/office/word/2010/wordml" xmlns:w15="http://schemas.microsoft.com/office/word/2012/wordml" xmlns:wpg="http://schemas.microsoft.com/office/word/2010/wordprocessingGroup" xmlns:wpi="http://schemas.microsoft.com/office/word/2010/wordprocessingInk" xmlns:wne="http://schemas.microsoft.com/office/word/2006/wordml" xmlns:wps="http://schemas.microsoft.com/office/word/2010/wordprocessingShape" mc:Ignorable="w14 w15 wp14">
+<w:hdr xmlns:ve="http://schemas.openxmlformats.org/markup-compatibility/2006" xmlns:o="urn:schemas-microsoft-com:office:office" xmlns:r="http://schemas.openxmlformats.org/officeDocument/2006/relationships" xmlns:m="http://schemas.openxmlformats.org/officeDocument/2006/math" xmlns:v="urn:schemas-microsoft-com:vml" xmlns:wp="http://schemas.openxmlformats.org/drawingml/2006/wordprocessingDrawing" xmlns:w10="urn:schemas-microsoft-com:office:word" xmlns:w="http://schemas.openxmlformats.org/wordprocessingml/2006/main" xmlns:wne="http://schemas.microsoft.com/office/word/2006/wordml">
   <w:tbl>
     <w:tblPr>
       <w:tblW w:w="5000" w:type="pct"/>
@@ -4159,7 +5240,7 @@
         <w:bottom w:w="72" w:type="dxa"/>
         <w:right w:w="115" w:type="dxa"/>
       </w:tblCellMar>
-      <w:tblLook w:val="04A0" w:firstRow="1" w:lastRow="0" w:firstColumn="1" w:lastColumn="0" w:noHBand="0" w:noVBand="1"/>
+      <w:tblLook w:val="04A0"/>
     </w:tblPr>
     <w:tblGrid>
       <w:gridCol w:w="6713"/>
@@ -4210,7 +5291,6 @@
               <w:dataBinding w:prefixMappings="xmlns:ns0='http://schemas.openxmlformats.org/package/2006/metadata/core-properties' xmlns:ns1='http://purl.org/dc/elements/1.1/'" w:xpath="/ns0:coreProperties[1]/ns1:title[1]" w:storeItemID="{6C3C8BC8-F283-45AE-878A-BAB7291924A1}"/>
               <w:text/>
             </w:sdtPr>
-            <w:sdtEndPr/>
             <w:sdtContent>
               <w:r>
                 <w:rPr>
@@ -4244,14 +5324,13 @@
           <w:alias w:val="Date"/>
           <w:id w:val="77677290"/>
           <w:dataBinding w:prefixMappings="xmlns:ns0='http://schemas.microsoft.com/office/2006/coverPageProps'" w:xpath="/ns0:CoverPageProperties[1]/ns0:PublishDate[1]" w:storeItemID="{55AF091B-3C7A-41E3-B477-F2FDAA23CFDA}"/>
-          <w:date w:fullDate="2016-04-01T00:00:00Z">
+          <w:date w:fullDate="2016-04-08T00:00:00Z">
             <w:dateFormat w:val="MMMM d, yyyy"/>
             <w:lid w:val="en-US"/>
             <w:storeMappedDataAs w:val="dateTime"/>
             <w:calendar w:val="gregorian"/>
           </w:date>
         </w:sdtPr>
-        <w:sdtEndPr/>
         <w:sdtContent>
           <w:tc>
             <w:tcPr>
@@ -4274,7 +5353,21 @@
                   <w:color w:val="FFFFFF" w:themeColor="background1"/>
                   <w:lang w:val="en-US"/>
                 </w:rPr>
-                <w:t>April 1, 2016</w:t>
+                <w:t xml:space="preserve">April </w:t>
+              </w:r>
+              <w:r>
+                <w:rPr>
+                  <w:color w:val="FFFFFF" w:themeColor="background1"/>
+                  <w:lang w:val="en-US"/>
+                </w:rPr>
+                <w:t>8</w:t>
+              </w:r>
+              <w:r>
+                <w:rPr>
+                  <w:color w:val="FFFFFF" w:themeColor="background1"/>
+                  <w:lang w:val="en-US"/>
+                </w:rPr>
+                <w:t>, 2016</w:t>
               </w:r>
             </w:p>
           </w:tc>
@@ -4291,7 +5384,7 @@
 </file>
 
 <file path=word/header2.xml><?xml version="1.0" encoding="utf-8"?>
-<w:hdr xmlns:wpc="http://schemas.microsoft.com/office/word/2010/wordprocessingCanvas" xmlns:mc="http://schemas.openxmlformats.org/markup-compatibility/2006" xmlns:o="urn:schemas-microsoft-com:office:office" xmlns:r="http://schemas.openxmlformats.org/officeDocument/2006/relationships" xmlns:m="http://schemas.openxmlformats.org/officeDocument/2006/math" xmlns:v="urn:schemas-microsoft-com:vml" xmlns:wp14="http://schemas.microsoft.com/office/word/2010/wordprocessingDrawing" xmlns:wp="http://schemas.openxmlformats.org/drawingml/2006/wordprocessingDrawing" xmlns:w10="urn:schemas-microsoft-com:office:word" xmlns:w="http://schemas.openxmlformats.org/wordprocessingml/2006/main" xmlns:w14="http://schemas.microsoft.com/office/word/2010/wordml" xmlns:w15="http://schemas.microsoft.com/office/word/2012/wordml" xmlns:wpg="http://schemas.microsoft.com/office/word/2010/wordprocessingGroup" xmlns:wpi="http://schemas.microsoft.com/office/word/2010/wordprocessingInk" xmlns:wne="http://schemas.microsoft.com/office/word/2006/wordml" xmlns:wps="http://schemas.microsoft.com/office/word/2010/wordprocessingShape" mc:Ignorable="w14 w15 wp14">
+<w:hdr xmlns:ve="http://schemas.openxmlformats.org/markup-compatibility/2006" xmlns:o="urn:schemas-microsoft-com:office:office" xmlns:r="http://schemas.openxmlformats.org/officeDocument/2006/relationships" xmlns:m="http://schemas.openxmlformats.org/officeDocument/2006/math" xmlns:v="urn:schemas-microsoft-com:vml" xmlns:wp="http://schemas.openxmlformats.org/drawingml/2006/wordprocessingDrawing" xmlns:w10="urn:schemas-microsoft-com:office:word" xmlns:w="http://schemas.openxmlformats.org/wordprocessingml/2006/main" xmlns:wne="http://schemas.microsoft.com/office/word/2006/wordml">
   <w:tbl>
     <w:tblPr>
       <w:tblW w:w="5000" w:type="pct"/>
@@ -4301,7 +5394,7 @@
         <w:bottom w:w="72" w:type="dxa"/>
         <w:right w:w="115" w:type="dxa"/>
       </w:tblCellMar>
-      <w:tblLook w:val="04A0" w:firstRow="1" w:lastRow="0" w:firstColumn="1" w:lastColumn="0" w:noHBand="0" w:noVBand="1"/>
+      <w:tblLook w:val="04A0"/>
     </w:tblPr>
     <w:tblGrid>
       <w:gridCol w:w="2877"/>
@@ -4316,14 +5409,13 @@
           <w:alias w:val="Date"/>
           <w:id w:val="77625188"/>
           <w:dataBinding w:prefixMappings="xmlns:ns0='http://schemas.microsoft.com/office/2006/coverPageProps'" w:xpath="/ns0:CoverPageProperties[1]/ns0:PublishDate[1]" w:storeItemID="{55AF091B-3C7A-41E3-B477-F2FDAA23CFDA}"/>
-          <w:date w:fullDate="2016-04-01T00:00:00Z">
+          <w:date w:fullDate="2016-04-08T00:00:00Z">
             <w:dateFormat w:val="MMMM d, yyyy"/>
             <w:lid w:val="en-US"/>
             <w:storeMappedDataAs w:val="dateTime"/>
             <w:calendar w:val="gregorian"/>
           </w:date>
         </w:sdtPr>
-        <w:sdtEndPr/>
         <w:sdtContent>
           <w:tc>
             <w:tcPr>
@@ -4349,7 +5441,7 @@
                   <w:color w:val="FFFFFF" w:themeColor="background1"/>
                   <w:lang w:val="en-US"/>
                 </w:rPr>
-                <w:t>April 1, 2016</w:t>
+                <w:t>April 8, 2016</w:t>
               </w:r>
             </w:p>
           </w:tc>
@@ -4397,7 +5489,6 @@
               <w:dataBinding w:prefixMappings="xmlns:ns0='http://schemas.openxmlformats.org/package/2006/metadata/core-properties' xmlns:ns1='http://purl.org/dc/elements/1.1/'" w:xpath="/ns0:coreProperties[1]/ns1:title[1]" w:storeItemID="{6C3C8BC8-F283-45AE-878A-BAB7291924A1}"/>
               <w:text/>
             </w:sdtPr>
-            <w:sdtEndPr/>
             <w:sdtContent>
               <w:r>
                 <w:rPr>
@@ -4434,8 +5525,8 @@
 </file>
 
 <file path=word/numbering.xml><?xml version="1.0" encoding="utf-8"?>
-<w:numbering xmlns:wpc="http://schemas.microsoft.com/office/word/2010/wordprocessingCanvas" xmlns:mc="http://schemas.openxmlformats.org/markup-compatibility/2006" xmlns:o="urn:schemas-microsoft-com:office:office" xmlns:r="http://schemas.openxmlformats.org/officeDocument/2006/relationships" xmlns:m="http://schemas.openxmlformats.org/officeDocument/2006/math" xmlns:v="urn:schemas-microsoft-com:vml" xmlns:wp14="http://schemas.microsoft.com/office/word/2010/wordprocessingDrawing" xmlns:wp="http://schemas.openxmlformats.org/drawingml/2006/wordprocessingDrawing" xmlns:w10="urn:schemas-microsoft-com:office:word" xmlns:w="http://schemas.openxmlformats.org/wordprocessingml/2006/main" xmlns:w14="http://schemas.microsoft.com/office/word/2010/wordml" xmlns:w15="http://schemas.microsoft.com/office/word/2012/wordml" xmlns:wpg="http://schemas.microsoft.com/office/word/2010/wordprocessingGroup" xmlns:wpi="http://schemas.microsoft.com/office/word/2010/wordprocessingInk" xmlns:wne="http://schemas.microsoft.com/office/word/2006/wordml" xmlns:wps="http://schemas.microsoft.com/office/word/2010/wordprocessingShape" mc:Ignorable="w14 w15 wp14">
-  <w:abstractNum w:abstractNumId="0" w15:restartNumberingAfterBreak="0">
+<w:numbering xmlns:ve="http://schemas.openxmlformats.org/markup-compatibility/2006" xmlns:o="urn:schemas-microsoft-com:office:office" xmlns:r="http://schemas.openxmlformats.org/officeDocument/2006/relationships" xmlns:m="http://schemas.openxmlformats.org/officeDocument/2006/math" xmlns:v="urn:schemas-microsoft-com:vml" xmlns:wp="http://schemas.openxmlformats.org/drawingml/2006/wordprocessingDrawing" xmlns:w10="urn:schemas-microsoft-com:office:word" xmlns:w="http://schemas.openxmlformats.org/wordprocessingml/2006/main" xmlns:wne="http://schemas.microsoft.com/office/word/2006/wordml">
+  <w:abstractNum w:abstractNumId="0">
     <w:nsid w:val="0833490E"/>
     <w:multiLevelType w:val="hybridMultilevel"/>
     <w:tmpl w:val="E98415BA"/>
@@ -4531,7 +5622,7 @@
 </file>
 
 <file path=word/styles.xml><?xml version="1.0" encoding="utf-8"?>
-<w:styles xmlns:mc="http://schemas.openxmlformats.org/markup-compatibility/2006" xmlns:r="http://schemas.openxmlformats.org/officeDocument/2006/relationships" xmlns:w="http://schemas.openxmlformats.org/wordprocessingml/2006/main" xmlns:w14="http://schemas.microsoft.com/office/word/2010/wordml" xmlns:w15="http://schemas.microsoft.com/office/word/2012/wordml" mc:Ignorable="w14 w15">
+<w:styles xmlns:r="http://schemas.openxmlformats.org/officeDocument/2006/relationships" xmlns:w="http://schemas.openxmlformats.org/wordprocessingml/2006/main">
   <w:docDefaults>
     <w:rPrDefault>
       <w:rPr>
@@ -4547,382 +5638,149 @@
       </w:pPr>
     </w:pPrDefault>
   </w:docDefaults>
-  <w:latentStyles w:defLockedState="0" w:defUIPriority="99" w:defSemiHidden="0" w:defUnhideWhenUsed="0" w:defQFormat="0" w:count="371">
-    <w:lsdException w:name="Normal" w:uiPriority="0" w:qFormat="1"/>
-    <w:lsdException w:name="heading 1" w:uiPriority="9" w:qFormat="1"/>
-    <w:lsdException w:name="heading 2" w:semiHidden="1" w:uiPriority="9" w:unhideWhenUsed="1" w:qFormat="1"/>
-    <w:lsdException w:name="heading 3" w:semiHidden="1" w:uiPriority="9" w:unhideWhenUsed="1" w:qFormat="1"/>
-    <w:lsdException w:name="heading 4" w:semiHidden="1" w:uiPriority="9" w:unhideWhenUsed="1" w:qFormat="1"/>
-    <w:lsdException w:name="heading 5" w:semiHidden="1" w:uiPriority="9" w:unhideWhenUsed="1" w:qFormat="1"/>
-    <w:lsdException w:name="heading 6" w:semiHidden="1" w:uiPriority="9" w:unhideWhenUsed="1" w:qFormat="1"/>
-    <w:lsdException w:name="heading 7" w:semiHidden="1" w:uiPriority="9" w:unhideWhenUsed="1" w:qFormat="1"/>
-    <w:lsdException w:name="heading 8" w:semiHidden="1" w:uiPriority="9" w:unhideWhenUsed="1" w:qFormat="1"/>
-    <w:lsdException w:name="heading 9" w:semiHidden="1" w:uiPriority="9" w:unhideWhenUsed="1" w:qFormat="1"/>
-    <w:lsdException w:name="index 1" w:semiHidden="1" w:unhideWhenUsed="1"/>
-    <w:lsdException w:name="index 2" w:semiHidden="1" w:unhideWhenUsed="1"/>
-    <w:lsdException w:name="index 3" w:semiHidden="1" w:unhideWhenUsed="1"/>
-    <w:lsdException w:name="index 4" w:semiHidden="1" w:unhideWhenUsed="1"/>
-    <w:lsdException w:name="index 5" w:semiHidden="1" w:unhideWhenUsed="1"/>
-    <w:lsdException w:name="index 6" w:semiHidden="1" w:unhideWhenUsed="1"/>
-    <w:lsdException w:name="index 7" w:semiHidden="1" w:unhideWhenUsed="1"/>
-    <w:lsdException w:name="index 8" w:semiHidden="1" w:unhideWhenUsed="1"/>
-    <w:lsdException w:name="index 9" w:semiHidden="1" w:unhideWhenUsed="1"/>
-    <w:lsdException w:name="toc 1" w:semiHidden="1" w:uiPriority="39" w:unhideWhenUsed="1"/>
-    <w:lsdException w:name="toc 2" w:semiHidden="1" w:uiPriority="39" w:unhideWhenUsed="1"/>
-    <w:lsdException w:name="toc 3" w:semiHidden="1" w:uiPriority="39" w:unhideWhenUsed="1"/>
-    <w:lsdException w:name="toc 4" w:semiHidden="1" w:uiPriority="39" w:unhideWhenUsed="1"/>
-    <w:lsdException w:name="toc 5" w:semiHidden="1" w:uiPriority="39" w:unhideWhenUsed="1"/>
-    <w:lsdException w:name="toc 6" w:semiHidden="1" w:uiPriority="39" w:unhideWhenUsed="1"/>
-    <w:lsdException w:name="toc 7" w:semiHidden="1" w:uiPriority="39" w:unhideWhenUsed="1"/>
-    <w:lsdException w:name="toc 8" w:semiHidden="1" w:uiPriority="39" w:unhideWhenUsed="1"/>
-    <w:lsdException w:name="toc 9" w:semiHidden="1" w:uiPriority="39" w:unhideWhenUsed="1"/>
-    <w:lsdException w:name="Normal Indent" w:semiHidden="1" w:unhideWhenUsed="1"/>
-    <w:lsdException w:name="footnote text" w:semiHidden="1" w:unhideWhenUsed="1"/>
-    <w:lsdException w:name="annotation text" w:semiHidden="1" w:unhideWhenUsed="1"/>
-    <w:lsdException w:name="header" w:semiHidden="1" w:unhideWhenUsed="1"/>
-    <w:lsdException w:name="footer" w:semiHidden="1" w:unhideWhenUsed="1"/>
-    <w:lsdException w:name="index heading" w:semiHidden="1" w:unhideWhenUsed="1"/>
-    <w:lsdException w:name="caption" w:semiHidden="1" w:uiPriority="35" w:unhideWhenUsed="1" w:qFormat="1"/>
-    <w:lsdException w:name="table of figures" w:semiHidden="1" w:unhideWhenUsed="1"/>
-    <w:lsdException w:name="envelope address" w:semiHidden="1" w:unhideWhenUsed="1"/>
-    <w:lsdException w:name="envelope return" w:semiHidden="1" w:unhideWhenUsed="1"/>
-    <w:lsdException w:name="footnote reference" w:semiHidden="1" w:unhideWhenUsed="1"/>
-    <w:lsdException w:name="annotation reference" w:semiHidden="1" w:unhideWhenUsed="1"/>
-    <w:lsdException w:name="line number" w:semiHidden="1" w:unhideWhenUsed="1"/>
-    <w:lsdException w:name="page number" w:semiHidden="1" w:unhideWhenUsed="1"/>
-    <w:lsdException w:name="endnote reference" w:semiHidden="1" w:unhideWhenUsed="1"/>
-    <w:lsdException w:name="endnote text" w:semiHidden="1" w:unhideWhenUsed="1"/>
-    <w:lsdException w:name="table of authorities" w:semiHidden="1" w:unhideWhenUsed="1"/>
-    <w:lsdException w:name="macro" w:semiHidden="1" w:unhideWhenUsed="1"/>
-    <w:lsdException w:name="toa heading" w:semiHidden="1" w:unhideWhenUsed="1"/>
-    <w:lsdException w:name="List" w:semiHidden="1" w:unhideWhenUsed="1"/>
-    <w:lsdException w:name="List Bullet" w:semiHidden="1" w:unhideWhenUsed="1"/>
-    <w:lsdException w:name="List Number" w:semiHidden="1" w:unhideWhenUsed="1"/>
-    <w:lsdException w:name="List 2" w:semiHidden="1" w:unhideWhenUsed="1"/>
-    <w:lsdException w:name="List 3" w:semiHidden="1" w:unhideWhenUsed="1"/>
-    <w:lsdException w:name="List 4" w:semiHidden="1" w:unhideWhenUsed="1"/>
-    <w:lsdException w:name="List 5" w:semiHidden="1" w:unhideWhenUsed="1"/>
-    <w:lsdException w:name="List Bullet 2" w:semiHidden="1" w:unhideWhenUsed="1"/>
-    <w:lsdException w:name="List Bullet 3" w:semiHidden="1" w:unhideWhenUsed="1"/>
-    <w:lsdException w:name="List Bullet 4" w:semiHidden="1" w:unhideWhenUsed="1"/>
-    <w:lsdException w:name="List Bullet 5" w:semiHidden="1" w:unhideWhenUsed="1"/>
-    <w:lsdException w:name="List Number 2" w:semiHidden="1" w:unhideWhenUsed="1"/>
-    <w:lsdException w:name="List Number 3" w:semiHidden="1" w:unhideWhenUsed="1"/>
-    <w:lsdException w:name="List Number 4" w:semiHidden="1" w:unhideWhenUsed="1"/>
-    <w:lsdException w:name="List Number 5" w:semiHidden="1" w:unhideWhenUsed="1"/>
-    <w:lsdException w:name="Title" w:uiPriority="10" w:qFormat="1"/>
-    <w:lsdException w:name="Closing" w:semiHidden="1" w:unhideWhenUsed="1"/>
-    <w:lsdException w:name="Signature" w:semiHidden="1" w:unhideWhenUsed="1"/>
-    <w:lsdException w:name="Default Paragraph Font" w:semiHidden="1" w:uiPriority="1" w:unhideWhenUsed="1"/>
-    <w:lsdException w:name="Body Text" w:semiHidden="1" w:unhideWhenUsed="1"/>
-    <w:lsdException w:name="Body Text Indent" w:semiHidden="1" w:unhideWhenUsed="1"/>
-    <w:lsdException w:name="List Continue" w:semiHidden="1" w:unhideWhenUsed="1"/>
-    <w:lsdException w:name="List Continue 2" w:semiHidden="1" w:unhideWhenUsed="1"/>
-    <w:lsdException w:name="List Continue 3" w:semiHidden="1" w:unhideWhenUsed="1"/>
-    <w:lsdException w:name="List Continue 4" w:semiHidden="1" w:unhideWhenUsed="1"/>
-    <w:lsdException w:name="List Continue 5" w:semiHidden="1" w:unhideWhenUsed="1"/>
-    <w:lsdException w:name="Message Header" w:semiHidden="1" w:unhideWhenUsed="1"/>
-    <w:lsdException w:name="Subtitle" w:uiPriority="11" w:qFormat="1"/>
-    <w:lsdException w:name="Salutation" w:semiHidden="1" w:unhideWhenUsed="1"/>
-    <w:lsdException w:name="Date" w:semiHidden="1" w:unhideWhenUsed="1"/>
-    <w:lsdException w:name="Body Text First Indent" w:semiHidden="1" w:unhideWhenUsed="1"/>
-    <w:lsdException w:name="Body Text First Indent 2" w:semiHidden="1" w:unhideWhenUsed="1"/>
-    <w:lsdException w:name="Note Heading" w:semiHidden="1" w:unhideWhenUsed="1"/>
-    <w:lsdException w:name="Body Text 2" w:semiHidden="1" w:unhideWhenUsed="1"/>
-    <w:lsdException w:name="Body Text 3" w:semiHidden="1" w:unhideWhenUsed="1"/>
-    <w:lsdException w:name="Body Text Indent 2" w:semiHidden="1" w:unhideWhenUsed="1"/>
-    <w:lsdException w:name="Body Text Indent 3" w:semiHidden="1" w:unhideWhenUsed="1"/>
-    <w:lsdException w:name="Block Text" w:semiHidden="1" w:unhideWhenUsed="1"/>
-    <w:lsdException w:name="Hyperlink" w:semiHidden="1" w:unhideWhenUsed="1"/>
-    <w:lsdException w:name="FollowedHyperlink" w:semiHidden="1" w:unhideWhenUsed="1"/>
-    <w:lsdException w:name="Strong" w:uiPriority="22" w:qFormat="1"/>
-    <w:lsdException w:name="Emphasis" w:uiPriority="20" w:qFormat="1"/>
-    <w:lsdException w:name="Document Map" w:semiHidden="1" w:unhideWhenUsed="1"/>
-    <w:lsdException w:name="Plain Text" w:semiHidden="1" w:unhideWhenUsed="1"/>
-    <w:lsdException w:name="E-mail Signature" w:semiHidden="1" w:unhideWhenUsed="1"/>
-    <w:lsdException w:name="HTML Top of Form" w:semiHidden="1" w:unhideWhenUsed="1"/>
-    <w:lsdException w:name="HTML Bottom of Form" w:semiHidden="1" w:unhideWhenUsed="1"/>
-    <w:lsdException w:name="Normal (Web)" w:semiHidden="1" w:unhideWhenUsed="1"/>
-    <w:lsdException w:name="HTML Acronym" w:semiHidden="1" w:unhideWhenUsed="1"/>
-    <w:lsdException w:name="HTML Address" w:semiHidden="1" w:unhideWhenUsed="1"/>
-    <w:lsdException w:name="HTML Cite" w:semiHidden="1" w:unhideWhenUsed="1"/>
-    <w:lsdException w:name="HTML Code" w:semiHidden="1" w:unhideWhenUsed="1"/>
-    <w:lsdException w:name="HTML Definition" w:semiHidden="1" w:unhideWhenUsed="1"/>
-    <w:lsdException w:name="HTML Keyboard" w:semiHidden="1" w:unhideWhenUsed="1"/>
-    <w:lsdException w:name="HTML Preformatted" w:semiHidden="1" w:unhideWhenUsed="1"/>
-    <w:lsdException w:name="HTML Sample" w:semiHidden="1" w:unhideWhenUsed="1"/>
-    <w:lsdException w:name="HTML Typewriter" w:semiHidden="1" w:unhideWhenUsed="1"/>
-    <w:lsdException w:name="HTML Variable" w:semiHidden="1" w:unhideWhenUsed="1"/>
-    <w:lsdException w:name="Normal Table" w:semiHidden="1" w:unhideWhenUsed="1"/>
-    <w:lsdException w:name="annotation subject" w:semiHidden="1" w:unhideWhenUsed="1"/>
-    <w:lsdException w:name="No List" w:semiHidden="1" w:unhideWhenUsed="1"/>
-    <w:lsdException w:name="Outline List 1" w:semiHidden="1" w:unhideWhenUsed="1"/>
-    <w:lsdException w:name="Outline List 2" w:semiHidden="1" w:unhideWhenUsed="1"/>
-    <w:lsdException w:name="Outline List 3" w:semiHidden="1" w:unhideWhenUsed="1"/>
-    <w:lsdException w:name="Table Simple 1" w:semiHidden="1" w:unhideWhenUsed="1"/>
-    <w:lsdException w:name="Table Simple 2" w:semiHidden="1" w:unhideWhenUsed="1"/>
-    <w:lsdException w:name="Table Simple 3" w:semiHidden="1" w:unhideWhenUsed="1"/>
-    <w:lsdException w:name="Table Classic 1" w:semiHidden="1" w:unhideWhenUsed="1"/>
-    <w:lsdException w:name="Table Classic 2" w:semiHidden="1" w:unhideWhenUsed="1"/>
-    <w:lsdException w:name="Table Classic 3" w:semiHidden="1" w:unhideWhenUsed="1"/>
-    <w:lsdException w:name="Table Classic 4" w:semiHidden="1" w:unhideWhenUsed="1"/>
-    <w:lsdException w:name="Table Colorful 1" w:semiHidden="1" w:unhideWhenUsed="1"/>
-    <w:lsdException w:name="Table Colorful 2" w:semiHidden="1" w:unhideWhenUsed="1"/>
-    <w:lsdException w:name="Table Colorful 3" w:semiHidden="1" w:unhideWhenUsed="1"/>
-    <w:lsdException w:name="Table Columns 1" w:semiHidden="1" w:unhideWhenUsed="1"/>
-    <w:lsdException w:name="Table Columns 2" w:semiHidden="1" w:unhideWhenUsed="1"/>
-    <w:lsdException w:name="Table Columns 3" w:semiHidden="1" w:unhideWhenUsed="1"/>
-    <w:lsdException w:name="Table Columns 4" w:semiHidden="1" w:unhideWhenUsed="1"/>
-    <w:lsdException w:name="Table Columns 5" w:semiHidden="1" w:unhideWhenUsed="1"/>
-    <w:lsdException w:name="Table Grid 1" w:semiHidden="1" w:unhideWhenUsed="1"/>
-    <w:lsdException w:name="Table Grid 2" w:semiHidden="1" w:unhideWhenUsed="1"/>
-    <w:lsdException w:name="Table Grid 3" w:semiHidden="1" w:unhideWhenUsed="1"/>
-    <w:lsdException w:name="Table Grid 4" w:semiHidden="1" w:unhideWhenUsed="1"/>
-    <w:lsdException w:name="Table Grid 5" w:semiHidden="1" w:unhideWhenUsed="1"/>
-    <w:lsdException w:name="Table Grid 6" w:semiHidden="1" w:unhideWhenUsed="1"/>
-    <w:lsdException w:name="Table Grid 7" w:semiHidden="1" w:unhideWhenUsed="1"/>
-    <w:lsdException w:name="Table Grid 8" w:semiHidden="1" w:unhideWhenUsed="1"/>
-    <w:lsdException w:name="Table List 1" w:semiHidden="1" w:unhideWhenUsed="1"/>
-    <w:lsdException w:name="Table List 2" w:semiHidden="1" w:unhideWhenUsed="1"/>
-    <w:lsdException w:name="Table List 3" w:semiHidden="1" w:unhideWhenUsed="1"/>
-    <w:lsdException w:name="Table List 4" w:semiHidden="1" w:unhideWhenUsed="1"/>
-    <w:lsdException w:name="Table List 5" w:semiHidden="1" w:unhideWhenUsed="1"/>
-    <w:lsdException w:name="Table List 6" w:semiHidden="1" w:unhideWhenUsed="1"/>
-    <w:lsdException w:name="Table List 7" w:semiHidden="1" w:unhideWhenUsed="1"/>
-    <w:lsdException w:name="Table List 8" w:semiHidden="1" w:unhideWhenUsed="1"/>
-    <w:lsdException w:name="Table 3D effects 1" w:semiHidden="1" w:unhideWhenUsed="1"/>
-    <w:lsdException w:name="Table 3D effects 2" w:semiHidden="1" w:unhideWhenUsed="1"/>
-    <w:lsdException w:name="Table 3D effects 3" w:semiHidden="1" w:unhideWhenUsed="1"/>
-    <w:lsdException w:name="Table Contemporary" w:semiHidden="1" w:unhideWhenUsed="1"/>
-    <w:lsdException w:name="Table Elegant" w:semiHidden="1" w:unhideWhenUsed="1"/>
-    <w:lsdException w:name="Table Professional" w:semiHidden="1" w:unhideWhenUsed="1"/>
-    <w:lsdException w:name="Table Subtle 1" w:semiHidden="1" w:unhideWhenUsed="1"/>
-    <w:lsdException w:name="Table Subtle 2" w:semiHidden="1" w:unhideWhenUsed="1"/>
-    <w:lsdException w:name="Table Web 1" w:semiHidden="1" w:unhideWhenUsed="1"/>
-    <w:lsdException w:name="Table Web 2" w:semiHidden="1" w:unhideWhenUsed="1"/>
-    <w:lsdException w:name="Table Web 3" w:semiHidden="1" w:unhideWhenUsed="1"/>
-    <w:lsdException w:name="Balloon Text" w:semiHidden="1" w:unhideWhenUsed="1"/>
-    <w:lsdException w:name="Table Grid" w:uiPriority="59"/>
-    <w:lsdException w:name="Table Theme" w:semiHidden="1" w:unhideWhenUsed="1"/>
-    <w:lsdException w:name="Placeholder Text" w:semiHidden="1"/>
-    <w:lsdException w:name="No Spacing" w:uiPriority="1" w:qFormat="1"/>
-    <w:lsdException w:name="Light Shading" w:uiPriority="60"/>
-    <w:lsdException w:name="Light List" w:uiPriority="61"/>
-    <w:lsdException w:name="Light Grid" w:uiPriority="62"/>
-    <w:lsdException w:name="Medium Shading 1" w:uiPriority="63"/>
-    <w:lsdException w:name="Medium Shading 2" w:uiPriority="64"/>
-    <w:lsdException w:name="Medium List 1" w:uiPriority="65"/>
-    <w:lsdException w:name="Medium List 2" w:uiPriority="66"/>
-    <w:lsdException w:name="Medium Grid 1" w:uiPriority="67"/>
-    <w:lsdException w:name="Medium Grid 2" w:uiPriority="68"/>
-    <w:lsdException w:name="Medium Grid 3" w:uiPriority="69"/>
-    <w:lsdException w:name="Dark List" w:uiPriority="70"/>
-    <w:lsdException w:name="Colorful Shading" w:uiPriority="71"/>
-    <w:lsdException w:name="Colorful List" w:uiPriority="72"/>
-    <w:lsdException w:name="Colorful Grid" w:uiPriority="73"/>
-    <w:lsdException w:name="Light Shading Accent 1" w:uiPriority="60"/>
-    <w:lsdException w:name="Light List Accent 1" w:uiPriority="61"/>
-    <w:lsdException w:name="Light Grid Accent 1" w:uiPriority="62"/>
-    <w:lsdException w:name="Medium Shading 1 Accent 1" w:uiPriority="63"/>
-    <w:lsdException w:name="Medium Shading 2 Accent 1" w:uiPriority="64"/>
-    <w:lsdException w:name="Medium List 1 Accent 1" w:uiPriority="65"/>
-    <w:lsdException w:name="Revision" w:semiHidden="1"/>
-    <w:lsdException w:name="List Paragraph" w:uiPriority="34" w:qFormat="1"/>
-    <w:lsdException w:name="Quote" w:uiPriority="29" w:qFormat="1"/>
-    <w:lsdException w:name="Intense Quote" w:uiPriority="30" w:qFormat="1"/>
-    <w:lsdException w:name="Medium List 2 Accent 1" w:uiPriority="66"/>
-    <w:lsdException w:name="Medium Grid 1 Accent 1" w:uiPriority="67"/>
-    <w:lsdException w:name="Medium Grid 2 Accent 1" w:uiPriority="68"/>
-    <w:lsdException w:name="Medium Grid 3 Accent 1" w:uiPriority="69"/>
-    <w:lsdException w:name="Dark List Accent 1" w:uiPriority="70"/>
-    <w:lsdException w:name="Colorful Shading Accent 1" w:uiPriority="71"/>
-    <w:lsdException w:name="Colorful List Accent 1" w:uiPriority="72"/>
-    <w:lsdException w:name="Colorful Grid Accent 1" w:uiPriority="73"/>
-    <w:lsdException w:name="Light Shading Accent 2" w:uiPriority="60"/>
-    <w:lsdException w:name="Light List Accent 2" w:uiPriority="61"/>
-    <w:lsdException w:name="Light Grid Accent 2" w:uiPriority="62"/>
-    <w:lsdException w:name="Medium Shading 1 Accent 2" w:uiPriority="63"/>
-    <w:lsdException w:name="Medium Shading 2 Accent 2" w:uiPriority="64"/>
-    <w:lsdException w:name="Medium List 1 Accent 2" w:uiPriority="65"/>
-    <w:lsdException w:name="Medium List 2 Accent 2" w:uiPriority="66"/>
-    <w:lsdException w:name="Medium Grid 1 Accent 2" w:uiPriority="67"/>
-    <w:lsdException w:name="Medium Grid 2 Accent 2" w:uiPriority="68"/>
-    <w:lsdException w:name="Medium Grid 3 Accent 2" w:uiPriority="69"/>
-    <w:lsdException w:name="Dark List Accent 2" w:uiPriority="70"/>
-    <w:lsdException w:name="Colorful Shading Accent 2" w:uiPriority="71"/>
-    <w:lsdException w:name="Colorful List Accent 2" w:uiPriority="72"/>
-    <w:lsdException w:name="Colorful Grid Accent 2" w:uiPriority="73"/>
-    <w:lsdException w:name="Light Shading Accent 3" w:uiPriority="60"/>
-    <w:lsdException w:name="Light List Accent 3" w:uiPriority="61"/>
-    <w:lsdException w:name="Light Grid Accent 3" w:uiPriority="62"/>
-    <w:lsdException w:name="Medium Shading 1 Accent 3" w:uiPriority="63"/>
-    <w:lsdException w:name="Medium Shading 2 Accent 3" w:uiPriority="64"/>
-    <w:lsdException w:name="Medium List 1 Accent 3" w:uiPriority="65"/>
-    <w:lsdException w:name="Medium List 2 Accent 3" w:uiPriority="66"/>
-    <w:lsdException w:name="Medium Grid 1 Accent 3" w:uiPriority="67"/>
-    <w:lsdException w:name="Medium Grid 2 Accent 3" w:uiPriority="68"/>
-    <w:lsdException w:name="Medium Grid 3 Accent 3" w:uiPriority="69"/>
-    <w:lsdException w:name="Dark List Accent 3" w:uiPriority="70"/>
-    <w:lsdException w:name="Colorful Shading Accent 3" w:uiPriority="71"/>
-    <w:lsdException w:name="Colorful List Accent 3" w:uiPriority="72"/>
-    <w:lsdException w:name="Colorful Grid Accent 3" w:uiPriority="73"/>
-    <w:lsdException w:name="Light Shading Accent 4" w:uiPriority="60"/>
-    <w:lsdException w:name="Light List Accent 4" w:uiPriority="61"/>
-    <w:lsdException w:name="Light Grid Accent 4" w:uiPriority="62"/>
-    <w:lsdException w:name="Medium Shading 1 Accent 4" w:uiPriority="63"/>
-    <w:lsdException w:name="Medium Shading 2 Accent 4" w:uiPriority="64"/>
-    <w:lsdException w:name="Medium List 1 Accent 4" w:uiPriority="65"/>
-    <w:lsdException w:name="Medium List 2 Accent 4" w:uiPriority="66"/>
-    <w:lsdException w:name="Medium Grid 1 Accent 4" w:uiPriority="67"/>
-    <w:lsdException w:name="Medium Grid 2 Accent 4" w:uiPriority="68"/>
-    <w:lsdException w:name="Medium Grid 3 Accent 4" w:uiPriority="69"/>
-    <w:lsdException w:name="Dark List Accent 4" w:uiPriority="70"/>
-    <w:lsdException w:name="Colorful Shading Accent 4" w:uiPriority="71"/>
-    <w:lsdException w:name="Colorful List Accent 4" w:uiPriority="72"/>
-    <w:lsdException w:name="Colorful Grid Accent 4" w:uiPriority="73"/>
-    <w:lsdException w:name="Light Shading Accent 5" w:uiPriority="60"/>
-    <w:lsdException w:name="Light List Accent 5" w:uiPriority="61"/>
-    <w:lsdException w:name="Light Grid Accent 5" w:uiPriority="62"/>
-    <w:lsdException w:name="Medium Shading 1 Accent 5" w:uiPriority="63"/>
-    <w:lsdException w:name="Medium Shading 2 Accent 5" w:uiPriority="64"/>
-    <w:lsdException w:name="Medium List 1 Accent 5" w:uiPriority="65"/>
-    <w:lsdException w:name="Medium List 2 Accent 5" w:uiPriority="66"/>
-    <w:lsdException w:name="Medium Grid 1 Accent 5" w:uiPriority="67"/>
-    <w:lsdException w:name="Medium Grid 2 Accent 5" w:uiPriority="68"/>
-    <w:lsdException w:name="Medium Grid 3 Accent 5" w:uiPriority="69"/>
-    <w:lsdException w:name="Dark List Accent 5" w:uiPriority="70"/>
-    <w:lsdException w:name="Colorful Shading Accent 5" w:uiPriority="71"/>
-    <w:lsdException w:name="Colorful List Accent 5" w:uiPriority="72"/>
-    <w:lsdException w:name="Colorful Grid Accent 5" w:uiPriority="73"/>
-    <w:lsdException w:name="Light Shading Accent 6" w:uiPriority="60"/>
-    <w:lsdException w:name="Light List Accent 6" w:uiPriority="61"/>
-    <w:lsdException w:name="Light Grid Accent 6" w:uiPriority="62"/>
-    <w:lsdException w:name="Medium Shading 1 Accent 6" w:uiPriority="63"/>
-    <w:lsdException w:name="Medium Shading 2 Accent 6" w:uiPriority="64"/>
-    <w:lsdException w:name="Medium List 1 Accent 6" w:uiPriority="65"/>
-    <w:lsdException w:name="Medium List 2 Accent 6" w:uiPriority="66"/>
-    <w:lsdException w:name="Medium Grid 1 Accent 6" w:uiPriority="67"/>
-    <w:lsdException w:name="Medium Grid 2 Accent 6" w:uiPriority="68"/>
-    <w:lsdException w:name="Medium Grid 3 Accent 6" w:uiPriority="69"/>
-    <w:lsdException w:name="Dark List Accent 6" w:uiPriority="70"/>
-    <w:lsdException w:name="Colorful Shading Accent 6" w:uiPriority="71"/>
-    <w:lsdException w:name="Colorful List Accent 6" w:uiPriority="72"/>
-    <w:lsdException w:name="Colorful Grid Accent 6" w:uiPriority="73"/>
-    <w:lsdException w:name="Subtle Emphasis" w:uiPriority="19" w:qFormat="1"/>
-    <w:lsdException w:name="Intense Emphasis" w:uiPriority="21" w:qFormat="1"/>
-    <w:lsdException w:name="Subtle Reference" w:uiPriority="31" w:qFormat="1"/>
-    <w:lsdException w:name="Intense Reference" w:uiPriority="32" w:qFormat="1"/>
-    <w:lsdException w:name="Book Title" w:uiPriority="33" w:qFormat="1"/>
-    <w:lsdException w:name="Bibliography" w:semiHidden="1" w:uiPriority="37" w:unhideWhenUsed="1"/>
-    <w:lsdException w:name="TOC Heading" w:semiHidden="1" w:uiPriority="39" w:unhideWhenUsed="1" w:qFormat="1"/>
-    <w:lsdException w:name="Plain Table 1" w:uiPriority="41"/>
-    <w:lsdException w:name="Plain Table 2" w:uiPriority="42"/>
-    <w:lsdException w:name="Plain Table 3" w:uiPriority="43"/>
-    <w:lsdException w:name="Plain Table 4" w:uiPriority="44"/>
-    <w:lsdException w:name="Plain Table 5" w:uiPriority="45"/>
-    <w:lsdException w:name="Grid Table Light" w:uiPriority="40"/>
-    <w:lsdException w:name="Grid Table 1 Light" w:uiPriority="46"/>
-    <w:lsdException w:name="Grid Table 2" w:uiPriority="47"/>
-    <w:lsdException w:name="Grid Table 3" w:uiPriority="48"/>
-    <w:lsdException w:name="Grid Table 4" w:uiPriority="49"/>
-    <w:lsdException w:name="Grid Table 5 Dark" w:uiPriority="50"/>
-    <w:lsdException w:name="Grid Table 6 Colorful" w:uiPriority="51"/>
-    <w:lsdException w:name="Grid Table 7 Colorful" w:uiPriority="52"/>
-    <w:lsdException w:name="Grid Table 1 Light Accent 1" w:uiPriority="46"/>
-    <w:lsdException w:name="Grid Table 2 Accent 1" w:uiPriority="47"/>
-    <w:lsdException w:name="Grid Table 3 Accent 1" w:uiPriority="48"/>
-    <w:lsdException w:name="Grid Table 4 Accent 1" w:uiPriority="49"/>
-    <w:lsdException w:name="Grid Table 5 Dark Accent 1" w:uiPriority="50"/>
-    <w:lsdException w:name="Grid Table 6 Colorful Accent 1" w:uiPriority="51"/>
-    <w:lsdException w:name="Grid Table 7 Colorful Accent 1" w:uiPriority="52"/>
-    <w:lsdException w:name="Grid Table 1 Light Accent 2" w:uiPriority="46"/>
-    <w:lsdException w:name="Grid Table 2 Accent 2" w:uiPriority="47"/>
-    <w:lsdException w:name="Grid Table 3 Accent 2" w:uiPriority="48"/>
-    <w:lsdException w:name="Grid Table 4 Accent 2" w:uiPriority="49"/>
-    <w:lsdException w:name="Grid Table 5 Dark Accent 2" w:uiPriority="50"/>
-    <w:lsdException w:name="Grid Table 6 Colorful Accent 2" w:uiPriority="51"/>
-    <w:lsdException w:name="Grid Table 7 Colorful Accent 2" w:uiPriority="52"/>
-    <w:lsdException w:name="Grid Table 1 Light Accent 3" w:uiPriority="46"/>
-    <w:lsdException w:name="Grid Table 2 Accent 3" w:uiPriority="47"/>
-    <w:lsdException w:name="Grid Table 3 Accent 3" w:uiPriority="48"/>
-    <w:lsdException w:name="Grid Table 4 Accent 3" w:uiPriority="49"/>
-    <w:lsdException w:name="Grid Table 5 Dark Accent 3" w:uiPriority="50"/>
-    <w:lsdException w:name="Grid Table 6 Colorful Accent 3" w:uiPriority="51"/>
-    <w:lsdException w:name="Grid Table 7 Colorful Accent 3" w:uiPriority="52"/>
-    <w:lsdException w:name="Grid Table 1 Light Accent 4" w:uiPriority="46"/>
-    <w:lsdException w:name="Grid Table 2 Accent 4" w:uiPriority="47"/>
-    <w:lsdException w:name="Grid Table 3 Accent 4" w:uiPriority="48"/>
-    <w:lsdException w:name="Grid Table 4 Accent 4" w:uiPriority="49"/>
-    <w:lsdException w:name="Grid Table 5 Dark Accent 4" w:uiPriority="50"/>
-    <w:lsdException w:name="Grid Table 6 Colorful Accent 4" w:uiPriority="51"/>
-    <w:lsdException w:name="Grid Table 7 Colorful Accent 4" w:uiPriority="52"/>
-    <w:lsdException w:name="Grid Table 1 Light Accent 5" w:uiPriority="46"/>
-    <w:lsdException w:name="Grid Table 2 Accent 5" w:uiPriority="47"/>
-    <w:lsdException w:name="Grid Table 3 Accent 5" w:uiPriority="48"/>
-    <w:lsdException w:name="Grid Table 4 Accent 5" w:uiPriority="49"/>
-    <w:lsdException w:name="Grid Table 5 Dark Accent 5" w:uiPriority="50"/>
-    <w:lsdException w:name="Grid Table 6 Colorful Accent 5" w:uiPriority="51"/>
-    <w:lsdException w:name="Grid Table 7 Colorful Accent 5" w:uiPriority="52"/>
-    <w:lsdException w:name="Grid Table 1 Light Accent 6" w:uiPriority="46"/>
-    <w:lsdException w:name="Grid Table 2 Accent 6" w:uiPriority="47"/>
-    <w:lsdException w:name="Grid Table 3 Accent 6" w:uiPriority="48"/>
-    <w:lsdException w:name="Grid Table 4 Accent 6" w:uiPriority="49"/>
-    <w:lsdException w:name="Grid Table 5 Dark Accent 6" w:uiPriority="50"/>
-    <w:lsdException w:name="Grid Table 6 Colorful Accent 6" w:uiPriority="51"/>
-    <w:lsdException w:name="Grid Table 7 Colorful Accent 6" w:uiPriority="52"/>
-    <w:lsdException w:name="List Table 1 Light" w:uiPriority="46"/>
-    <w:lsdException w:name="List Table 2" w:uiPriority="47"/>
-    <w:lsdException w:name="List Table 3" w:uiPriority="48"/>
-    <w:lsdException w:name="List Table 4" w:uiPriority="49"/>
-    <w:lsdException w:name="List Table 5 Dark" w:uiPriority="50"/>
-    <w:lsdException w:name="List Table 6 Colorful" w:uiPriority="51"/>
-    <w:lsdException w:name="List Table 7 Colorful" w:uiPriority="52"/>
-    <w:lsdException w:name="List Table 1 Light Accent 1" w:uiPriority="46"/>
-    <w:lsdException w:name="List Table 2 Accent 1" w:uiPriority="47"/>
-    <w:lsdException w:name="List Table 3 Accent 1" w:uiPriority="48"/>
-    <w:lsdException w:name="List Table 4 Accent 1" w:uiPriority="49"/>
-    <w:lsdException w:name="List Table 5 Dark Accent 1" w:uiPriority="50"/>
-    <w:lsdException w:name="List Table 6 Colorful Accent 1" w:uiPriority="51"/>
-    <w:lsdException w:name="List Table 7 Colorful Accent 1" w:uiPriority="52"/>
-    <w:lsdException w:name="List Table 1 Light Accent 2" w:uiPriority="46"/>
-    <w:lsdException w:name="List Table 2 Accent 2" w:uiPriority="47"/>
-    <w:lsdException w:name="List Table 3 Accent 2" w:uiPriority="48"/>
-    <w:lsdException w:name="List Table 4 Accent 2" w:uiPriority="49"/>
-    <w:lsdException w:name="List Table 5 Dark Accent 2" w:uiPriority="50"/>
-    <w:lsdException w:name="List Table 6 Colorful Accent 2" w:uiPriority="51"/>
-    <w:lsdException w:name="List Table 7 Colorful Accent 2" w:uiPriority="52"/>
-    <w:lsdException w:name="List Table 1 Light Accent 3" w:uiPriority="46"/>
-    <w:lsdException w:name="List Table 2 Accent 3" w:uiPriority="47"/>
-    <w:lsdException w:name="List Table 3 Accent 3" w:uiPriority="48"/>
-    <w:lsdException w:name="List Table 4 Accent 3" w:uiPriority="49"/>
-    <w:lsdException w:name="List Table 5 Dark Accent 3" w:uiPriority="50"/>
-    <w:lsdException w:name="List Table 6 Colorful Accent 3" w:uiPriority="51"/>
-    <w:lsdException w:name="List Table 7 Colorful Accent 3" w:uiPriority="52"/>
-    <w:lsdException w:name="List Table 1 Light Accent 4" w:uiPriority="46"/>
-    <w:lsdException w:name="List Table 2 Accent 4" w:uiPriority="47"/>
-    <w:lsdException w:name="List Table 3 Accent 4" w:uiPriority="48"/>
-    <w:lsdException w:name="List Table 4 Accent 4" w:uiPriority="49"/>
-    <w:lsdException w:name="List Table 5 Dark Accent 4" w:uiPriority="50"/>
-    <w:lsdException w:name="List Table 6 Colorful Accent 4" w:uiPriority="51"/>
-    <w:lsdException w:name="List Table 7 Colorful Accent 4" w:uiPriority="52"/>
-    <w:lsdException w:name="List Table 1 Light Accent 5" w:uiPriority="46"/>
-    <w:lsdException w:name="List Table 2 Accent 5" w:uiPriority="47"/>
-    <w:lsdException w:name="List Table 3 Accent 5" w:uiPriority="48"/>
-    <w:lsdException w:name="List Table 4 Accent 5" w:uiPriority="49"/>
-    <w:lsdException w:name="List Table 5 Dark Accent 5" w:uiPriority="50"/>
-    <w:lsdException w:name="List Table 6 Colorful Accent 5" w:uiPriority="51"/>
-    <w:lsdException w:name="List Table 7 Colorful Accent 5" w:uiPriority="52"/>
-    <w:lsdException w:name="List Table 1 Light Accent 6" w:uiPriority="46"/>
-    <w:lsdException w:name="List Table 2 Accent 6" w:uiPriority="47"/>
-    <w:lsdException w:name="List Table 3 Accent 6" w:uiPriority="48"/>
-    <w:lsdException w:name="List Table 4 Accent 6" w:uiPriority="49"/>
-    <w:lsdException w:name="List Table 5 Dark Accent 6" w:uiPriority="50"/>
-    <w:lsdException w:name="List Table 6 Colorful Accent 6" w:uiPriority="51"/>
-    <w:lsdException w:name="List Table 7 Colorful Accent 6" w:uiPriority="52"/>
+  <w:latentStyles w:defLockedState="0" w:defUIPriority="99" w:defSemiHidden="1" w:defUnhideWhenUsed="1" w:defQFormat="0" w:count="267">
+    <w:lsdException w:name="Normal" w:semiHidden="0" w:uiPriority="0" w:unhideWhenUsed="0" w:qFormat="1"/>
+    <w:lsdException w:name="heading 1" w:semiHidden="0" w:uiPriority="9" w:unhideWhenUsed="0" w:qFormat="1"/>
+    <w:lsdException w:name="heading 2" w:uiPriority="9" w:qFormat="1"/>
+    <w:lsdException w:name="heading 3" w:uiPriority="9" w:qFormat="1"/>
+    <w:lsdException w:name="heading 4" w:uiPriority="9" w:qFormat="1"/>
+    <w:lsdException w:name="heading 5" w:uiPriority="9" w:qFormat="1"/>
+    <w:lsdException w:name="heading 6" w:uiPriority="9" w:qFormat="1"/>
+    <w:lsdException w:name="heading 7" w:uiPriority="9" w:qFormat="1"/>
+    <w:lsdException w:name="heading 8" w:uiPriority="9" w:qFormat="1"/>
+    <w:lsdException w:name="heading 9" w:uiPriority="9" w:qFormat="1"/>
+    <w:lsdException w:name="toc 1" w:uiPriority="39"/>
+    <w:lsdException w:name="toc 2" w:uiPriority="39"/>
+    <w:lsdException w:name="toc 3" w:uiPriority="39"/>
+    <w:lsdException w:name="toc 4" w:uiPriority="39"/>
+    <w:lsdException w:name="toc 5" w:uiPriority="39"/>
+    <w:lsdException w:name="toc 6" w:uiPriority="39"/>
+    <w:lsdException w:name="toc 7" w:uiPriority="39"/>
+    <w:lsdException w:name="toc 8" w:uiPriority="39"/>
+    <w:lsdException w:name="toc 9" w:uiPriority="39"/>
+    <w:lsdException w:name="caption" w:uiPriority="35" w:qFormat="1"/>
+    <w:lsdException w:name="Title" w:semiHidden="0" w:uiPriority="10" w:unhideWhenUsed="0" w:qFormat="1"/>
+    <w:lsdException w:name="Default Paragraph Font" w:uiPriority="1"/>
+    <w:lsdException w:name="Subtitle" w:semiHidden="0" w:uiPriority="11" w:unhideWhenUsed="0" w:qFormat="1"/>
+    <w:lsdException w:name="Strong" w:semiHidden="0" w:uiPriority="22" w:unhideWhenUsed="0" w:qFormat="1"/>
+    <w:lsdException w:name="Emphasis" w:semiHidden="0" w:uiPriority="20" w:unhideWhenUsed="0" w:qFormat="1"/>
+    <w:lsdException w:name="Table Grid" w:semiHidden="0" w:uiPriority="59" w:unhideWhenUsed="0"/>
+    <w:lsdException w:name="Placeholder Text" w:unhideWhenUsed="0"/>
+    <w:lsdException w:name="No Spacing" w:semiHidden="0" w:uiPriority="1" w:unhideWhenUsed="0" w:qFormat="1"/>
+    <w:lsdException w:name="Light Shading" w:semiHidden="0" w:uiPriority="60" w:unhideWhenUsed="0"/>
+    <w:lsdException w:name="Light List" w:semiHidden="0" w:uiPriority="61" w:unhideWhenUsed="0"/>
+    <w:lsdException w:name="Light Grid" w:semiHidden="0" w:uiPriority="62" w:unhideWhenUsed="0"/>
+    <w:lsdException w:name="Medium Shading 1" w:semiHidden="0" w:uiPriority="63" w:unhideWhenUsed="0"/>
+    <w:lsdException w:name="Medium Shading 2" w:semiHidden="0" w:uiPriority="64" w:unhideWhenUsed="0"/>
+    <w:lsdException w:name="Medium List 1" w:semiHidden="0" w:uiPriority="65" w:unhideWhenUsed="0"/>
+    <w:lsdException w:name="Medium List 2" w:semiHidden="0" w:uiPriority="66" w:unhideWhenUsed="0"/>
+    <w:lsdException w:name="Medium Grid 1" w:semiHidden="0" w:uiPriority="67" w:unhideWhenUsed="0"/>
+    <w:lsdException w:name="Medium Grid 2" w:semiHidden="0" w:uiPriority="68" w:unhideWhenUsed="0"/>
+    <w:lsdException w:name="Medium Grid 3" w:semiHidden="0" w:uiPriority="69" w:unhideWhenUsed="0"/>
+    <w:lsdException w:name="Dark List" w:semiHidden="0" w:uiPriority="70" w:unhideWhenUsed="0"/>
+    <w:lsdException w:name="Colorful Shading" w:semiHidden="0" w:uiPriority="71" w:unhideWhenUsed="0"/>
+    <w:lsdException w:name="Colorful List" w:semiHidden="0" w:uiPriority="72" w:unhideWhenUsed="0"/>
+    <w:lsdException w:name="Colorful Grid" w:semiHidden="0" w:uiPriority="73" w:unhideWhenUsed="0"/>
+    <w:lsdException w:name="Light Shading Accent 1" w:semiHidden="0" w:uiPriority="60" w:unhideWhenUsed="0"/>
+    <w:lsdException w:name="Light List Accent 1" w:semiHidden="0" w:uiPriority="61" w:unhideWhenUsed="0"/>
+    <w:lsdException w:name="Light Grid Accent 1" w:semiHidden="0" w:uiPriority="62" w:unhideWhenUsed="0"/>
+    <w:lsdException w:name="Medium Shading 1 Accent 1" w:semiHidden="0" w:uiPriority="63" w:unhideWhenUsed="0"/>
+    <w:lsdException w:name="Medium Shading 2 Accent 1" w:semiHidden="0" w:uiPriority="64" w:unhideWhenUsed="0"/>
+    <w:lsdException w:name="Medium List 1 Accent 1" w:semiHidden="0" w:uiPriority="65" w:unhideWhenUsed="0"/>
+    <w:lsdException w:name="Revision" w:unhideWhenUsed="0"/>
+    <w:lsdException w:name="List Paragraph" w:semiHidden="0" w:uiPriority="34" w:unhideWhenUsed="0" w:qFormat="1"/>
+    <w:lsdException w:name="Quote" w:semiHidden="0" w:uiPriority="29" w:unhideWhenUsed="0" w:qFormat="1"/>
+    <w:lsdException w:name="Intense Quote" w:semiHidden="0" w:uiPriority="30" w:unhideWhenUsed="0" w:qFormat="1"/>
+    <w:lsdException w:name="Medium List 2 Accent 1" w:semiHidden="0" w:uiPriority="66" w:unhideWhenUsed="0"/>
+    <w:lsdException w:name="Medium Grid 1 Accent 1" w:semiHidden="0" w:uiPriority="67" w:unhideWhenUsed="0"/>
+    <w:lsdException w:name="Medium Grid 2 Accent 1" w:semiHidden="0" w:uiPriority="68" w:unhideWhenUsed="0"/>
+    <w:lsdException w:name="Medium Grid 3 Accent 1" w:semiHidden="0" w:uiPriority="69" w:unhideWhenUsed="0"/>
+    <w:lsdException w:name="Dark List Accent 1" w:semiHidden="0" w:uiPriority="70" w:unhideWhenUsed="0"/>
+    <w:lsdException w:name="Colorful Shading Accent 1" w:semiHidden="0" w:uiPriority="71" w:unhideWhenUsed="0"/>
+    <w:lsdException w:name="Colorful List Accent 1" w:semiHidden="0" w:uiPriority="72" w:unhideWhenUsed="0"/>
+    <w:lsdException w:name="Colorful Grid Accent 1" w:semiHidden="0" w:uiPriority="73" w:unhideWhenUsed="0"/>
+    <w:lsdException w:name="Light Shading Accent 2" w:semiHidden="0" w:uiPriority="60" w:unhideWhenUsed="0"/>
+    <w:lsdException w:name="Light List Accent 2" w:semiHidden="0" w:uiPriority="61" w:unhideWhenUsed="0"/>
+    <w:lsdException w:name="Light Grid Accent 2" w:semiHidden="0" w:uiPriority="62" w:unhideWhenUsed="0"/>
+    <w:lsdException w:name="Medium Shading 1 Accent 2" w:semiHidden="0" w:uiPriority="63" w:unhideWhenUsed="0"/>
+    <w:lsdException w:name="Medium Shading 2 Accent 2" w:semiHidden="0" w:uiPriority="64" w:unhideWhenUsed="0"/>
+    <w:lsdException w:name="Medium List 1 Accent 2" w:semiHidden="0" w:uiPriority="65" w:unhideWhenUsed="0"/>
+    <w:lsdException w:name="Medium List 2 Accent 2" w:semiHidden="0" w:uiPriority="66" w:unhideWhenUsed="0"/>
+    <w:lsdException w:name="Medium Grid 1 Accent 2" w:semiHidden="0" w:uiPriority="67" w:unhideWhenUsed="0"/>
+    <w:lsdException w:name="Medium Grid 2 Accent 2" w:semiHidden="0" w:uiPriority="68" w:unhideWhenUsed="0"/>
+    <w:lsdException w:name="Medium Grid 3 Accent 2" w:semiHidden="0" w:uiPriority="69" w:unhideWhenUsed="0"/>
+    <w:lsdException w:name="Dark List Accent 2" w:semiHidden="0" w:uiPriority="70" w:unhideWhenUsed="0"/>
+    <w:lsdException w:name="Colorful Shading Accent 2" w:semiHidden="0" w:uiPriority="71" w:unhideWhenUsed="0"/>
+    <w:lsdException w:name="Colorful List Accent 2" w:semiHidden="0" w:uiPriority="72" w:unhideWhenUsed="0"/>
+    <w:lsdException w:name="Colorful Grid Accent 2" w:semiHidden="0" w:uiPriority="73" w:unhideWhenUsed="0"/>
+    <w:lsdException w:name="Light Shading Accent 3" w:semiHidden="0" w:uiPriority="60" w:unhideWhenUsed="0"/>
+    <w:lsdException w:name="Light List Accent 3" w:semiHidden="0" w:uiPriority="61" w:unhideWhenUsed="0"/>
+    <w:lsdException w:name="Light Grid Accent 3" w:semiHidden="0" w:uiPriority="62" w:unhideWhenUsed="0"/>
+    <w:lsdException w:name="Medium Shading 1 Accent 3" w:semiHidden="0" w:uiPriority="63" w:unhideWhenUsed="0"/>
+    <w:lsdException w:name="Medium Shading 2 Accent 3" w:semiHidden="0" w:uiPriority="64" w:unhideWhenUsed="0"/>
+    <w:lsdException w:name="Medium List 1 Accent 3" w:semiHidden="0" w:uiPriority="65" w:unhideWhenUsed="0"/>
+    <w:lsdException w:name="Medium List 2 Accent 3" w:semiHidden="0" w:uiPriority="66" w:unhideWhenUsed="0"/>
+    <w:lsdException w:name="Medium Grid 1 Accent 3" w:semiHidden="0" w:uiPriority="67" w:unhideWhenUsed="0"/>
+    <w:lsdException w:name="Medium Grid 2 Accent 3" w:semiHidden="0" w:uiPriority="68" w:unhideWhenUsed="0"/>
+    <w:lsdException w:name="Medium Grid 3 Accent 3" w:semiHidden="0" w:uiPriority="69" w:unhideWhenUsed="0"/>
+    <w:lsdException w:name="Dark List Accent 3" w:semiHidden="0" w:uiPriority="70" w:unhideWhenUsed="0"/>
+    <w:lsdException w:name="Colorful Shading Accent 3" w:semiHidden="0" w:uiPriority="71" w:unhideWhenUsed="0"/>
+    <w:lsdException w:name="Colorful List Accent 3" w:semiHidden="0" w:uiPriority="72" w:unhideWhenUsed="0"/>
+    <w:lsdException w:name="Colorful Grid Accent 3" w:semiHidden="0" w:uiPriority="73" w:unhideWhenUsed="0"/>
+    <w:lsdException w:name="Light Shading Accent 4" w:semiHidden="0" w:uiPriority="60" w:unhideWhenUsed="0"/>
+    <w:lsdException w:name="Light List Accent 4" w:semiHidden="0" w:uiPriority="61" w:unhideWhenUsed="0"/>
+    <w:lsdException w:name="Light Grid Accent 4" w:semiHidden="0" w:uiPriority="62" w:unhideWhenUsed="0"/>
+    <w:lsdException w:name="Medium Shading 1 Accent 4" w:semiHidden="0" w:uiPriority="63" w:unhideWhenUsed="0"/>
+    <w:lsdException w:name="Medium Shading 2 Accent 4" w:semiHidden="0" w:uiPriority="64" w:unhideWhenUsed="0"/>
+    <w:lsdException w:name="Medium List 1 Accent 4" w:semiHidden="0" w:uiPriority="65" w:unhideWhenUsed="0"/>
+    <w:lsdException w:name="Medium List 2 Accent 4" w:semiHidden="0" w:uiPriority="66" w:unhideWhenUsed="0"/>
+    <w:lsdException w:name="Medium Grid 1 Accent 4" w:semiHidden="0" w:uiPriority="67" w:unhideWhenUsed="0"/>
+    <w:lsdException w:name="Medium Grid 2 Accent 4" w:semiHidden="0" w:uiPriority="68" w:unhideWhenUsed="0"/>
+    <w:lsdException w:name="Medium Grid 3 Accent 4" w:semiHidden="0" w:uiPriority="69" w:unhideWhenUsed="0"/>
+    <w:lsdException w:name="Dark List Accent 4" w:semiHidden="0" w:uiPriority="70" w:unhideWhenUsed="0"/>
+    <w:lsdException w:name="Colorful Shading Accent 4" w:semiHidden="0" w:uiPriority="71" w:unhideWhenUsed="0"/>
+    <w:lsdException w:name="Colorful List Accent 4" w:semiHidden="0" w:uiPriority="72" w:unhideWhenUsed="0"/>
+    <w:lsdException w:name="Colorful Grid Accent 4" w:semiHidden="0" w:uiPriority="73" w:unhideWhenUsed="0"/>
+    <w:lsdException w:name="Light Shading Accent 5" w:semiHidden="0" w:uiPriority="60" w:unhideWhenUsed="0"/>
+    <w:lsdException w:name="Light List Accent 5" w:semiHidden="0" w:uiPriority="61" w:unhideWhenUsed="0"/>
+    <w:lsdException w:name="Light Grid Accent 5" w:semiHidden="0" w:uiPriority="62" w:unhideWhenUsed="0"/>
+    <w:lsdException w:name="Medium Shading 1 Accent 5" w:semiHidden="0" w:uiPriority="63" w:unhideWhenUsed="0"/>
+    <w:lsdException w:name="Medium Shading 2 Accent 5" w:semiHidden="0" w:uiPriority="64" w:unhideWhenUsed="0"/>
+    <w:lsdException w:name="Medium List 1 Accent 5" w:semiHidden="0" w:uiPriority="65" w:unhideWhenUsed="0"/>
+    <w:lsdException w:name="Medium List 2 Accent 5" w:semiHidden="0" w:uiPriority="66" w:unhideWhenUsed="0"/>
+    <w:lsdException w:name="Medium Grid 1 Accent 5" w:semiHidden="0" w:uiPriority="67" w:unhideWhenUsed="0"/>
+    <w:lsdException w:name="Medium Grid 2 Accent 5" w:semiHidden="0" w:uiPriority="68" w:unhideWhenUsed="0"/>
+    <w:lsdException w:name="Medium Grid 3 Accent 5" w:semiHidden="0" w:uiPriority="69" w:unhideWhenUsed="0"/>
+    <w:lsdException w:name="Dark List Accent 5" w:semiHidden="0" w:uiPriority="70" w:unhideWhenUsed="0"/>
+    <w:lsdException w:name="Colorful Shading Accent 5" w:semiHidden="0" w:uiPriority="71" w:unhideWhenUsed="0"/>
+    <w:lsdException w:name="Colorful List Accent 5" w:semiHidden="0" w:uiPriority="72" w:unhideWhenUsed="0"/>
+    <w:lsdException w:name="Colorful Grid Accent 5" w:semiHidden="0" w:uiPriority="73" w:unhideWhenUsed="0"/>
+    <w:lsdException w:name="Light Shading Accent 6" w:semiHidden="0" w:uiPriority="60" w:unhideWhenUsed="0"/>
+    <w:lsdException w:name="Light List Accent 6" w:semiHidden="0" w:uiPriority="61" w:unhideWhenUsed="0"/>
+    <w:lsdException w:name="Light Grid Accent 6" w:semiHidden="0" w:uiPriority="62" w:unhideWhenUsed="0"/>
+    <w:lsdException w:name="Medium Shading 1 Accent 6" w:semiHidden="0" w:uiPriority="63" w:unhideWhenUsed="0"/>
+    <w:lsdException w:name="Medium Shading 2 Accent 6" w:semiHidden="0" w:uiPriority="64" w:unhideWhenUsed="0"/>
+    <w:lsdException w:name="Medium List 1 Accent 6" w:semiHidden="0" w:uiPriority="65" w:unhideWhenUsed="0"/>
+    <w:lsdException w:name="Medium List 2 Accent 6" w:semiHidden="0" w:uiPriority="66" w:unhideWhenUsed="0"/>
+    <w:lsdException w:name="Medium Grid 1 Accent 6" w:semiHidden="0" w:uiPriority="67" w:unhideWhenUsed="0"/>
+    <w:lsdException w:name="Medium Grid 2 Accent 6" w:semiHidden="0" w:uiPriority="68" w:unhideWhenUsed="0"/>
+    <w:lsdException w:name="Medium Grid 3 Accent 6" w:semiHidden="0" w:uiPriority="69" w:unhideWhenUsed="0"/>
+    <w:lsdException w:name="Dark List Accent 6" w:semiHidden="0" w:uiPriority="70" w:unhideWhenUsed="0"/>
+    <w:lsdException w:name="Colorful Shading Accent 6" w:semiHidden="0" w:uiPriority="71" w:unhideWhenUsed="0"/>
+    <w:lsdException w:name="Colorful List Accent 6" w:semiHidden="0" w:uiPriority="72" w:unhideWhenUsed="0"/>
+    <w:lsdException w:name="Colorful Grid Accent 6" w:semiHidden="0" w:uiPriority="73" w:unhideWhenUsed="0"/>
+    <w:lsdException w:name="Subtle Emphasis" w:semiHidden="0" w:uiPriority="19" w:unhideWhenUsed="0" w:qFormat="1"/>
+    <w:lsdException w:name="Intense Emphasis" w:semiHidden="0" w:uiPriority="21" w:unhideWhenUsed="0" w:qFormat="1"/>
+    <w:lsdException w:name="Subtle Reference" w:semiHidden="0" w:uiPriority="31" w:unhideWhenUsed="0" w:qFormat="1"/>
+    <w:lsdException w:name="Intense Reference" w:semiHidden="0" w:uiPriority="32" w:unhideWhenUsed="0" w:qFormat="1"/>
+    <w:lsdException w:name="Book Title" w:semiHidden="0" w:uiPriority="33" w:unhideWhenUsed="0" w:qFormat="1"/>
+    <w:lsdException w:name="Bibliography" w:uiPriority="37"/>
+    <w:lsdException w:name="TOC Heading" w:uiPriority="39" w:qFormat="1"/>
   </w:latentStyles>
   <w:style w:type="paragraph" w:default="1" w:styleId="Normal">
     <w:name w:val="Normal"/>
     <w:qFormat/>
+    <w:rsid w:val="00BE3240"/>
   </w:style>
   <w:style w:type="character" w:default="1" w:styleId="DefaultParagraphFont">
     <w:name w:val="Default Paragraph Font"/>
@@ -4935,6 +5793,7 @@
     <w:uiPriority w:val="99"/>
     <w:semiHidden/>
     <w:unhideWhenUsed/>
+    <w:qFormat/>
     <w:tblPr>
       <w:tblInd w:w="0" w:type="dxa"/>
       <w:tblCellMar>
@@ -5088,6 +5947,7 @@
       <w:spacing w:after="0" w:line="240" w:lineRule="auto"/>
     </w:pPr>
     <w:tblPr>
+      <w:tblInd w:w="0" w:type="dxa"/>
       <w:tblBorders>
         <w:top w:val="single" w:sz="4" w:space="0" w:color="auto"/>
         <w:left w:val="single" w:sz="4" w:space="0" w:color="auto"/>
@@ -5096,6 +5956,12 @@
         <w:insideH w:val="single" w:sz="4" w:space="0" w:color="auto"/>
         <w:insideV w:val="single" w:sz="4" w:space="0" w:color="auto"/>
       </w:tblBorders>
+      <w:tblCellMar>
+        <w:top w:w="0" w:type="dxa"/>
+        <w:left w:w="108" w:type="dxa"/>
+        <w:bottom w:w="0" w:type="dxa"/>
+        <w:right w:w="108" w:type="dxa"/>
+      </w:tblCellMar>
     </w:tblPr>
   </w:style>
 </w:styles>
@@ -5386,7 +6252,7 @@
 
 <file path=customXml/item1.xml><?xml version="1.0" encoding="utf-8"?>
 <CoverPageProperties xmlns="http://schemas.microsoft.com/office/2006/coverPageProps">
-  <PublishDate>2016-04-01T00:00:00</PublishDate>
+  <PublishDate>2016-04-08T00:00:00</PublishDate>
   <Abstract/>
   <CompanyAddress/>
   <CompanyPhone/>
@@ -5451,7 +6317,7 @@
 </file>
 
 <file path=customXml/itemProps5.xml><?xml version="1.0" encoding="utf-8"?>
-<ds:datastoreItem xmlns:ds="http://schemas.openxmlformats.org/officeDocument/2006/customXml" ds:itemID="{A41C0F7F-513A-4AFE-A8AC-8E06BC51D024}">
+<ds:datastoreItem xmlns:ds="http://schemas.openxmlformats.org/officeDocument/2006/customXml" ds:itemID="{DF57748F-6D59-4091-9CEE-9F3C14B17409}">
   <ds:schemaRefs>
     <ds:schemaRef ds:uri="http://schemas.openxmlformats.org/officeDocument/2006/bibliography"/>
   </ds:schemaRefs>

</xml_diff>

<commit_message>
Made changes to document - Part1
</commit_message>
<xml_diff>
--- a/Documentation/External Game Document - Project - Part 1.docx
+++ b/Documentation/External Game Document - Project - Part 1.docx
@@ -336,8 +336,20 @@
                         <w:szCs w:val="28"/>
                         <w:u w:val="single"/>
                       </w:rPr>
-                      <w:t>Albert Monteiro</w:t>
+                      <w:t xml:space="preserve">Albert </w:t>
                     </w:r>
+                    <w:proofErr w:type="spellStart"/>
+                    <w:r>
+                      <w:rPr>
+                        <w:b/>
+                        <w:bCs/>
+                        <w:sz w:val="28"/>
+                        <w:szCs w:val="28"/>
+                        <w:u w:val="single"/>
+                      </w:rPr>
+                      <w:t>Monteiro</w:t>
+                    </w:r>
+                    <w:proofErr w:type="spellEnd"/>
                   </w:p>
                 </w:sdtContent>
               </w:sdt>
@@ -376,6 +388,7 @@
                     <w:u w:val="single"/>
                   </w:rPr>
                 </w:pPr>
+                <w:proofErr w:type="spellStart"/>
                 <w:r>
                   <w:rPr>
                     <w:b/>
@@ -404,8 +417,31 @@
                     <w:szCs w:val="28"/>
                     <w:u w:val="single"/>
                   </w:rPr>
-                  <w:t>preet Ralh</w:t>
+                  <w:t>preet</w:t>
                 </w:r>
+                <w:proofErr w:type="spellEnd"/>
+                <w:r>
+                  <w:rPr>
+                    <w:b/>
+                    <w:bCs/>
+                    <w:sz w:val="28"/>
+                    <w:szCs w:val="28"/>
+                    <w:u w:val="single"/>
+                  </w:rPr>
+                  <w:t xml:space="preserve"> </w:t>
+                </w:r>
+                <w:proofErr w:type="spellStart"/>
+                <w:r>
+                  <w:rPr>
+                    <w:b/>
+                    <w:bCs/>
+                    <w:sz w:val="28"/>
+                    <w:szCs w:val="28"/>
+                    <w:u w:val="single"/>
+                  </w:rPr>
+                  <w:t>Ralh</w:t>
+                </w:r>
+                <w:proofErr w:type="spellEnd"/>
               </w:p>
             </w:tc>
           </w:tr>
@@ -2089,7 +2125,23 @@
           <w:sz w:val="24"/>
           <w:szCs w:val="24"/>
         </w:rPr>
-        <w:t>reach the house by collecting stars for earning points while restraining from Cutman, the enemy.</w:t>
+        <w:t xml:space="preserve">reach the house by collecting stars for earning points while restraining from </w:t>
+      </w:r>
+      <w:proofErr w:type="spellStart"/>
+      <w:r>
+        <w:rPr>
+          <w:sz w:val="24"/>
+          <w:szCs w:val="24"/>
+        </w:rPr>
+        <w:t>Cutman</w:t>
+      </w:r>
+      <w:proofErr w:type="spellEnd"/>
+      <w:r>
+        <w:rPr>
+          <w:sz w:val="24"/>
+          <w:szCs w:val="24"/>
+        </w:rPr>
+        <w:t>, the enemy.</w:t>
       </w:r>
     </w:p>
     <w:p>
@@ -2862,8 +2914,33 @@
           <w:sz w:val="24"/>
           <w:szCs w:val="24"/>
         </w:rPr>
-        <w:t>bottom-up 2D platform game, where the player has to reac the top while collecting stars and preventing the enemies i.e. Cutmans</w:t>
-      </w:r>
+        <w:t xml:space="preserve">bottom-up 2D platform game, where the player has to </w:t>
+      </w:r>
+      <w:proofErr w:type="spellStart"/>
+      <w:r>
+        <w:rPr>
+          <w:sz w:val="24"/>
+          <w:szCs w:val="24"/>
+        </w:rPr>
+        <w:t>reac</w:t>
+      </w:r>
+      <w:proofErr w:type="spellEnd"/>
+      <w:r>
+        <w:rPr>
+          <w:sz w:val="24"/>
+          <w:szCs w:val="24"/>
+        </w:rPr>
+        <w:t xml:space="preserve"> the top while collecting stars and preventing the enemies i.e. </w:t>
+      </w:r>
+      <w:proofErr w:type="spellStart"/>
+      <w:r>
+        <w:rPr>
+          <w:sz w:val="24"/>
+          <w:szCs w:val="24"/>
+        </w:rPr>
+        <w:t>Cutmans</w:t>
+      </w:r>
+      <w:proofErr w:type="spellEnd"/>
     </w:p>
     <w:p>
       <w:pPr>
@@ -3015,7 +3092,23 @@
           <w:sz w:val="24"/>
           <w:szCs w:val="24"/>
         </w:rPr>
-        <w:t>This game has two characters i.e. Jack (the player) and Cutman (enemy)</w:t>
+        <w:t xml:space="preserve">This game has two characters i.e. Jack (the player) and </w:t>
+      </w:r>
+      <w:proofErr w:type="spellStart"/>
+      <w:r>
+        <w:rPr>
+          <w:sz w:val="24"/>
+          <w:szCs w:val="24"/>
+        </w:rPr>
+        <w:t>Cutman</w:t>
+      </w:r>
+      <w:proofErr w:type="spellEnd"/>
+      <w:r>
+        <w:rPr>
+          <w:sz w:val="24"/>
+          <w:szCs w:val="24"/>
+        </w:rPr>
+        <w:t xml:space="preserve"> (enemy)</w:t>
       </w:r>
     </w:p>
     <w:p>
@@ -3111,12 +3204,21 @@
           <w:szCs w:val="24"/>
         </w:rPr>
       </w:pPr>
-      <w:r>
-        <w:rPr>
-          <w:sz w:val="24"/>
-          <w:szCs w:val="24"/>
-        </w:rPr>
-        <w:t>Cutman is the enemy in this game which is animated.</w:t>
+      <w:proofErr w:type="spellStart"/>
+      <w:r>
+        <w:rPr>
+          <w:sz w:val="24"/>
+          <w:szCs w:val="24"/>
+        </w:rPr>
+        <w:t>Cutman</w:t>
+      </w:r>
+      <w:proofErr w:type="spellEnd"/>
+      <w:r>
+        <w:rPr>
+          <w:sz w:val="24"/>
+          <w:szCs w:val="24"/>
+        </w:rPr>
+        <w:t xml:space="preserve"> is the enemy in this game which is animated.</w:t>
       </w:r>
     </w:p>
     <w:p>
@@ -3388,7 +3490,39 @@
           <w:sz w:val="24"/>
           <w:szCs w:val="24"/>
         </w:rPr>
-        <w:t xml:space="preserve"> scripts like GameController.cs and HeroControllerScript.cs.</w:t>
+        <w:t xml:space="preserve"> scripts like </w:t>
+      </w:r>
+      <w:proofErr w:type="spellStart"/>
+      <w:r>
+        <w:rPr>
+          <w:sz w:val="24"/>
+          <w:szCs w:val="24"/>
+        </w:rPr>
+        <w:t>GameController.cs</w:t>
+      </w:r>
+      <w:proofErr w:type="spellEnd"/>
+      <w:r>
+        <w:rPr>
+          <w:sz w:val="24"/>
+          <w:szCs w:val="24"/>
+        </w:rPr>
+        <w:t xml:space="preserve"> and </w:t>
+      </w:r>
+      <w:proofErr w:type="spellStart"/>
+      <w:r>
+        <w:rPr>
+          <w:sz w:val="24"/>
+          <w:szCs w:val="24"/>
+        </w:rPr>
+        <w:t>HeroControllerScript.cs</w:t>
+      </w:r>
+      <w:proofErr w:type="spellEnd"/>
+      <w:r>
+        <w:rPr>
+          <w:sz w:val="24"/>
+          <w:szCs w:val="24"/>
+        </w:rPr>
+        <w:t>.</w:t>
       </w:r>
       <w:r>
         <w:rPr>
@@ -3801,6 +3935,7 @@
               </w:rPr>
             </w:pPr>
             <w:hyperlink r:id="rId17" w:history="1">
+              <w:proofErr w:type="spellStart"/>
               <w:r>
                 <w:rPr>
                   <w:rStyle w:val="Hyperlink"/>
@@ -3812,6 +3947,7 @@
                 </w:rPr>
                 <w:t>Iwan</w:t>
               </w:r>
+              <w:proofErr w:type="spellEnd"/>
             </w:hyperlink>
             <w:r>
               <w:rPr>
@@ -3837,6 +3973,7 @@
                 <w:szCs w:val="24"/>
               </w:rPr>
             </w:pPr>
+            <w:proofErr w:type="spellStart"/>
             <w:r>
               <w:rPr>
                 <w:sz w:val="24"/>
@@ -3844,6 +3981,7 @@
               </w:rPr>
               <w:t>Youtube</w:t>
             </w:r>
+            <w:proofErr w:type="spellEnd"/>
           </w:p>
         </w:tc>
       </w:tr>
@@ -3892,6 +4030,7 @@
               </w:rPr>
             </w:pPr>
             <w:hyperlink r:id="rId18" w:history="1">
+              <w:proofErr w:type="spellStart"/>
               <w:r>
                 <w:rPr>
                   <w:rStyle w:val="Hyperlink"/>
@@ -3903,6 +4042,7 @@
                 </w:rPr>
                 <w:t>Iwan</w:t>
               </w:r>
+              <w:proofErr w:type="spellEnd"/>
             </w:hyperlink>
             <w:r>
               <w:rPr>
@@ -3928,6 +4068,7 @@
                 <w:szCs w:val="24"/>
               </w:rPr>
             </w:pPr>
+            <w:proofErr w:type="spellStart"/>
             <w:r>
               <w:rPr>
                 <w:sz w:val="24"/>
@@ -3935,6 +4076,7 @@
               </w:rPr>
               <w:t>Youtube</w:t>
             </w:r>
+            <w:proofErr w:type="spellEnd"/>
           </w:p>
         </w:tc>
       </w:tr>
@@ -3983,6 +4125,7 @@
               </w:rPr>
             </w:pPr>
             <w:hyperlink r:id="rId19" w:history="1">
+              <w:proofErr w:type="spellStart"/>
               <w:r>
                 <w:rPr>
                   <w:rStyle w:val="Hyperlink"/>
@@ -3994,6 +4137,7 @@
                 </w:rPr>
                 <w:t>Iwan</w:t>
               </w:r>
+              <w:proofErr w:type="spellEnd"/>
             </w:hyperlink>
             <w:r>
               <w:rPr>
@@ -4019,6 +4163,7 @@
                 <w:szCs w:val="24"/>
               </w:rPr>
             </w:pPr>
+            <w:proofErr w:type="spellStart"/>
             <w:r>
               <w:rPr>
                 <w:sz w:val="24"/>
@@ -4026,6 +4171,7 @@
               </w:rPr>
               <w:t>Youtube</w:t>
             </w:r>
+            <w:proofErr w:type="spellEnd"/>
           </w:p>
         </w:tc>
       </w:tr>
@@ -4070,6 +4216,7 @@
               </w:rPr>
             </w:pPr>
             <w:hyperlink r:id="rId20" w:history="1">
+              <w:proofErr w:type="spellStart"/>
               <w:r>
                 <w:rPr>
                   <w:rStyle w:val="Hyperlink"/>
@@ -4081,6 +4228,7 @@
                 </w:rPr>
                 <w:t>Iwan</w:t>
               </w:r>
+              <w:proofErr w:type="spellEnd"/>
             </w:hyperlink>
             <w:r>
               <w:rPr>
@@ -4106,6 +4254,7 @@
                 <w:szCs w:val="24"/>
               </w:rPr>
             </w:pPr>
+            <w:proofErr w:type="spellStart"/>
             <w:r>
               <w:rPr>
                 <w:sz w:val="24"/>
@@ -4113,6 +4262,7 @@
               </w:rPr>
               <w:t>Youtube</w:t>
             </w:r>
+            <w:proofErr w:type="spellEnd"/>
           </w:p>
         </w:tc>
       </w:tr>
@@ -4185,7 +4335,23 @@
           <w:sz w:val="24"/>
           <w:szCs w:val="24"/>
         </w:rPr>
-        <w:t xml:space="preserve">The player has to climb the platforms to reach his house while collecting stars as trophies. He has to stay away from Cutman, the bad guy of this game, because he takes away one life from the player as soon as the player collides with it. </w:t>
+        <w:t xml:space="preserve">The player has to climb the platforms to reach his house while collecting stars as trophies. He has to stay away from </w:t>
+      </w:r>
+      <w:proofErr w:type="spellStart"/>
+      <w:r>
+        <w:rPr>
+          <w:sz w:val="24"/>
+          <w:szCs w:val="24"/>
+        </w:rPr>
+        <w:t>Cutman</w:t>
+      </w:r>
+      <w:proofErr w:type="spellEnd"/>
+      <w:r>
+        <w:rPr>
+          <w:sz w:val="24"/>
+          <w:szCs w:val="24"/>
+        </w:rPr>
+        <w:t xml:space="preserve">, the bad guy of this game, because he takes away one life from the player as soon as the player collides with it. </w:t>
       </w:r>
     </w:p>
     <w:p>
@@ -4496,7 +4662,7 @@
                 <w:szCs w:val="24"/>
               </w:rPr>
               <w:pict>
-                <v:shape id="_x0000_i1026" type="#_x0000_t75" style="width:75pt;height:75pt">
+                <v:shape id="_x0000_i1026" type="#_x0000_t75" style="width:63pt;height:63pt">
                   <v:imagedata r:id="rId22" o:title="Platform"/>
                 </v:shape>
               </w:pict>
@@ -4733,7 +4899,7 @@
                 <w:szCs w:val="24"/>
               </w:rPr>
               <w:pict>
-                <v:shape id="_x0000_i1029" type="#_x0000_t75" style="width:75pt;height:75pt">
+                <v:shape id="_x0000_i1029" type="#_x0000_t75" style="width:52.5pt;height:52.5pt">
                   <v:imagedata r:id="rId25" o:title="side_wall"/>
                 </v:shape>
               </w:pict>
@@ -4782,7 +4948,14 @@
                 <w:sz w:val="24"/>
                 <w:szCs w:val="24"/>
               </w:rPr>
-              <w:t>Balans Normal</w:t>
+              <w:t>Balans-</w:t>
+            </w:r>
+            <w:r>
+              <w:rPr>
+                <w:sz w:val="24"/>
+                <w:szCs w:val="24"/>
+              </w:rPr>
+              <w:t>Normal</w:t>
             </w:r>
             <w:r>
               <w:rPr>
@@ -4815,7 +4988,7 @@
                 <v:shape id="_x0000_i1030" type="#_x0000_t75" style="width:77.25pt;height:49.5pt" o:ole="">
                   <v:imagedata r:id="rId26" o:title=""/>
                 </v:shape>
-                <o:OLEObject Type="Embed" ProgID="Package" ShapeID="_x0000_i1030" DrawAspect="Icon" ObjectID="_1521654074" r:id="rId27"/>
+                <o:OLEObject Type="Embed" ProgID="Package" ShapeID="_x0000_i1030" DrawAspect="Icon" ObjectID="_1521654197" r:id="rId27"/>
               </w:object>
             </w:r>
           </w:p>
@@ -4991,7 +5164,6 @@
           <w:sz w:val="24"/>
           <w:szCs w:val="24"/>
         </w:rPr>
-        <w:lastRenderedPageBreak/>
         <w:t>Links</w:t>
       </w:r>
     </w:p>
@@ -5005,12 +5177,21 @@
           <w:szCs w:val="24"/>
         </w:rPr>
       </w:pPr>
-      <w:r>
-        <w:rPr>
-          <w:sz w:val="24"/>
-          <w:szCs w:val="24"/>
-        </w:rPr>
-        <w:t xml:space="preserve">Github: </w:t>
+      <w:proofErr w:type="spellStart"/>
+      <w:r>
+        <w:rPr>
+          <w:sz w:val="24"/>
+          <w:szCs w:val="24"/>
+        </w:rPr>
+        <w:t>Github</w:t>
+      </w:r>
+      <w:proofErr w:type="spellEnd"/>
+      <w:r>
+        <w:rPr>
+          <w:sz w:val="24"/>
+          <w:szCs w:val="24"/>
+        </w:rPr>
+        <w:t xml:space="preserve">: </w:t>
       </w:r>
       <w:hyperlink r:id="rId28" w:history="1">
         <w:r>
@@ -6317,7 +6498,7 @@
 </file>
 
 <file path=customXml/itemProps5.xml><?xml version="1.0" encoding="utf-8"?>
-<ds:datastoreItem xmlns:ds="http://schemas.openxmlformats.org/officeDocument/2006/customXml" ds:itemID="{DF57748F-6D59-4091-9CEE-9F3C14B17409}">
+<ds:datastoreItem xmlns:ds="http://schemas.openxmlformats.org/officeDocument/2006/customXml" ds:itemID="{EE7E5A5A-2387-46D5-83A4-6E95131170AB}">
   <ds:schemaRefs>
     <ds:schemaRef ds:uri="http://schemas.openxmlformats.org/officeDocument/2006/bibliography"/>
   </ds:schemaRefs>

</xml_diff>

<commit_message>
Level 2 platform complete
</commit_message>
<xml_diff>
--- a/Documentation/External Game Document - Project - Part 1.docx
+++ b/Documentation/External Game Document - Project - Part 1.docx
@@ -1,6 +1,6 @@
 
 <file path=word/document.xml><?xml version="1.0" encoding="utf-8"?>
-<w:document xmlns:ve="http://schemas.openxmlformats.org/markup-compatibility/2006" xmlns:o="urn:schemas-microsoft-com:office:office" xmlns:r="http://schemas.openxmlformats.org/officeDocument/2006/relationships" xmlns:m="http://schemas.openxmlformats.org/officeDocument/2006/math" xmlns:v="urn:schemas-microsoft-com:vml" xmlns:wp="http://schemas.openxmlformats.org/drawingml/2006/wordprocessingDrawing" xmlns:w10="urn:schemas-microsoft-com:office:word" xmlns:w="http://schemas.openxmlformats.org/wordprocessingml/2006/main" xmlns:wne="http://schemas.microsoft.com/office/word/2006/wordml">
+<w:document xmlns:wpc="http://schemas.microsoft.com/office/word/2010/wordprocessingCanvas" xmlns:mc="http://schemas.openxmlformats.org/markup-compatibility/2006" xmlns:o="urn:schemas-microsoft-com:office:office" xmlns:r="http://schemas.openxmlformats.org/officeDocument/2006/relationships" xmlns:m="http://schemas.openxmlformats.org/officeDocument/2006/math" xmlns:v="urn:schemas-microsoft-com:vml" xmlns:wp14="http://schemas.microsoft.com/office/word/2010/wordprocessingDrawing" xmlns:wp="http://schemas.openxmlformats.org/drawingml/2006/wordprocessingDrawing" xmlns:w10="urn:schemas-microsoft-com:office:word" xmlns:w="http://schemas.openxmlformats.org/wordprocessingml/2006/main" xmlns:w14="http://schemas.microsoft.com/office/word/2010/wordml" xmlns:w15="http://schemas.microsoft.com/office/word/2012/wordml" xmlns:wpg="http://schemas.microsoft.com/office/word/2010/wordprocessingGroup" xmlns:wpi="http://schemas.microsoft.com/office/word/2010/wordprocessingInk" xmlns:wne="http://schemas.microsoft.com/office/word/2006/wordml" xmlns:wps="http://schemas.microsoft.com/office/word/2010/wordprocessingShape" mc:Ignorable="w14 w15 wp14">
   <w:background w:color="FFFFFF" w:themeColor="background1"/>
   <w:body>
     <w:sdt>
@@ -26,7 +26,7 @@
           <w:tblPr>
             <w:tblW w:w="5000" w:type="pct"/>
             <w:jc w:val="center"/>
-            <w:tblLook w:val="04A0"/>
+            <w:tblLook w:val="04A0" w:firstRow="1" w:lastRow="0" w:firstColumn="1" w:lastColumn="0" w:noHBand="0" w:noVBand="1"/>
           </w:tblPr>
           <w:tblGrid>
             <w:gridCol w:w="9576"/>
@@ -47,6 +47,7 @@
                 <w:dataBinding w:prefixMappings="xmlns:ns0='http://schemas.openxmlformats.org/officeDocument/2006/extended-properties'" w:xpath="/ns0:Properties[1]/ns0:Company[1]" w:storeItemID="{6668398D-A668-4E3E-A5EB-62B293D839F1}"/>
                 <w:text/>
               </w:sdtPr>
+              <w:sdtEndPr/>
               <w:sdtContent>
                 <w:tc>
                   <w:tcPr>
@@ -97,6 +98,7 @@
                 <w:dataBinding w:prefixMappings="xmlns:ns0='http://schemas.openxmlformats.org/package/2006/metadata/core-properties' xmlns:ns1='http://purl.org/dc/elements/1.1/'" w:xpath="/ns0:coreProperties[1]/ns1:title[1]" w:storeItemID="{6C3C8BC8-F283-45AE-878A-BAB7291924A1}"/>
                 <w:text/>
               </w:sdtPr>
+              <w:sdtEndPr/>
               <w:sdtContent>
                 <w:tc>
                   <w:tcPr>
@@ -315,6 +317,7 @@
                   <w:dataBinding w:prefixMappings="xmlns:ns0='http://schemas.openxmlformats.org/package/2006/metadata/core-properties' xmlns:ns1='http://purl.org/dc/elements/1.1/'" w:xpath="/ns0:coreProperties[1]/ns1:creator[1]" w:storeItemID="{6C3C8BC8-F283-45AE-878A-BAB7291924A1}"/>
                   <w:text/>
                 </w:sdtPr>
+                <w:sdtEndPr/>
                 <w:sdtContent>
                   <w:p>
                     <w:pPr>
@@ -336,20 +339,8 @@
                         <w:szCs w:val="28"/>
                         <w:u w:val="single"/>
                       </w:rPr>
-                      <w:t xml:space="preserve">Albert </w:t>
+                      <w:t>Albert Monteiro</w:t>
                     </w:r>
-                    <w:proofErr w:type="spellStart"/>
-                    <w:r>
-                      <w:rPr>
-                        <w:b/>
-                        <w:bCs/>
-                        <w:sz w:val="28"/>
-                        <w:szCs w:val="28"/>
-                        <w:u w:val="single"/>
-                      </w:rPr>
-                      <w:t>Monteiro</w:t>
-                    </w:r>
-                    <w:proofErr w:type="spellEnd"/>
                   </w:p>
                 </w:sdtContent>
               </w:sdt>
@@ -549,7 +540,7 @@
           <w:tblPr>
             <w:tblpPr w:leftFromText="187" w:rightFromText="187" w:horzAnchor="margin" w:tblpXSpec="center" w:tblpYSpec="bottom"/>
             <w:tblW w:w="5000" w:type="pct"/>
-            <w:tblLook w:val="04A0"/>
+            <w:tblLook w:val="04A0" w:firstRow="1" w:lastRow="0" w:firstColumn="1" w:lastColumn="0" w:noHBand="0" w:noVBand="1"/>
           </w:tblPr>
           <w:tblGrid>
             <w:gridCol w:w="9576"/>
@@ -897,6 +888,7 @@
         </w:rPr>
         <w:t>6</w:t>
       </w:r>
+      <w:proofErr w:type="gramStart"/>
       <w:r>
         <w:rPr>
           <w:rStyle w:val="Hyperlink"/>
@@ -905,6 +897,7 @@
         </w:rPr>
         <w:t>,7</w:t>
       </w:r>
+      <w:proofErr w:type="gramEnd"/>
     </w:p>
     <w:p>
       <w:pPr>
@@ -1840,7 +1833,16 @@
             <w:sz w:val="24"/>
             <w:szCs w:val="24"/>
           </w:rPr>
-          <w:t>Future Features……………………………………</w:t>
+          <w:t>Future Features</w:t>
+        </w:r>
+        <w:proofErr w:type="gramStart"/>
+        <w:r>
+          <w:rPr>
+            <w:rStyle w:val="Hyperlink"/>
+            <w:sz w:val="24"/>
+            <w:szCs w:val="24"/>
+          </w:rPr>
+          <w:t>……………………………………</w:t>
         </w:r>
         <w:r>
           <w:rPr>
@@ -1858,6 +1860,7 @@
           </w:rPr>
           <w:t>…</w:t>
         </w:r>
+        <w:proofErr w:type="gramEnd"/>
         <w:r>
           <w:rPr>
             <w:rStyle w:val="Hyperlink"/>
@@ -2534,7 +2537,6 @@
         <w:t xml:space="preserve"> Sketch</w:t>
       </w:r>
     </w:p>
-    <w:bookmarkEnd w:id="6"/>
     <w:p>
       <w:pPr>
         <w:pStyle w:val="ListParagraph"/>
@@ -2544,6 +2546,8 @@
           <w:szCs w:val="24"/>
         </w:rPr>
       </w:pPr>
+      <w:bookmarkStart w:id="7" w:name="_GoBack"/>
+      <w:bookmarkEnd w:id="6"/>
       <w:r>
         <w:rPr>
           <w:noProof/>
@@ -2553,8 +2557,8 @@
         </w:rPr>
         <w:drawing>
           <wp:inline distT="0" distB="0" distL="0" distR="0">
-            <wp:extent cx="3868692" cy="4876713"/>
-            <wp:effectExtent l="19050" t="0" r="0" b="0"/>
+            <wp:extent cx="5438775" cy="6855895"/>
+            <wp:effectExtent l="0" t="0" r="0" b="0"/>
             <wp:docPr id="7" name="Picture 7" descr="C:\Users\Albert\Downloads\IMG_20160401_143834174.jpg"/>
             <wp:cNvGraphicFramePr>
               <a:graphicFrameLocks xmlns:a="http://schemas.openxmlformats.org/drawingml/2006/main" noChangeAspect="1"/>
@@ -2572,7 +2576,7 @@
                     <a:blip r:embed="rId14" cstate="print">
                       <a:extLst>
                         <a:ext uri="{28A0092B-C50C-407E-A947-70E740481C1C}">
-                          <a14:useLocalDpi xmlns="" xmlns:wpc="http://schemas.microsoft.com/office/word/2010/wordprocessingCanvas" xmlns:mc="http://schemas.openxmlformats.org/markup-compatibility/2006" xmlns:o="urn:schemas-microsoft-com:office:office" xmlns:v="urn:schemas-microsoft-com:vml" xmlns:wp14="http://schemas.microsoft.com/office/word/2010/wordprocessingDrawing" xmlns:w10="urn:schemas-microsoft-com:office:word" xmlns:w="http://schemas.openxmlformats.org/wordprocessingml/2006/main" xmlns:w14="http://schemas.microsoft.com/office/word/2010/wordml" xmlns:w15="http://schemas.microsoft.com/office/word/2012/wordml" xmlns:wpg="http://schemas.microsoft.com/office/word/2010/wordprocessingGroup" xmlns:wpi="http://schemas.microsoft.com/office/word/2010/wordprocessingInk" xmlns:wps="http://schemas.microsoft.com/office/word/2010/wordprocessingShape" xmlns:a14="http://schemas.microsoft.com/office/drawing/2010/main" val="0"/>
+                          <a14:useLocalDpi xmlns:a14="http://schemas.microsoft.com/office/drawing/2010/main" val="0"/>
                         </a:ext>
                       </a:extLst>
                     </a:blip>
@@ -2584,7 +2588,7 @@
                   <pic:spPr bwMode="auto">
                     <a:xfrm>
                       <a:off x="0" y="0"/>
-                      <a:ext cx="3868489" cy="4876458"/>
+                      <a:ext cx="5451401" cy="6871811"/>
                     </a:xfrm>
                     <a:prstGeom prst="rect">
                       <a:avLst/>
@@ -2600,6 +2604,7 @@
           </wp:inline>
         </w:drawing>
       </w:r>
+      <w:bookmarkEnd w:id="7"/>
     </w:p>
     <w:p>
       <w:pPr>
@@ -2658,7 +2663,7 @@
                     <a:blip r:embed="rId15" cstate="print">
                       <a:extLst>
                         <a:ext uri="{28A0092B-C50C-407E-A947-70E740481C1C}">
-                          <a14:useLocalDpi xmlns="" xmlns:wpc="http://schemas.microsoft.com/office/word/2010/wordprocessingCanvas" xmlns:mc="http://schemas.openxmlformats.org/markup-compatibility/2006" xmlns:o="urn:schemas-microsoft-com:office:office" xmlns:v="urn:schemas-microsoft-com:vml" xmlns:wp14="http://schemas.microsoft.com/office/word/2010/wordprocessingDrawing" xmlns:w10="urn:schemas-microsoft-com:office:word" xmlns:w="http://schemas.openxmlformats.org/wordprocessingml/2006/main" xmlns:w14="http://schemas.microsoft.com/office/word/2010/wordml" xmlns:w15="http://schemas.microsoft.com/office/word/2012/wordml" xmlns:wpg="http://schemas.microsoft.com/office/word/2010/wordprocessingGroup" xmlns:wpi="http://schemas.microsoft.com/office/word/2010/wordprocessingInk" xmlns:wps="http://schemas.microsoft.com/office/word/2010/wordprocessingShape" xmlns:a14="http://schemas.microsoft.com/office/drawing/2010/main" val="0"/>
+                          <a14:useLocalDpi xmlns:a14="http://schemas.microsoft.com/office/drawing/2010/main" val="0"/>
                         </a:ext>
                       </a:extLst>
                     </a:blip>
@@ -2735,8 +2740,8 @@
         </w:rPr>
         <w:drawing>
           <wp:inline distT="0" distB="0" distL="0" distR="0">
-            <wp:extent cx="5943600" cy="1434378"/>
-            <wp:effectExtent l="19050" t="0" r="0" b="0"/>
+            <wp:extent cx="5467350" cy="1319444"/>
+            <wp:effectExtent l="0" t="0" r="0" b="0"/>
             <wp:docPr id="9" name="Picture 4"/>
             <wp:cNvGraphicFramePr>
               <a:graphicFrameLocks xmlns:a="http://schemas.openxmlformats.org/drawingml/2006/main" noChangeAspect="1"/>
@@ -2760,7 +2765,7 @@
                   <pic:spPr bwMode="auto">
                     <a:xfrm>
                       <a:off x="0" y="0"/>
-                      <a:ext cx="5943600" cy="1434378"/>
+                      <a:ext cx="5496621" cy="1326508"/>
                     </a:xfrm>
                     <a:prstGeom prst="rect">
                       <a:avLst/>
@@ -2810,6 +2815,26 @@
     </w:p>
     <w:p>
       <w:pPr>
+        <w:rPr>
+          <w:b/>
+          <w:color w:val="943634" w:themeColor="accent2" w:themeShade="BF"/>
+          <w:sz w:val="24"/>
+          <w:szCs w:val="24"/>
+        </w:rPr>
+      </w:pPr>
+      <w:bookmarkStart w:id="8" w:name="MenuAndScreenDescription"/>
+      <w:r>
+        <w:rPr>
+          <w:b/>
+          <w:color w:val="943634" w:themeColor="accent2" w:themeShade="BF"/>
+          <w:sz w:val="24"/>
+          <w:szCs w:val="24"/>
+        </w:rPr>
+        <w:br w:type="page"/>
+      </w:r>
+    </w:p>
+    <w:p>
+      <w:pPr>
         <w:pStyle w:val="ListParagraph"/>
         <w:numPr>
           <w:ilvl w:val="0"/>
@@ -2822,7 +2847,6 @@
           <w:szCs w:val="24"/>
         </w:rPr>
       </w:pPr>
-      <w:bookmarkStart w:id="7" w:name="MenuAndScreenDescription"/>
       <w:r>
         <w:rPr>
           <w:b/>
@@ -2830,24 +2854,222 @@
           <w:sz w:val="24"/>
           <w:szCs w:val="24"/>
         </w:rPr>
+        <w:lastRenderedPageBreak/>
         <w:t>Menu and Screen Descriptions</w:t>
       </w:r>
     </w:p>
-    <w:bookmarkEnd w:id="7"/>
+    <w:bookmarkEnd w:id="8"/>
     <w:p>
       <w:pPr>
         <w:pStyle w:val="ListParagraph"/>
-        <w:rPr>
-          <w:sz w:val="24"/>
-          <w:szCs w:val="24"/>
-        </w:rPr>
-      </w:pPr>
-      <w:r>
-        <w:rPr>
-          <w:sz w:val="24"/>
-          <w:szCs w:val="24"/>
-        </w:rPr>
-        <w:t>N/A</w:t>
+        <w:jc w:val="center"/>
+        <w:rPr>
+          <w:sz w:val="24"/>
+          <w:szCs w:val="24"/>
+        </w:rPr>
+      </w:pPr>
+      <w:r>
+        <w:rPr>
+          <w:noProof/>
+          <w:lang w:eastAsia="en-CA"/>
+        </w:rPr>
+        <w:drawing>
+          <wp:inline distT="0" distB="0" distL="0" distR="0" wp14:anchorId="62449912" wp14:editId="2E6C6A31">
+            <wp:extent cx="5475143" cy="4133850"/>
+            <wp:effectExtent l="0" t="0" r="0" b="0"/>
+            <wp:docPr id="2" name="Picture 2"/>
+            <wp:cNvGraphicFramePr>
+              <a:graphicFrameLocks xmlns:a="http://schemas.openxmlformats.org/drawingml/2006/main" noChangeAspect="1"/>
+            </wp:cNvGraphicFramePr>
+            <a:graphic xmlns:a="http://schemas.openxmlformats.org/drawingml/2006/main">
+              <a:graphicData uri="http://schemas.openxmlformats.org/drawingml/2006/picture">
+                <pic:pic xmlns:pic="http://schemas.openxmlformats.org/drawingml/2006/picture">
+                  <pic:nvPicPr>
+                    <pic:cNvPr id="1" name=""/>
+                    <pic:cNvPicPr/>
+                  </pic:nvPicPr>
+                  <pic:blipFill>
+                    <a:blip r:embed="rId17"/>
+                    <a:stretch>
+                      <a:fillRect/>
+                    </a:stretch>
+                  </pic:blipFill>
+                  <pic:spPr>
+                    <a:xfrm>
+                      <a:off x="0" y="0"/>
+                      <a:ext cx="5483586" cy="4140225"/>
+                    </a:xfrm>
+                    <a:prstGeom prst="rect">
+                      <a:avLst/>
+                    </a:prstGeom>
+                  </pic:spPr>
+                </pic:pic>
+              </a:graphicData>
+            </a:graphic>
+          </wp:inline>
+        </w:drawing>
+      </w:r>
+    </w:p>
+    <w:p>
+      <w:pPr>
+        <w:pStyle w:val="ListParagraph"/>
+        <w:jc w:val="center"/>
+        <w:rPr>
+          <w:b/>
+          <w:sz w:val="24"/>
+          <w:szCs w:val="24"/>
+        </w:rPr>
+      </w:pPr>
+      <w:r>
+        <w:rPr>
+          <w:b/>
+          <w:sz w:val="24"/>
+          <w:szCs w:val="24"/>
+        </w:rPr>
+        <w:t>Menu Screen</w:t>
+      </w:r>
+    </w:p>
+    <w:p>
+      <w:pPr>
+        <w:pStyle w:val="ListParagraph"/>
+        <w:jc w:val="center"/>
+        <w:rPr>
+          <w:b/>
+          <w:sz w:val="24"/>
+          <w:szCs w:val="24"/>
+        </w:rPr>
+      </w:pPr>
+      <w:r>
+        <w:rPr>
+          <w:noProof/>
+          <w:lang w:eastAsia="en-CA"/>
+        </w:rPr>
+        <w:lastRenderedPageBreak/>
+        <w:drawing>
+          <wp:inline distT="0" distB="0" distL="0" distR="0" wp14:anchorId="0A77EAA5" wp14:editId="4C9D9850">
+            <wp:extent cx="5462004" cy="4133850"/>
+            <wp:effectExtent l="0" t="0" r="0" b="0"/>
+            <wp:docPr id="8" name="Picture 8"/>
+            <wp:cNvGraphicFramePr>
+              <a:graphicFrameLocks xmlns:a="http://schemas.openxmlformats.org/drawingml/2006/main" noChangeAspect="1"/>
+            </wp:cNvGraphicFramePr>
+            <a:graphic xmlns:a="http://schemas.openxmlformats.org/drawingml/2006/main">
+              <a:graphicData uri="http://schemas.openxmlformats.org/drawingml/2006/picture">
+                <pic:pic xmlns:pic="http://schemas.openxmlformats.org/drawingml/2006/picture">
+                  <pic:nvPicPr>
+                    <pic:cNvPr id="1" name=""/>
+                    <pic:cNvPicPr/>
+                  </pic:nvPicPr>
+                  <pic:blipFill>
+                    <a:blip r:embed="rId18"/>
+                    <a:stretch>
+                      <a:fillRect/>
+                    </a:stretch>
+                  </pic:blipFill>
+                  <pic:spPr>
+                    <a:xfrm>
+                      <a:off x="0" y="0"/>
+                      <a:ext cx="5470804" cy="4140510"/>
+                    </a:xfrm>
+                    <a:prstGeom prst="rect">
+                      <a:avLst/>
+                    </a:prstGeom>
+                  </pic:spPr>
+                </pic:pic>
+              </a:graphicData>
+            </a:graphic>
+          </wp:inline>
+        </w:drawing>
+      </w:r>
+    </w:p>
+    <w:p>
+      <w:pPr>
+        <w:pStyle w:val="ListParagraph"/>
+        <w:jc w:val="center"/>
+        <w:rPr>
+          <w:b/>
+          <w:sz w:val="24"/>
+          <w:szCs w:val="24"/>
+        </w:rPr>
+      </w:pPr>
+      <w:r>
+        <w:rPr>
+          <w:b/>
+          <w:sz w:val="24"/>
+          <w:szCs w:val="24"/>
+        </w:rPr>
+        <w:t>Instructions Screen</w:t>
+      </w:r>
+    </w:p>
+    <w:p>
+      <w:pPr>
+        <w:pStyle w:val="ListParagraph"/>
+        <w:jc w:val="center"/>
+        <w:rPr>
+          <w:sz w:val="24"/>
+          <w:szCs w:val="24"/>
+        </w:rPr>
+      </w:pPr>
+      <w:r>
+        <w:rPr>
+          <w:noProof/>
+          <w:lang w:eastAsia="en-CA"/>
+        </w:rPr>
+        <w:lastRenderedPageBreak/>
+        <w:drawing>
+          <wp:inline distT="0" distB="0" distL="0" distR="0" wp14:anchorId="6BF87479" wp14:editId="59382C07">
+            <wp:extent cx="5481758" cy="4152900"/>
+            <wp:effectExtent l="0" t="0" r="0" b="0"/>
+            <wp:docPr id="4" name="Picture 4"/>
+            <wp:cNvGraphicFramePr>
+              <a:graphicFrameLocks xmlns:a="http://schemas.openxmlformats.org/drawingml/2006/main" noChangeAspect="1"/>
+            </wp:cNvGraphicFramePr>
+            <a:graphic xmlns:a="http://schemas.openxmlformats.org/drawingml/2006/main">
+              <a:graphicData uri="http://schemas.openxmlformats.org/drawingml/2006/picture">
+                <pic:pic xmlns:pic="http://schemas.openxmlformats.org/drawingml/2006/picture">
+                  <pic:nvPicPr>
+                    <pic:cNvPr id="1" name=""/>
+                    <pic:cNvPicPr/>
+                  </pic:nvPicPr>
+                  <pic:blipFill>
+                    <a:blip r:embed="rId19"/>
+                    <a:stretch>
+                      <a:fillRect/>
+                    </a:stretch>
+                  </pic:blipFill>
+                  <pic:spPr>
+                    <a:xfrm>
+                      <a:off x="0" y="0"/>
+                      <a:ext cx="5488990" cy="4158379"/>
+                    </a:xfrm>
+                    <a:prstGeom prst="rect">
+                      <a:avLst/>
+                    </a:prstGeom>
+                  </pic:spPr>
+                </pic:pic>
+              </a:graphicData>
+            </a:graphic>
+          </wp:inline>
+        </w:drawing>
+      </w:r>
+    </w:p>
+    <w:p>
+      <w:pPr>
+        <w:pStyle w:val="ListParagraph"/>
+        <w:jc w:val="center"/>
+        <w:rPr>
+          <w:b/>
+          <w:sz w:val="24"/>
+          <w:szCs w:val="24"/>
+        </w:rPr>
+      </w:pPr>
+      <w:r>
+        <w:rPr>
+          <w:b/>
+          <w:sz w:val="24"/>
+          <w:szCs w:val="24"/>
+        </w:rPr>
+        <w:t>Level 1</w:t>
       </w:r>
     </w:p>
     <w:p>
@@ -2873,7 +3095,7 @@
           <w:szCs w:val="24"/>
         </w:rPr>
       </w:pPr>
-      <w:bookmarkStart w:id="8" w:name="GameWorld"/>
+      <w:bookmarkStart w:id="9" w:name="GameWorld"/>
       <w:r>
         <w:rPr>
           <w:b/>
@@ -2893,7 +3115,7 @@
         <w:t xml:space="preserve"> </w:t>
       </w:r>
     </w:p>
-    <w:bookmarkEnd w:id="8"/>
+    <w:bookmarkEnd w:id="9"/>
     <w:p>
       <w:pPr>
         <w:pStyle w:val="ListParagraph"/>
@@ -2914,17 +3136,15 @@
           <w:sz w:val="24"/>
           <w:szCs w:val="24"/>
         </w:rPr>
-        <w:t xml:space="preserve">bottom-up 2D platform game, where the player has to </w:t>
-      </w:r>
-      <w:proofErr w:type="spellStart"/>
-      <w:r>
-        <w:rPr>
-          <w:sz w:val="24"/>
-          <w:szCs w:val="24"/>
-        </w:rPr>
-        <w:t>reac</w:t>
-      </w:r>
-      <w:proofErr w:type="spellEnd"/>
+        <w:t>bottom-up 2D platform game, where the player has to reac</w:t>
+      </w:r>
+      <w:r>
+        <w:rPr>
+          <w:sz w:val="24"/>
+          <w:szCs w:val="24"/>
+        </w:rPr>
+        <w:t>h</w:t>
+      </w:r>
       <w:r>
         <w:rPr>
           <w:sz w:val="24"/>
@@ -2964,7 +3184,7 @@
           <w:szCs w:val="24"/>
         </w:rPr>
       </w:pPr>
-      <w:bookmarkStart w:id="9" w:name="Levels"/>
+      <w:bookmarkStart w:id="10" w:name="Levels"/>
       <w:r>
         <w:rPr>
           <w:b/>
@@ -2975,7 +3195,7 @@
         <w:t xml:space="preserve">Levels </w:t>
       </w:r>
     </w:p>
-    <w:bookmarkEnd w:id="9"/>
+    <w:bookmarkEnd w:id="10"/>
     <w:p>
       <w:pPr>
         <w:pStyle w:val="ListParagraph"/>
@@ -3015,7 +3235,7 @@
           <w:szCs w:val="24"/>
         </w:rPr>
       </w:pPr>
-      <w:bookmarkStart w:id="10" w:name="GameProgression"/>
+      <w:bookmarkStart w:id="11" w:name="GameProgression"/>
       <w:r>
         <w:rPr>
           <w:b/>
@@ -3023,11 +3243,10 @@
           <w:sz w:val="24"/>
           <w:szCs w:val="24"/>
         </w:rPr>
-        <w:lastRenderedPageBreak/>
         <w:t>Game Progression</w:t>
       </w:r>
     </w:p>
-    <w:bookmarkEnd w:id="10"/>
+    <w:bookmarkEnd w:id="11"/>
     <w:p>
       <w:pPr>
         <w:ind w:left="720"/>
@@ -3067,7 +3286,7 @@
           <w:szCs w:val="24"/>
         </w:rPr>
       </w:pPr>
-      <w:bookmarkStart w:id="11" w:name="Characters"/>
+      <w:bookmarkStart w:id="12" w:name="Characters"/>
       <w:r>
         <w:rPr>
           <w:b/>
@@ -3078,7 +3297,7 @@
         <w:t>Characters</w:t>
       </w:r>
     </w:p>
-    <w:bookmarkEnd w:id="11"/>
+    <w:bookmarkEnd w:id="12"/>
     <w:p>
       <w:pPr>
         <w:ind w:firstLine="720"/>
@@ -3134,7 +3353,7 @@
           <w:szCs w:val="24"/>
         </w:rPr>
       </w:pPr>
-      <w:bookmarkStart w:id="12" w:name="NonPlayerCharacters"/>
+      <w:bookmarkStart w:id="13" w:name="NonPlayerCharacters"/>
       <w:r>
         <w:rPr>
           <w:b/>
@@ -3145,7 +3364,7 @@
         <w:t>Non-player Characters</w:t>
       </w:r>
     </w:p>
-    <w:bookmarkEnd w:id="12"/>
+    <w:bookmarkEnd w:id="13"/>
     <w:p>
       <w:pPr>
         <w:pStyle w:val="ListParagraph"/>
@@ -3184,7 +3403,7 @@
           <w:szCs w:val="24"/>
         </w:rPr>
       </w:pPr>
-      <w:bookmarkStart w:id="13" w:name="Enemies"/>
+      <w:bookmarkStart w:id="14" w:name="Enemies"/>
       <w:r>
         <w:rPr>
           <w:b/>
@@ -3195,7 +3414,7 @@
         <w:t>Enemies</w:t>
       </w:r>
     </w:p>
-    <w:bookmarkEnd w:id="13"/>
+    <w:bookmarkEnd w:id="14"/>
     <w:p>
       <w:pPr>
         <w:pStyle w:val="ListParagraph"/>
@@ -3243,7 +3462,7 @@
           <w:szCs w:val="24"/>
         </w:rPr>
       </w:pPr>
-      <w:bookmarkStart w:id="14" w:name="Weapons"/>
+      <w:bookmarkStart w:id="15" w:name="Weapons"/>
       <w:r>
         <w:rPr>
           <w:b/>
@@ -3254,7 +3473,7 @@
         <w:t>Weapons</w:t>
       </w:r>
     </w:p>
-    <w:bookmarkEnd w:id="14"/>
+    <w:bookmarkEnd w:id="15"/>
     <w:p>
       <w:pPr>
         <w:pStyle w:val="ListParagraph"/>
@@ -3294,7 +3513,7 @@
           <w:szCs w:val="24"/>
         </w:rPr>
       </w:pPr>
-      <w:bookmarkStart w:id="15" w:name="Items"/>
+      <w:bookmarkStart w:id="16" w:name="Items"/>
       <w:r>
         <w:rPr>
           <w:b/>
@@ -3305,7 +3524,7 @@
         <w:t>Items</w:t>
       </w:r>
     </w:p>
-    <w:bookmarkEnd w:id="15"/>
+    <w:bookmarkEnd w:id="16"/>
     <w:p>
       <w:pPr>
         <w:pStyle w:val="ListParagraph"/>
@@ -3344,7 +3563,7 @@
           <w:szCs w:val="24"/>
         </w:rPr>
       </w:pPr>
-      <w:bookmarkStart w:id="16" w:name="Abilities"/>
+      <w:bookmarkStart w:id="17" w:name="Abilities"/>
       <w:r>
         <w:rPr>
           <w:b/>
@@ -3355,7 +3574,7 @@
         <w:t>Abilities</w:t>
       </w:r>
     </w:p>
-    <w:bookmarkEnd w:id="16"/>
+    <w:bookmarkEnd w:id="17"/>
     <w:p>
       <w:pPr>
         <w:ind w:left="720"/>
@@ -3394,7 +3613,7 @@
           <w:szCs w:val="24"/>
         </w:rPr>
       </w:pPr>
-      <w:bookmarkStart w:id="17" w:name="Vehicles"/>
+      <w:bookmarkStart w:id="18" w:name="Vehicles"/>
       <w:r>
         <w:rPr>
           <w:b/>
@@ -3405,7 +3624,7 @@
         <w:t>Vehicles</w:t>
       </w:r>
     </w:p>
-    <w:bookmarkEnd w:id="17"/>
+    <w:bookmarkEnd w:id="18"/>
     <w:p>
       <w:pPr>
         <w:pStyle w:val="ListParagraph"/>
@@ -3444,7 +3663,7 @@
           <w:szCs w:val="24"/>
         </w:rPr>
       </w:pPr>
-      <w:bookmarkStart w:id="18" w:name="Script"/>
+      <w:bookmarkStart w:id="19" w:name="Script"/>
       <w:r>
         <w:rPr>
           <w:b/>
@@ -3455,7 +3674,7 @@
         <w:t>Script</w:t>
       </w:r>
     </w:p>
-    <w:bookmarkEnd w:id="18"/>
+    <w:bookmarkEnd w:id="19"/>
     <w:p>
       <w:pPr>
         <w:ind w:left="720"/>
@@ -3554,7 +3773,7 @@
           <w:szCs w:val="24"/>
         </w:rPr>
       </w:pPr>
-      <w:bookmarkStart w:id="19" w:name="Scoring"/>
+      <w:bookmarkStart w:id="20" w:name="Scoring"/>
       <w:r>
         <w:rPr>
           <w:b/>
@@ -3565,7 +3784,7 @@
         <w:t>Scoring</w:t>
       </w:r>
     </w:p>
-    <w:bookmarkEnd w:id="19"/>
+    <w:bookmarkEnd w:id="20"/>
     <w:p>
       <w:pPr>
         <w:ind w:left="720"/>
@@ -3619,7 +3838,7 @@
           <w:szCs w:val="24"/>
         </w:rPr>
       </w:pPr>
-      <w:bookmarkStart w:id="20" w:name="PuzzlesMiniGames"/>
+      <w:bookmarkStart w:id="21" w:name="PuzzlesMiniGames"/>
       <w:r>
         <w:rPr>
           <w:b/>
@@ -3630,7 +3849,7 @@
         <w:t>Puzzles/Mini-games</w:t>
       </w:r>
     </w:p>
-    <w:bookmarkEnd w:id="20"/>
+    <w:bookmarkEnd w:id="21"/>
     <w:p>
       <w:pPr>
         <w:ind w:left="720"/>
@@ -3644,6 +3863,7 @@
           <w:sz w:val="24"/>
           <w:szCs w:val="24"/>
         </w:rPr>
+        <w:lastRenderedPageBreak/>
         <w:t>N/A</w:t>
       </w:r>
     </w:p>
@@ -3669,7 +3889,7 @@
           <w:szCs w:val="24"/>
         </w:rPr>
       </w:pPr>
-      <w:bookmarkStart w:id="21" w:name="Bonuses"/>
+      <w:bookmarkStart w:id="22" w:name="Bonuses"/>
       <w:r>
         <w:rPr>
           <w:b/>
@@ -3680,7 +3900,7 @@
         <w:t>Bonuses</w:t>
       </w:r>
     </w:p>
-    <w:bookmarkEnd w:id="21"/>
+    <w:bookmarkEnd w:id="22"/>
     <w:p>
       <w:pPr>
         <w:ind w:left="720"/>
@@ -3721,7 +3941,7 @@
           <w:szCs w:val="24"/>
         </w:rPr>
       </w:pPr>
-      <w:bookmarkStart w:id="22" w:name="CheatCodes"/>
+      <w:bookmarkStart w:id="23" w:name="CheatCodes"/>
       <w:r>
         <w:rPr>
           <w:b/>
@@ -3732,7 +3952,7 @@
         <w:t>Cheat Codes</w:t>
       </w:r>
     </w:p>
-    <w:bookmarkEnd w:id="22"/>
+    <w:bookmarkEnd w:id="23"/>
     <w:p>
       <w:pPr>
         <w:ind w:left="720"/>
@@ -3774,7 +3994,7 @@
           <w:szCs w:val="24"/>
         </w:rPr>
       </w:pPr>
-      <w:bookmarkStart w:id="23" w:name="SoundIndex"/>
+      <w:bookmarkStart w:id="24" w:name="SoundIndex"/>
       <w:r>
         <w:rPr>
           <w:b/>
@@ -3799,7 +4019,7 @@
         <w:tblStyle w:val="TableGrid"/>
         <w:tblW w:w="0" w:type="auto"/>
         <w:tblInd w:w="720" w:type="dxa"/>
-        <w:tblLook w:val="04A0"/>
+        <w:tblLook w:val="04A0" w:firstRow="1" w:lastRow="0" w:firstColumn="1" w:lastColumn="0" w:noHBand="0" w:noVBand="1"/>
       </w:tblPr>
       <w:tblGrid>
         <w:gridCol w:w="3079"/>
@@ -3811,7 +4031,7 @@
           <w:tcPr>
             <w:tcW w:w="3192" w:type="dxa"/>
           </w:tcPr>
-          <w:bookmarkEnd w:id="23"/>
+          <w:bookmarkEnd w:id="24"/>
           <w:p>
             <w:pPr>
               <w:pStyle w:val="ListParagraph"/>
@@ -3914,287 +4134,6 @@
                 <w:szCs w:val="24"/>
               </w:rPr>
               <w:t>.ogg</w:t>
-            </w:r>
-          </w:p>
-        </w:tc>
-        <w:tc>
-          <w:tcPr>
-            <w:tcW w:w="3192" w:type="dxa"/>
-            <w:tcBorders>
-              <w:bottom w:val="single" w:sz="4" w:space="0" w:color="auto"/>
-            </w:tcBorders>
-          </w:tcPr>
-          <w:p>
-            <w:pPr>
-              <w:shd w:val="clear" w:color="auto" w:fill="FFFFFF"/>
-              <w:rPr>
-                <w:rFonts w:ascii="Arial" w:hAnsi="Arial" w:cs="Arial"/>
-                <w:color w:val="000000"/>
-                <w:sz w:val="20"/>
-                <w:szCs w:val="20"/>
-              </w:rPr>
-            </w:pPr>
-            <w:hyperlink r:id="rId17" w:history="1">
-              <w:proofErr w:type="spellStart"/>
-              <w:r>
-                <w:rPr>
-                  <w:rStyle w:val="Hyperlink"/>
-                  <w:rFonts w:ascii="Arial" w:hAnsi="Arial" w:cs="Arial"/>
-                  <w:color w:val="333333"/>
-                  <w:sz w:val="20"/>
-                  <w:szCs w:val="20"/>
-                  <w:bdr w:val="none" w:sz="0" w:space="0" w:color="auto" w:frame="1"/>
-                </w:rPr>
-                <w:t>Iwan</w:t>
-              </w:r>
-              <w:proofErr w:type="spellEnd"/>
-            </w:hyperlink>
-            <w:r>
-              <w:rPr>
-                <w:rFonts w:ascii="Arial" w:hAnsi="Arial" w:cs="Arial"/>
-                <w:color w:val="000000"/>
-                <w:sz w:val="20"/>
-                <w:szCs w:val="20"/>
-              </w:rPr>
-              <w:t xml:space="preserve"> Sounds and DIY</w:t>
-            </w:r>
-          </w:p>
-        </w:tc>
-        <w:tc>
-          <w:tcPr>
-            <w:tcW w:w="3192" w:type="dxa"/>
-          </w:tcPr>
-          <w:p>
-            <w:pPr>
-              <w:pStyle w:val="ListParagraph"/>
-              <w:ind w:left="0"/>
-              <w:rPr>
-                <w:sz w:val="24"/>
-                <w:szCs w:val="24"/>
-              </w:rPr>
-            </w:pPr>
-            <w:proofErr w:type="spellStart"/>
-            <w:r>
-              <w:rPr>
-                <w:sz w:val="24"/>
-                <w:szCs w:val="24"/>
-              </w:rPr>
-              <w:t>Youtube</w:t>
-            </w:r>
-            <w:proofErr w:type="spellEnd"/>
-          </w:p>
-        </w:tc>
-      </w:tr>
-      <w:tr>
-        <w:tc>
-          <w:tcPr>
-            <w:tcW w:w="3192" w:type="dxa"/>
-          </w:tcPr>
-          <w:p>
-            <w:pPr>
-              <w:pStyle w:val="ListParagraph"/>
-              <w:ind w:left="0"/>
-              <w:rPr>
-                <w:sz w:val="24"/>
-                <w:szCs w:val="24"/>
-              </w:rPr>
-            </w:pPr>
-            <w:r>
-              <w:rPr>
-                <w:sz w:val="24"/>
-                <w:szCs w:val="24"/>
-              </w:rPr>
-              <w:t>Level1GameOver</w:t>
-            </w:r>
-            <w:r>
-              <w:rPr>
-                <w:sz w:val="24"/>
-                <w:szCs w:val="24"/>
-              </w:rPr>
-              <w:t>.ogg</w:t>
-            </w:r>
-          </w:p>
-        </w:tc>
-        <w:tc>
-          <w:tcPr>
-            <w:tcW w:w="3192" w:type="dxa"/>
-          </w:tcPr>
-          <w:p>
-            <w:pPr>
-              <w:shd w:val="clear" w:color="auto" w:fill="FFFFFF"/>
-              <w:rPr>
-                <w:rFonts w:ascii="Arial" w:hAnsi="Arial" w:cs="Arial"/>
-                <w:color w:val="000000"/>
-                <w:sz w:val="20"/>
-                <w:szCs w:val="20"/>
-              </w:rPr>
-            </w:pPr>
-            <w:hyperlink r:id="rId18" w:history="1">
-              <w:proofErr w:type="spellStart"/>
-              <w:r>
-                <w:rPr>
-                  <w:rStyle w:val="Hyperlink"/>
-                  <w:rFonts w:ascii="Arial" w:hAnsi="Arial" w:cs="Arial"/>
-                  <w:color w:val="333333"/>
-                  <w:sz w:val="20"/>
-                  <w:szCs w:val="20"/>
-                  <w:bdr w:val="none" w:sz="0" w:space="0" w:color="auto" w:frame="1"/>
-                </w:rPr>
-                <w:t>Iwan</w:t>
-              </w:r>
-              <w:proofErr w:type="spellEnd"/>
-            </w:hyperlink>
-            <w:r>
-              <w:rPr>
-                <w:rFonts w:ascii="Arial" w:hAnsi="Arial" w:cs="Arial"/>
-                <w:color w:val="000000"/>
-                <w:sz w:val="20"/>
-                <w:szCs w:val="20"/>
-              </w:rPr>
-              <w:t xml:space="preserve"> Sounds and DIY</w:t>
-            </w:r>
-          </w:p>
-        </w:tc>
-        <w:tc>
-          <w:tcPr>
-            <w:tcW w:w="3192" w:type="dxa"/>
-          </w:tcPr>
-          <w:p>
-            <w:pPr>
-              <w:pStyle w:val="ListParagraph"/>
-              <w:ind w:left="0"/>
-              <w:rPr>
-                <w:sz w:val="24"/>
-                <w:szCs w:val="24"/>
-              </w:rPr>
-            </w:pPr>
-            <w:proofErr w:type="spellStart"/>
-            <w:r>
-              <w:rPr>
-                <w:sz w:val="24"/>
-                <w:szCs w:val="24"/>
-              </w:rPr>
-              <w:t>Youtube</w:t>
-            </w:r>
-            <w:proofErr w:type="spellEnd"/>
-          </w:p>
-        </w:tc>
-      </w:tr>
-      <w:tr>
-        <w:tc>
-          <w:tcPr>
-            <w:tcW w:w="3192" w:type="dxa"/>
-          </w:tcPr>
-          <w:p>
-            <w:pPr>
-              <w:pStyle w:val="ListParagraph"/>
-              <w:ind w:left="0"/>
-              <w:rPr>
-                <w:sz w:val="24"/>
-                <w:szCs w:val="24"/>
-              </w:rPr>
-            </w:pPr>
-            <w:r>
-              <w:rPr>
-                <w:sz w:val="24"/>
-                <w:szCs w:val="24"/>
-              </w:rPr>
-              <w:t>CutmanHurt</w:t>
-            </w:r>
-            <w:r>
-              <w:rPr>
-                <w:sz w:val="24"/>
-                <w:szCs w:val="24"/>
-              </w:rPr>
-              <w:t>.ogg</w:t>
-            </w:r>
-          </w:p>
-        </w:tc>
-        <w:tc>
-          <w:tcPr>
-            <w:tcW w:w="3192" w:type="dxa"/>
-          </w:tcPr>
-          <w:p>
-            <w:pPr>
-              <w:shd w:val="clear" w:color="auto" w:fill="FFFFFF"/>
-              <w:rPr>
-                <w:rFonts w:ascii="Arial" w:hAnsi="Arial" w:cs="Arial"/>
-                <w:color w:val="000000"/>
-                <w:sz w:val="20"/>
-                <w:szCs w:val="20"/>
-              </w:rPr>
-            </w:pPr>
-            <w:hyperlink r:id="rId19" w:history="1">
-              <w:proofErr w:type="spellStart"/>
-              <w:r>
-                <w:rPr>
-                  <w:rStyle w:val="Hyperlink"/>
-                  <w:rFonts w:ascii="Arial" w:hAnsi="Arial" w:cs="Arial"/>
-                  <w:color w:val="333333"/>
-                  <w:sz w:val="20"/>
-                  <w:szCs w:val="20"/>
-                  <w:bdr w:val="none" w:sz="0" w:space="0" w:color="auto" w:frame="1"/>
-                </w:rPr>
-                <w:t>Iwan</w:t>
-              </w:r>
-              <w:proofErr w:type="spellEnd"/>
-            </w:hyperlink>
-            <w:r>
-              <w:rPr>
-                <w:rFonts w:ascii="Arial" w:hAnsi="Arial" w:cs="Arial"/>
-                <w:color w:val="000000"/>
-                <w:sz w:val="20"/>
-                <w:szCs w:val="20"/>
-              </w:rPr>
-              <w:t xml:space="preserve"> Sounds and DIY</w:t>
-            </w:r>
-          </w:p>
-        </w:tc>
-        <w:tc>
-          <w:tcPr>
-            <w:tcW w:w="3192" w:type="dxa"/>
-          </w:tcPr>
-          <w:p>
-            <w:pPr>
-              <w:pStyle w:val="ListParagraph"/>
-              <w:ind w:left="0"/>
-              <w:rPr>
-                <w:sz w:val="24"/>
-                <w:szCs w:val="24"/>
-              </w:rPr>
-            </w:pPr>
-            <w:proofErr w:type="spellStart"/>
-            <w:r>
-              <w:rPr>
-                <w:sz w:val="24"/>
-                <w:szCs w:val="24"/>
-              </w:rPr>
-              <w:t>Youtube</w:t>
-            </w:r>
-            <w:proofErr w:type="spellEnd"/>
-          </w:p>
-        </w:tc>
-      </w:tr>
-      <w:tr>
-        <w:tc>
-          <w:tcPr>
-            <w:tcW w:w="3192" w:type="dxa"/>
-          </w:tcPr>
-          <w:p>
-            <w:pPr>
-              <w:pStyle w:val="ListParagraph"/>
-              <w:ind w:left="0"/>
-              <w:rPr>
-                <w:sz w:val="24"/>
-                <w:szCs w:val="24"/>
-              </w:rPr>
-            </w:pPr>
-            <w:r>
-              <w:rPr>
-                <w:sz w:val="24"/>
-                <w:szCs w:val="24"/>
-              </w:rPr>
-              <w:t>Star.ogg</w:t>
             </w:r>
           </w:p>
         </w:tc>
@@ -4266,6 +4205,287 @@
           </w:p>
         </w:tc>
       </w:tr>
+      <w:tr>
+        <w:tc>
+          <w:tcPr>
+            <w:tcW w:w="3192" w:type="dxa"/>
+          </w:tcPr>
+          <w:p>
+            <w:pPr>
+              <w:pStyle w:val="ListParagraph"/>
+              <w:ind w:left="0"/>
+              <w:rPr>
+                <w:sz w:val="24"/>
+                <w:szCs w:val="24"/>
+              </w:rPr>
+            </w:pPr>
+            <w:r>
+              <w:rPr>
+                <w:sz w:val="24"/>
+                <w:szCs w:val="24"/>
+              </w:rPr>
+              <w:t>Level1GameOver</w:t>
+            </w:r>
+            <w:r>
+              <w:rPr>
+                <w:sz w:val="24"/>
+                <w:szCs w:val="24"/>
+              </w:rPr>
+              <w:t>.ogg</w:t>
+            </w:r>
+          </w:p>
+        </w:tc>
+        <w:tc>
+          <w:tcPr>
+            <w:tcW w:w="3192" w:type="dxa"/>
+          </w:tcPr>
+          <w:p>
+            <w:pPr>
+              <w:shd w:val="clear" w:color="auto" w:fill="FFFFFF"/>
+              <w:rPr>
+                <w:rFonts w:ascii="Arial" w:hAnsi="Arial" w:cs="Arial"/>
+                <w:color w:val="000000"/>
+                <w:sz w:val="20"/>
+                <w:szCs w:val="20"/>
+              </w:rPr>
+            </w:pPr>
+            <w:hyperlink r:id="rId21" w:history="1">
+              <w:proofErr w:type="spellStart"/>
+              <w:r>
+                <w:rPr>
+                  <w:rStyle w:val="Hyperlink"/>
+                  <w:rFonts w:ascii="Arial" w:hAnsi="Arial" w:cs="Arial"/>
+                  <w:color w:val="333333"/>
+                  <w:sz w:val="20"/>
+                  <w:szCs w:val="20"/>
+                  <w:bdr w:val="none" w:sz="0" w:space="0" w:color="auto" w:frame="1"/>
+                </w:rPr>
+                <w:t>Iwan</w:t>
+              </w:r>
+              <w:proofErr w:type="spellEnd"/>
+            </w:hyperlink>
+            <w:r>
+              <w:rPr>
+                <w:rFonts w:ascii="Arial" w:hAnsi="Arial" w:cs="Arial"/>
+                <w:color w:val="000000"/>
+                <w:sz w:val="20"/>
+                <w:szCs w:val="20"/>
+              </w:rPr>
+              <w:t xml:space="preserve"> Sounds and DIY</w:t>
+            </w:r>
+          </w:p>
+        </w:tc>
+        <w:tc>
+          <w:tcPr>
+            <w:tcW w:w="3192" w:type="dxa"/>
+          </w:tcPr>
+          <w:p>
+            <w:pPr>
+              <w:pStyle w:val="ListParagraph"/>
+              <w:ind w:left="0"/>
+              <w:rPr>
+                <w:sz w:val="24"/>
+                <w:szCs w:val="24"/>
+              </w:rPr>
+            </w:pPr>
+            <w:proofErr w:type="spellStart"/>
+            <w:r>
+              <w:rPr>
+                <w:sz w:val="24"/>
+                <w:szCs w:val="24"/>
+              </w:rPr>
+              <w:t>Youtube</w:t>
+            </w:r>
+            <w:proofErr w:type="spellEnd"/>
+          </w:p>
+        </w:tc>
+      </w:tr>
+      <w:tr>
+        <w:tc>
+          <w:tcPr>
+            <w:tcW w:w="3192" w:type="dxa"/>
+          </w:tcPr>
+          <w:p>
+            <w:pPr>
+              <w:pStyle w:val="ListParagraph"/>
+              <w:ind w:left="0"/>
+              <w:rPr>
+                <w:sz w:val="24"/>
+                <w:szCs w:val="24"/>
+              </w:rPr>
+            </w:pPr>
+            <w:r>
+              <w:rPr>
+                <w:sz w:val="24"/>
+                <w:szCs w:val="24"/>
+              </w:rPr>
+              <w:t>CutmanHurt</w:t>
+            </w:r>
+            <w:r>
+              <w:rPr>
+                <w:sz w:val="24"/>
+                <w:szCs w:val="24"/>
+              </w:rPr>
+              <w:t>.ogg</w:t>
+            </w:r>
+          </w:p>
+        </w:tc>
+        <w:tc>
+          <w:tcPr>
+            <w:tcW w:w="3192" w:type="dxa"/>
+          </w:tcPr>
+          <w:p>
+            <w:pPr>
+              <w:shd w:val="clear" w:color="auto" w:fill="FFFFFF"/>
+              <w:rPr>
+                <w:rFonts w:ascii="Arial" w:hAnsi="Arial" w:cs="Arial"/>
+                <w:color w:val="000000"/>
+                <w:sz w:val="20"/>
+                <w:szCs w:val="20"/>
+              </w:rPr>
+            </w:pPr>
+            <w:hyperlink r:id="rId22" w:history="1">
+              <w:proofErr w:type="spellStart"/>
+              <w:r>
+                <w:rPr>
+                  <w:rStyle w:val="Hyperlink"/>
+                  <w:rFonts w:ascii="Arial" w:hAnsi="Arial" w:cs="Arial"/>
+                  <w:color w:val="333333"/>
+                  <w:sz w:val="20"/>
+                  <w:szCs w:val="20"/>
+                  <w:bdr w:val="none" w:sz="0" w:space="0" w:color="auto" w:frame="1"/>
+                </w:rPr>
+                <w:t>Iwan</w:t>
+              </w:r>
+              <w:proofErr w:type="spellEnd"/>
+            </w:hyperlink>
+            <w:r>
+              <w:rPr>
+                <w:rFonts w:ascii="Arial" w:hAnsi="Arial" w:cs="Arial"/>
+                <w:color w:val="000000"/>
+                <w:sz w:val="20"/>
+                <w:szCs w:val="20"/>
+              </w:rPr>
+              <w:t xml:space="preserve"> Sounds and DIY</w:t>
+            </w:r>
+          </w:p>
+        </w:tc>
+        <w:tc>
+          <w:tcPr>
+            <w:tcW w:w="3192" w:type="dxa"/>
+          </w:tcPr>
+          <w:p>
+            <w:pPr>
+              <w:pStyle w:val="ListParagraph"/>
+              <w:ind w:left="0"/>
+              <w:rPr>
+                <w:sz w:val="24"/>
+                <w:szCs w:val="24"/>
+              </w:rPr>
+            </w:pPr>
+            <w:proofErr w:type="spellStart"/>
+            <w:r>
+              <w:rPr>
+                <w:sz w:val="24"/>
+                <w:szCs w:val="24"/>
+              </w:rPr>
+              <w:t>Youtube</w:t>
+            </w:r>
+            <w:proofErr w:type="spellEnd"/>
+          </w:p>
+        </w:tc>
+      </w:tr>
+      <w:tr>
+        <w:tc>
+          <w:tcPr>
+            <w:tcW w:w="3192" w:type="dxa"/>
+          </w:tcPr>
+          <w:p>
+            <w:pPr>
+              <w:pStyle w:val="ListParagraph"/>
+              <w:ind w:left="0"/>
+              <w:rPr>
+                <w:sz w:val="24"/>
+                <w:szCs w:val="24"/>
+              </w:rPr>
+            </w:pPr>
+            <w:r>
+              <w:rPr>
+                <w:sz w:val="24"/>
+                <w:szCs w:val="24"/>
+              </w:rPr>
+              <w:t>Star.ogg</w:t>
+            </w:r>
+          </w:p>
+        </w:tc>
+        <w:tc>
+          <w:tcPr>
+            <w:tcW w:w="3192" w:type="dxa"/>
+            <w:tcBorders>
+              <w:bottom w:val="single" w:sz="4" w:space="0" w:color="auto"/>
+            </w:tcBorders>
+          </w:tcPr>
+          <w:p>
+            <w:pPr>
+              <w:shd w:val="clear" w:color="auto" w:fill="FFFFFF"/>
+              <w:rPr>
+                <w:rFonts w:ascii="Arial" w:hAnsi="Arial" w:cs="Arial"/>
+                <w:color w:val="000000"/>
+                <w:sz w:val="20"/>
+                <w:szCs w:val="20"/>
+              </w:rPr>
+            </w:pPr>
+            <w:hyperlink r:id="rId23" w:history="1">
+              <w:proofErr w:type="spellStart"/>
+              <w:r>
+                <w:rPr>
+                  <w:rStyle w:val="Hyperlink"/>
+                  <w:rFonts w:ascii="Arial" w:hAnsi="Arial" w:cs="Arial"/>
+                  <w:color w:val="333333"/>
+                  <w:sz w:val="20"/>
+                  <w:szCs w:val="20"/>
+                  <w:bdr w:val="none" w:sz="0" w:space="0" w:color="auto" w:frame="1"/>
+                </w:rPr>
+                <w:t>Iwan</w:t>
+              </w:r>
+              <w:proofErr w:type="spellEnd"/>
+            </w:hyperlink>
+            <w:r>
+              <w:rPr>
+                <w:rFonts w:ascii="Arial" w:hAnsi="Arial" w:cs="Arial"/>
+                <w:color w:val="000000"/>
+                <w:sz w:val="20"/>
+                <w:szCs w:val="20"/>
+              </w:rPr>
+              <w:t xml:space="preserve"> Sounds and DIY</w:t>
+            </w:r>
+          </w:p>
+        </w:tc>
+        <w:tc>
+          <w:tcPr>
+            <w:tcW w:w="3192" w:type="dxa"/>
+          </w:tcPr>
+          <w:p>
+            <w:pPr>
+              <w:pStyle w:val="ListParagraph"/>
+              <w:ind w:left="0"/>
+              <w:rPr>
+                <w:sz w:val="24"/>
+                <w:szCs w:val="24"/>
+              </w:rPr>
+            </w:pPr>
+            <w:proofErr w:type="spellStart"/>
+            <w:r>
+              <w:rPr>
+                <w:sz w:val="24"/>
+                <w:szCs w:val="24"/>
+              </w:rPr>
+              <w:t>Youtube</w:t>
+            </w:r>
+            <w:proofErr w:type="spellEnd"/>
+          </w:p>
+        </w:tc>
+      </w:tr>
     </w:tbl>
     <w:p>
       <w:pPr>
@@ -4301,7 +4521,7 @@
           <w:szCs w:val="24"/>
         </w:rPr>
       </w:pPr>
-      <w:bookmarkStart w:id="24" w:name="StoryIndex"/>
+      <w:bookmarkStart w:id="25" w:name="StoryIndex"/>
       <w:r>
         <w:rPr>
           <w:b/>
@@ -4321,7 +4541,7 @@
         <w:t>Index</w:t>
       </w:r>
     </w:p>
-    <w:bookmarkEnd w:id="24"/>
+    <w:bookmarkEnd w:id="25"/>
     <w:p>
       <w:pPr>
         <w:pStyle w:val="ListParagraph"/>
@@ -4395,7 +4615,7 @@
           <w:szCs w:val="24"/>
         </w:rPr>
       </w:pPr>
-      <w:bookmarkStart w:id="25" w:name="ArtMultimediaIndex"/>
+      <w:bookmarkStart w:id="26" w:name="ArtMultimediaIndex"/>
       <w:r>
         <w:rPr>
           <w:b/>
@@ -4403,7 +4623,6 @@
           <w:sz w:val="24"/>
           <w:szCs w:val="24"/>
         </w:rPr>
-        <w:lastRenderedPageBreak/>
         <w:t xml:space="preserve">Art </w:t>
       </w:r>
       <w:r>
@@ -4424,14 +4643,14 @@
         </w:rPr>
         <w:t>Index</w:t>
       </w:r>
-      <w:bookmarkEnd w:id="25"/>
+      <w:bookmarkEnd w:id="26"/>
     </w:p>
     <w:tbl>
       <w:tblPr>
         <w:tblStyle w:val="TableGrid"/>
         <w:tblW w:w="0" w:type="auto"/>
         <w:tblInd w:w="720" w:type="dxa"/>
-        <w:tblLook w:val="04A0"/>
+        <w:tblLook w:val="04A0" w:firstRow="1" w:lastRow="0" w:firstColumn="1" w:lastColumn="0" w:noHBand="0" w:noVBand="1"/>
       </w:tblPr>
       <w:tblGrid>
         <w:gridCol w:w="2867"/>
@@ -4584,7 +4803,7 @@
                   <o:lock v:ext="edit" aspectratio="t"/>
                 </v:shapetype>
                 <v:shape id="_x0000_i1025" type="#_x0000_t75" style="width:97.5pt;height:96.75pt">
-                  <v:imagedata r:id="rId21" o:title="pokemon_house"/>
+                  <v:imagedata r:id="rId24" o:title="pokemon_house"/>
                 </v:shape>
               </w:pict>
             </w:r>
@@ -4632,6 +4851,7 @@
                 <w:sz w:val="24"/>
                 <w:szCs w:val="24"/>
               </w:rPr>
+              <w:lastRenderedPageBreak/>
               <w:t>Platform</w:t>
             </w:r>
             <w:r>
@@ -4663,7 +4883,7 @@
               </w:rPr>
               <w:pict>
                 <v:shape id="_x0000_i1026" type="#_x0000_t75" style="width:63pt;height:63pt">
-                  <v:imagedata r:id="rId22" o:title="Platform"/>
+                  <v:imagedata r:id="rId25" o:title="Platform"/>
                 </v:shape>
               </w:pict>
             </w:r>
@@ -4742,7 +4962,7 @@
               </w:rPr>
               <w:pict>
                 <v:shape id="_x0000_i1027" type="#_x0000_t75" style="width:63pt;height:93.75pt">
-                  <v:imagedata r:id="rId23" o:title="background2"/>
+                  <v:imagedata r:id="rId26" o:title="background2"/>
                 </v:shape>
               </w:pict>
             </w:r>
@@ -4821,7 +5041,7 @@
               </w:rPr>
               <w:pict>
                 <v:shape id="_x0000_i1028" type="#_x0000_t75" style="width:37.5pt;height:37.5pt">
-                  <v:imagedata r:id="rId24" o:title="SmallerPlatform"/>
+                  <v:imagedata r:id="rId27" o:title="SmallerPlatform"/>
                 </v:shape>
               </w:pict>
             </w:r>
@@ -4900,7 +5120,7 @@
               </w:rPr>
               <w:pict>
                 <v:shape id="_x0000_i1029" type="#_x0000_t75" style="width:52.5pt;height:52.5pt">
-                  <v:imagedata r:id="rId25" o:title="side_wall"/>
+                  <v:imagedata r:id="rId28" o:title="side_wall"/>
                 </v:shape>
               </w:pict>
             </w:r>
@@ -4986,9 +5206,9 @@
               </w:rPr>
               <w:object w:dxaOrig="1543" w:dyaOrig="995">
                 <v:shape id="_x0000_i1030" type="#_x0000_t75" style="width:77.25pt;height:49.5pt" o:ole="">
-                  <v:imagedata r:id="rId26" o:title=""/>
+                  <v:imagedata r:id="rId29" o:title=""/>
                 </v:shape>
-                <o:OLEObject Type="Embed" ProgID="Package" ShapeID="_x0000_i1030" DrawAspect="Icon" ObjectID="_1521654197" r:id="rId27"/>
+                <o:OLEObject Type="Embed" ProgID="Package" ShapeID="_x0000_i1030" DrawAspect="Icon" ObjectID="_1521964680" r:id="rId30"/>
               </w:object>
             </w:r>
           </w:p>
@@ -5040,7 +5260,7 @@
           <w:szCs w:val="24"/>
         </w:rPr>
       </w:pPr>
-      <w:bookmarkStart w:id="26" w:name="DesignNotes"/>
+      <w:bookmarkStart w:id="27" w:name="DesignNotes"/>
       <w:r>
         <w:rPr>
           <w:b/>
@@ -5051,7 +5271,7 @@
         <w:t>Design Notes</w:t>
       </w:r>
     </w:p>
-    <w:bookmarkEnd w:id="26"/>
+    <w:bookmarkEnd w:id="27"/>
     <w:p>
       <w:pPr>
         <w:pStyle w:val="ListParagraph"/>
@@ -5091,7 +5311,7 @@
           <w:szCs w:val="24"/>
         </w:rPr>
       </w:pPr>
-      <w:bookmarkStart w:id="27" w:name="FutureFeatures"/>
+      <w:bookmarkStart w:id="28" w:name="FutureFeatures"/>
       <w:r>
         <w:rPr>
           <w:b/>
@@ -5156,7 +5376,7 @@
           <w:szCs w:val="24"/>
         </w:rPr>
       </w:pPr>
-      <w:bookmarkStart w:id="28" w:name="Links"/>
+      <w:bookmarkStart w:id="29" w:name="Links"/>
       <w:r>
         <w:rPr>
           <w:b/>
@@ -5167,8 +5387,8 @@
         <w:t>Links</w:t>
       </w:r>
     </w:p>
-    <w:bookmarkEnd w:id="27"/>
     <w:bookmarkEnd w:id="28"/>
+    <w:bookmarkEnd w:id="29"/>
     <w:p>
       <w:pPr>
         <w:pStyle w:val="ListParagraph"/>
@@ -5193,7 +5413,7 @@
         </w:rPr>
         <w:t xml:space="preserve">: </w:t>
       </w:r>
-      <w:hyperlink r:id="rId28" w:history="1">
+      <w:hyperlink r:id="rId31" w:history="1">
         <w:r>
           <w:rPr>
             <w:rStyle w:val="Hyperlink"/>
@@ -5210,14 +5430,12 @@
         </w:rPr>
         <w:tab/>
       </w:r>
-      <w:bookmarkStart w:id="29" w:name="_GoBack"/>
-      <w:bookmarkEnd w:id="29"/>
     </w:p>
     <w:sectPr>
-      <w:headerReference w:type="even" r:id="rId29"/>
-      <w:headerReference w:type="default" r:id="rId30"/>
-      <w:footerReference w:type="even" r:id="rId31"/>
-      <w:footerReference w:type="default" r:id="rId32"/>
+      <w:headerReference w:type="even" r:id="rId32"/>
+      <w:headerReference w:type="default" r:id="rId33"/>
+      <w:footerReference w:type="even" r:id="rId34"/>
+      <w:footerReference w:type="default" r:id="rId35"/>
       <w:pgSz w:w="12240" w:h="15840"/>
       <w:pgMar w:top="1440" w:right="1440" w:bottom="1440" w:left="1440" w:header="720" w:footer="720" w:gutter="0"/>
       <w:pgBorders w:offsetFrom="page">
@@ -5235,7 +5453,7 @@
 </file>
 
 <file path=word/endnotes.xml><?xml version="1.0" encoding="utf-8"?>
-<w:endnotes xmlns:ve="http://schemas.openxmlformats.org/markup-compatibility/2006" xmlns:o="urn:schemas-microsoft-com:office:office" xmlns:r="http://schemas.openxmlformats.org/officeDocument/2006/relationships" xmlns:m="http://schemas.openxmlformats.org/officeDocument/2006/math" xmlns:v="urn:schemas-microsoft-com:vml" xmlns:wp="http://schemas.openxmlformats.org/drawingml/2006/wordprocessingDrawing" xmlns:w10="urn:schemas-microsoft-com:office:word" xmlns:w="http://schemas.openxmlformats.org/wordprocessingml/2006/main" xmlns:wne="http://schemas.microsoft.com/office/word/2006/wordml">
+<w:endnotes xmlns:wpc="http://schemas.microsoft.com/office/word/2010/wordprocessingCanvas" xmlns:mc="http://schemas.openxmlformats.org/markup-compatibility/2006" xmlns:o="urn:schemas-microsoft-com:office:office" xmlns:r="http://schemas.openxmlformats.org/officeDocument/2006/relationships" xmlns:m="http://schemas.openxmlformats.org/officeDocument/2006/math" xmlns:v="urn:schemas-microsoft-com:vml" xmlns:wp14="http://schemas.microsoft.com/office/word/2010/wordprocessingDrawing" xmlns:wp="http://schemas.openxmlformats.org/drawingml/2006/wordprocessingDrawing" xmlns:w10="urn:schemas-microsoft-com:office:word" xmlns:w="http://schemas.openxmlformats.org/wordprocessingml/2006/main" xmlns:w14="http://schemas.microsoft.com/office/word/2010/wordml" xmlns:w15="http://schemas.microsoft.com/office/word/2012/wordml" xmlns:wpg="http://schemas.microsoft.com/office/word/2010/wordprocessingGroup" xmlns:wpi="http://schemas.microsoft.com/office/word/2010/wordprocessingInk" xmlns:wne="http://schemas.microsoft.com/office/word/2006/wordml" xmlns:wps="http://schemas.microsoft.com/office/word/2010/wordprocessingShape" mc:Ignorable="w14 w15 wp14">
   <w:endnote w:type="separator" w:id="-1">
     <w:p>
       <w:pPr>
@@ -5260,7 +5478,7 @@
 </file>
 
 <file path=word/footer1.xml><?xml version="1.0" encoding="utf-8"?>
-<w:ftr xmlns:ve="http://schemas.openxmlformats.org/markup-compatibility/2006" xmlns:o="urn:schemas-microsoft-com:office:office" xmlns:r="http://schemas.openxmlformats.org/officeDocument/2006/relationships" xmlns:m="http://schemas.openxmlformats.org/officeDocument/2006/math" xmlns:v="urn:schemas-microsoft-com:vml" xmlns:wp="http://schemas.openxmlformats.org/drawingml/2006/wordprocessingDrawing" xmlns:w10="urn:schemas-microsoft-com:office:word" xmlns:w="http://schemas.openxmlformats.org/wordprocessingml/2006/main" xmlns:wne="http://schemas.microsoft.com/office/word/2006/wordml">
+<w:ftr xmlns:wpc="http://schemas.microsoft.com/office/word/2010/wordprocessingCanvas" xmlns:mc="http://schemas.openxmlformats.org/markup-compatibility/2006" xmlns:o="urn:schemas-microsoft-com:office:office" xmlns:r="http://schemas.openxmlformats.org/officeDocument/2006/relationships" xmlns:m="http://schemas.openxmlformats.org/officeDocument/2006/math" xmlns:v="urn:schemas-microsoft-com:vml" xmlns:wp14="http://schemas.microsoft.com/office/word/2010/wordprocessingDrawing" xmlns:wp="http://schemas.openxmlformats.org/drawingml/2006/wordprocessingDrawing" xmlns:w10="urn:schemas-microsoft-com:office:word" xmlns:w="http://schemas.openxmlformats.org/wordprocessingml/2006/main" xmlns:w14="http://schemas.microsoft.com/office/word/2010/wordml" xmlns:w15="http://schemas.microsoft.com/office/word/2012/wordml" xmlns:wpg="http://schemas.microsoft.com/office/word/2010/wordprocessingGroup" xmlns:wpi="http://schemas.microsoft.com/office/word/2010/wordprocessingInk" xmlns:wne="http://schemas.microsoft.com/office/word/2006/wordml" xmlns:wps="http://schemas.microsoft.com/office/word/2010/wordprocessingShape" mc:Ignorable="w14 w15 wp14">
   <w:p>
     <w:pPr>
       <w:pStyle w:val="Footer"/>
@@ -5311,7 +5529,7 @@
         <w:rFonts w:asciiTheme="majorHAnsi" w:hAnsiTheme="majorHAnsi"/>
         <w:noProof/>
       </w:rPr>
-      <w:t>10</w:t>
+      <w:t>6</w:t>
     </w:r>
     <w:r>
       <w:rPr>
@@ -5330,7 +5548,7 @@
 </file>
 
 <file path=word/footer2.xml><?xml version="1.0" encoding="utf-8"?>
-<w:ftr xmlns:ve="http://schemas.openxmlformats.org/markup-compatibility/2006" xmlns:o="urn:schemas-microsoft-com:office:office" xmlns:r="http://schemas.openxmlformats.org/officeDocument/2006/relationships" xmlns:m="http://schemas.openxmlformats.org/officeDocument/2006/math" xmlns:v="urn:schemas-microsoft-com:vml" xmlns:wp="http://schemas.openxmlformats.org/drawingml/2006/wordprocessingDrawing" xmlns:w10="urn:schemas-microsoft-com:office:word" xmlns:w="http://schemas.openxmlformats.org/wordprocessingml/2006/main" xmlns:wne="http://schemas.microsoft.com/office/word/2006/wordml">
+<w:ftr xmlns:wpc="http://schemas.microsoft.com/office/word/2010/wordprocessingCanvas" xmlns:mc="http://schemas.openxmlformats.org/markup-compatibility/2006" xmlns:o="urn:schemas-microsoft-com:office:office" xmlns:r="http://schemas.openxmlformats.org/officeDocument/2006/relationships" xmlns:m="http://schemas.openxmlformats.org/officeDocument/2006/math" xmlns:v="urn:schemas-microsoft-com:vml" xmlns:wp14="http://schemas.microsoft.com/office/word/2010/wordprocessingDrawing" xmlns:wp="http://schemas.openxmlformats.org/drawingml/2006/wordprocessingDrawing" xmlns:w10="urn:schemas-microsoft-com:office:word" xmlns:w="http://schemas.openxmlformats.org/wordprocessingml/2006/main" xmlns:w14="http://schemas.microsoft.com/office/word/2010/wordml" xmlns:w15="http://schemas.microsoft.com/office/word/2012/wordml" xmlns:wpg="http://schemas.microsoft.com/office/word/2010/wordprocessingGroup" xmlns:wpi="http://schemas.microsoft.com/office/word/2010/wordprocessingInk" xmlns:wne="http://schemas.microsoft.com/office/word/2006/wordml" xmlns:wps="http://schemas.microsoft.com/office/word/2010/wordprocessingShape" mc:Ignorable="w14 w15 wp14">
   <w:p>
     <w:pPr>
       <w:pStyle w:val="Footer"/>
@@ -5367,7 +5585,7 @@
         <w:rFonts w:asciiTheme="majorHAnsi" w:hAnsiTheme="majorHAnsi"/>
         <w:noProof/>
       </w:rPr>
-      <w:t>11</w:t>
+      <w:t>5</w:t>
     </w:r>
     <w:r>
       <w:rPr>
@@ -5386,7 +5604,7 @@
 </file>
 
 <file path=word/footnotes.xml><?xml version="1.0" encoding="utf-8"?>
-<w:footnotes xmlns:ve="http://schemas.openxmlformats.org/markup-compatibility/2006" xmlns:o="urn:schemas-microsoft-com:office:office" xmlns:r="http://schemas.openxmlformats.org/officeDocument/2006/relationships" xmlns:m="http://schemas.openxmlformats.org/officeDocument/2006/math" xmlns:v="urn:schemas-microsoft-com:vml" xmlns:wp="http://schemas.openxmlformats.org/drawingml/2006/wordprocessingDrawing" xmlns:w10="urn:schemas-microsoft-com:office:word" xmlns:w="http://schemas.openxmlformats.org/wordprocessingml/2006/main" xmlns:wne="http://schemas.microsoft.com/office/word/2006/wordml">
+<w:footnotes xmlns:wpc="http://schemas.microsoft.com/office/word/2010/wordprocessingCanvas" xmlns:mc="http://schemas.openxmlformats.org/markup-compatibility/2006" xmlns:o="urn:schemas-microsoft-com:office:office" xmlns:r="http://schemas.openxmlformats.org/officeDocument/2006/relationships" xmlns:m="http://schemas.openxmlformats.org/officeDocument/2006/math" xmlns:v="urn:schemas-microsoft-com:vml" xmlns:wp14="http://schemas.microsoft.com/office/word/2010/wordprocessingDrawing" xmlns:wp="http://schemas.openxmlformats.org/drawingml/2006/wordprocessingDrawing" xmlns:w10="urn:schemas-microsoft-com:office:word" xmlns:w="http://schemas.openxmlformats.org/wordprocessingml/2006/main" xmlns:w14="http://schemas.microsoft.com/office/word/2010/wordml" xmlns:w15="http://schemas.microsoft.com/office/word/2012/wordml" xmlns:wpg="http://schemas.microsoft.com/office/word/2010/wordprocessingGroup" xmlns:wpi="http://schemas.microsoft.com/office/word/2010/wordprocessingInk" xmlns:wne="http://schemas.microsoft.com/office/word/2006/wordml" xmlns:wps="http://schemas.microsoft.com/office/word/2010/wordprocessingShape" mc:Ignorable="w14 w15 wp14">
   <w:footnote w:type="separator" w:id="-1">
     <w:p>
       <w:pPr>
@@ -5411,7 +5629,7 @@
 </file>
 
 <file path=word/header1.xml><?xml version="1.0" encoding="utf-8"?>
-<w:hdr xmlns:ve="http://schemas.openxmlformats.org/markup-compatibility/2006" xmlns:o="urn:schemas-microsoft-com:office:office" xmlns:r="http://schemas.openxmlformats.org/officeDocument/2006/relationships" xmlns:m="http://schemas.openxmlformats.org/officeDocument/2006/math" xmlns:v="urn:schemas-microsoft-com:vml" xmlns:wp="http://schemas.openxmlformats.org/drawingml/2006/wordprocessingDrawing" xmlns:w10="urn:schemas-microsoft-com:office:word" xmlns:w="http://schemas.openxmlformats.org/wordprocessingml/2006/main" xmlns:wne="http://schemas.microsoft.com/office/word/2006/wordml">
+<w:hdr xmlns:wpc="http://schemas.microsoft.com/office/word/2010/wordprocessingCanvas" xmlns:mc="http://schemas.openxmlformats.org/markup-compatibility/2006" xmlns:o="urn:schemas-microsoft-com:office:office" xmlns:r="http://schemas.openxmlformats.org/officeDocument/2006/relationships" xmlns:m="http://schemas.openxmlformats.org/officeDocument/2006/math" xmlns:v="urn:schemas-microsoft-com:vml" xmlns:wp14="http://schemas.microsoft.com/office/word/2010/wordprocessingDrawing" xmlns:wp="http://schemas.openxmlformats.org/drawingml/2006/wordprocessingDrawing" xmlns:w10="urn:schemas-microsoft-com:office:word" xmlns:w="http://schemas.openxmlformats.org/wordprocessingml/2006/main" xmlns:w14="http://schemas.microsoft.com/office/word/2010/wordml" xmlns:w15="http://schemas.microsoft.com/office/word/2012/wordml" xmlns:wpg="http://schemas.microsoft.com/office/word/2010/wordprocessingGroup" xmlns:wpi="http://schemas.microsoft.com/office/word/2010/wordprocessingInk" xmlns:wne="http://schemas.microsoft.com/office/word/2006/wordml" xmlns:wps="http://schemas.microsoft.com/office/word/2010/wordprocessingShape" mc:Ignorable="w14 w15 wp14">
   <w:tbl>
     <w:tblPr>
       <w:tblW w:w="5000" w:type="pct"/>
@@ -5421,7 +5639,7 @@
         <w:bottom w:w="72" w:type="dxa"/>
         <w:right w:w="115" w:type="dxa"/>
       </w:tblCellMar>
-      <w:tblLook w:val="04A0"/>
+      <w:tblLook w:val="04A0" w:firstRow="1" w:lastRow="0" w:firstColumn="1" w:lastColumn="0" w:noHBand="0" w:noVBand="1"/>
     </w:tblPr>
     <w:tblGrid>
       <w:gridCol w:w="6713"/>
@@ -5472,6 +5690,7 @@
               <w:dataBinding w:prefixMappings="xmlns:ns0='http://schemas.openxmlformats.org/package/2006/metadata/core-properties' xmlns:ns1='http://purl.org/dc/elements/1.1/'" w:xpath="/ns0:coreProperties[1]/ns1:title[1]" w:storeItemID="{6C3C8BC8-F283-45AE-878A-BAB7291924A1}"/>
               <w:text/>
             </w:sdtPr>
+            <w:sdtEndPr/>
             <w:sdtContent>
               <w:r>
                 <w:rPr>
@@ -5512,6 +5731,7 @@
             <w:calendar w:val="gregorian"/>
           </w:date>
         </w:sdtPr>
+        <w:sdtEndPr/>
         <w:sdtContent>
           <w:tc>
             <w:tcPr>
@@ -5565,7 +5785,7 @@
 </file>
 
 <file path=word/header2.xml><?xml version="1.0" encoding="utf-8"?>
-<w:hdr xmlns:ve="http://schemas.openxmlformats.org/markup-compatibility/2006" xmlns:o="urn:schemas-microsoft-com:office:office" xmlns:r="http://schemas.openxmlformats.org/officeDocument/2006/relationships" xmlns:m="http://schemas.openxmlformats.org/officeDocument/2006/math" xmlns:v="urn:schemas-microsoft-com:vml" xmlns:wp="http://schemas.openxmlformats.org/drawingml/2006/wordprocessingDrawing" xmlns:w10="urn:schemas-microsoft-com:office:word" xmlns:w="http://schemas.openxmlformats.org/wordprocessingml/2006/main" xmlns:wne="http://schemas.microsoft.com/office/word/2006/wordml">
+<w:hdr xmlns:wpc="http://schemas.microsoft.com/office/word/2010/wordprocessingCanvas" xmlns:mc="http://schemas.openxmlformats.org/markup-compatibility/2006" xmlns:o="urn:schemas-microsoft-com:office:office" xmlns:r="http://schemas.openxmlformats.org/officeDocument/2006/relationships" xmlns:m="http://schemas.openxmlformats.org/officeDocument/2006/math" xmlns:v="urn:schemas-microsoft-com:vml" xmlns:wp14="http://schemas.microsoft.com/office/word/2010/wordprocessingDrawing" xmlns:wp="http://schemas.openxmlformats.org/drawingml/2006/wordprocessingDrawing" xmlns:w10="urn:schemas-microsoft-com:office:word" xmlns:w="http://schemas.openxmlformats.org/wordprocessingml/2006/main" xmlns:w14="http://schemas.microsoft.com/office/word/2010/wordml" xmlns:w15="http://schemas.microsoft.com/office/word/2012/wordml" xmlns:wpg="http://schemas.microsoft.com/office/word/2010/wordprocessingGroup" xmlns:wpi="http://schemas.microsoft.com/office/word/2010/wordprocessingInk" xmlns:wne="http://schemas.microsoft.com/office/word/2006/wordml" xmlns:wps="http://schemas.microsoft.com/office/word/2010/wordprocessingShape" mc:Ignorable="w14 w15 wp14">
   <w:tbl>
     <w:tblPr>
       <w:tblW w:w="5000" w:type="pct"/>
@@ -5575,7 +5795,7 @@
         <w:bottom w:w="72" w:type="dxa"/>
         <w:right w:w="115" w:type="dxa"/>
       </w:tblCellMar>
-      <w:tblLook w:val="04A0"/>
+      <w:tblLook w:val="04A0" w:firstRow="1" w:lastRow="0" w:firstColumn="1" w:lastColumn="0" w:noHBand="0" w:noVBand="1"/>
     </w:tblPr>
     <w:tblGrid>
       <w:gridCol w:w="2877"/>
@@ -5597,6 +5817,7 @@
             <w:calendar w:val="gregorian"/>
           </w:date>
         </w:sdtPr>
+        <w:sdtEndPr/>
         <w:sdtContent>
           <w:tc>
             <w:tcPr>
@@ -5670,6 +5891,7 @@
               <w:dataBinding w:prefixMappings="xmlns:ns0='http://schemas.openxmlformats.org/package/2006/metadata/core-properties' xmlns:ns1='http://purl.org/dc/elements/1.1/'" w:xpath="/ns0:coreProperties[1]/ns1:title[1]" w:storeItemID="{6C3C8BC8-F283-45AE-878A-BAB7291924A1}"/>
               <w:text/>
             </w:sdtPr>
+            <w:sdtEndPr/>
             <w:sdtContent>
               <w:r>
                 <w:rPr>
@@ -5706,8 +5928,8 @@
 </file>
 
 <file path=word/numbering.xml><?xml version="1.0" encoding="utf-8"?>
-<w:numbering xmlns:ve="http://schemas.openxmlformats.org/markup-compatibility/2006" xmlns:o="urn:schemas-microsoft-com:office:office" xmlns:r="http://schemas.openxmlformats.org/officeDocument/2006/relationships" xmlns:m="http://schemas.openxmlformats.org/officeDocument/2006/math" xmlns:v="urn:schemas-microsoft-com:vml" xmlns:wp="http://schemas.openxmlformats.org/drawingml/2006/wordprocessingDrawing" xmlns:w10="urn:schemas-microsoft-com:office:word" xmlns:w="http://schemas.openxmlformats.org/wordprocessingml/2006/main" xmlns:wne="http://schemas.microsoft.com/office/word/2006/wordml">
-  <w:abstractNum w:abstractNumId="0">
+<w:numbering xmlns:wpc="http://schemas.microsoft.com/office/word/2010/wordprocessingCanvas" xmlns:mc="http://schemas.openxmlformats.org/markup-compatibility/2006" xmlns:o="urn:schemas-microsoft-com:office:office" xmlns:r="http://schemas.openxmlformats.org/officeDocument/2006/relationships" xmlns:m="http://schemas.openxmlformats.org/officeDocument/2006/math" xmlns:v="urn:schemas-microsoft-com:vml" xmlns:wp14="http://schemas.microsoft.com/office/word/2010/wordprocessingDrawing" xmlns:wp="http://schemas.openxmlformats.org/drawingml/2006/wordprocessingDrawing" xmlns:w10="urn:schemas-microsoft-com:office:word" xmlns:w="http://schemas.openxmlformats.org/wordprocessingml/2006/main" xmlns:w14="http://schemas.microsoft.com/office/word/2010/wordml" xmlns:w15="http://schemas.microsoft.com/office/word/2012/wordml" xmlns:wpg="http://schemas.microsoft.com/office/word/2010/wordprocessingGroup" xmlns:wpi="http://schemas.microsoft.com/office/word/2010/wordprocessingInk" xmlns:wne="http://schemas.microsoft.com/office/word/2006/wordml" xmlns:wps="http://schemas.microsoft.com/office/word/2010/wordprocessingShape" mc:Ignorable="w14 w15 wp14">
+  <w:abstractNum w:abstractNumId="0" w15:restartNumberingAfterBreak="0">
     <w:nsid w:val="0833490E"/>
     <w:multiLevelType w:val="hybridMultilevel"/>
     <w:tmpl w:val="E98415BA"/>
@@ -5803,7 +6025,7 @@
 </file>
 
 <file path=word/styles.xml><?xml version="1.0" encoding="utf-8"?>
-<w:styles xmlns:r="http://schemas.openxmlformats.org/officeDocument/2006/relationships" xmlns:w="http://schemas.openxmlformats.org/wordprocessingml/2006/main">
+<w:styles xmlns:mc="http://schemas.openxmlformats.org/markup-compatibility/2006" xmlns:r="http://schemas.openxmlformats.org/officeDocument/2006/relationships" xmlns:w="http://schemas.openxmlformats.org/wordprocessingml/2006/main" xmlns:w14="http://schemas.microsoft.com/office/word/2010/wordml" xmlns:w15="http://schemas.microsoft.com/office/word/2012/wordml" mc:Ignorable="w14 w15">
   <w:docDefaults>
     <w:rPrDefault>
       <w:rPr>
@@ -5819,144 +6041,378 @@
       </w:pPr>
     </w:pPrDefault>
   </w:docDefaults>
-  <w:latentStyles w:defLockedState="0" w:defUIPriority="99" w:defSemiHidden="1" w:defUnhideWhenUsed="1" w:defQFormat="0" w:count="267">
-    <w:lsdException w:name="Normal" w:semiHidden="0" w:uiPriority="0" w:unhideWhenUsed="0" w:qFormat="1"/>
-    <w:lsdException w:name="heading 1" w:semiHidden="0" w:uiPriority="9" w:unhideWhenUsed="0" w:qFormat="1"/>
-    <w:lsdException w:name="heading 2" w:uiPriority="9" w:qFormat="1"/>
-    <w:lsdException w:name="heading 3" w:uiPriority="9" w:qFormat="1"/>
-    <w:lsdException w:name="heading 4" w:uiPriority="9" w:qFormat="1"/>
-    <w:lsdException w:name="heading 5" w:uiPriority="9" w:qFormat="1"/>
-    <w:lsdException w:name="heading 6" w:uiPriority="9" w:qFormat="1"/>
-    <w:lsdException w:name="heading 7" w:uiPriority="9" w:qFormat="1"/>
-    <w:lsdException w:name="heading 8" w:uiPriority="9" w:qFormat="1"/>
-    <w:lsdException w:name="heading 9" w:uiPriority="9" w:qFormat="1"/>
-    <w:lsdException w:name="toc 1" w:uiPriority="39"/>
-    <w:lsdException w:name="toc 2" w:uiPriority="39"/>
-    <w:lsdException w:name="toc 3" w:uiPriority="39"/>
-    <w:lsdException w:name="toc 4" w:uiPriority="39"/>
-    <w:lsdException w:name="toc 5" w:uiPriority="39"/>
-    <w:lsdException w:name="toc 6" w:uiPriority="39"/>
-    <w:lsdException w:name="toc 7" w:uiPriority="39"/>
-    <w:lsdException w:name="toc 8" w:uiPriority="39"/>
-    <w:lsdException w:name="toc 9" w:uiPriority="39"/>
-    <w:lsdException w:name="caption" w:uiPriority="35" w:qFormat="1"/>
-    <w:lsdException w:name="Title" w:semiHidden="0" w:uiPriority="10" w:unhideWhenUsed="0" w:qFormat="1"/>
-    <w:lsdException w:name="Default Paragraph Font" w:uiPriority="1"/>
-    <w:lsdException w:name="Subtitle" w:semiHidden="0" w:uiPriority="11" w:unhideWhenUsed="0" w:qFormat="1"/>
-    <w:lsdException w:name="Strong" w:semiHidden="0" w:uiPriority="22" w:unhideWhenUsed="0" w:qFormat="1"/>
-    <w:lsdException w:name="Emphasis" w:semiHidden="0" w:uiPriority="20" w:unhideWhenUsed="0" w:qFormat="1"/>
-    <w:lsdException w:name="Table Grid" w:semiHidden="0" w:uiPriority="59" w:unhideWhenUsed="0"/>
-    <w:lsdException w:name="Placeholder Text" w:unhideWhenUsed="0"/>
-    <w:lsdException w:name="No Spacing" w:semiHidden="0" w:uiPriority="1" w:unhideWhenUsed="0" w:qFormat="1"/>
-    <w:lsdException w:name="Light Shading" w:semiHidden="0" w:uiPriority="60" w:unhideWhenUsed="0"/>
-    <w:lsdException w:name="Light List" w:semiHidden="0" w:uiPriority="61" w:unhideWhenUsed="0"/>
-    <w:lsdException w:name="Light Grid" w:semiHidden="0" w:uiPriority="62" w:unhideWhenUsed="0"/>
-    <w:lsdException w:name="Medium Shading 1" w:semiHidden="0" w:uiPriority="63" w:unhideWhenUsed="0"/>
-    <w:lsdException w:name="Medium Shading 2" w:semiHidden="0" w:uiPriority="64" w:unhideWhenUsed="0"/>
-    <w:lsdException w:name="Medium List 1" w:semiHidden="0" w:uiPriority="65" w:unhideWhenUsed="0"/>
-    <w:lsdException w:name="Medium List 2" w:semiHidden="0" w:uiPriority="66" w:unhideWhenUsed="0"/>
-    <w:lsdException w:name="Medium Grid 1" w:semiHidden="0" w:uiPriority="67" w:unhideWhenUsed="0"/>
-    <w:lsdException w:name="Medium Grid 2" w:semiHidden="0" w:uiPriority="68" w:unhideWhenUsed="0"/>
-    <w:lsdException w:name="Medium Grid 3" w:semiHidden="0" w:uiPriority="69" w:unhideWhenUsed="0"/>
-    <w:lsdException w:name="Dark List" w:semiHidden="0" w:uiPriority="70" w:unhideWhenUsed="0"/>
-    <w:lsdException w:name="Colorful Shading" w:semiHidden="0" w:uiPriority="71" w:unhideWhenUsed="0"/>
-    <w:lsdException w:name="Colorful List" w:semiHidden="0" w:uiPriority="72" w:unhideWhenUsed="0"/>
-    <w:lsdException w:name="Colorful Grid" w:semiHidden="0" w:uiPriority="73" w:unhideWhenUsed="0"/>
-    <w:lsdException w:name="Light Shading Accent 1" w:semiHidden="0" w:uiPriority="60" w:unhideWhenUsed="0"/>
-    <w:lsdException w:name="Light List Accent 1" w:semiHidden="0" w:uiPriority="61" w:unhideWhenUsed="0"/>
-    <w:lsdException w:name="Light Grid Accent 1" w:semiHidden="0" w:uiPriority="62" w:unhideWhenUsed="0"/>
-    <w:lsdException w:name="Medium Shading 1 Accent 1" w:semiHidden="0" w:uiPriority="63" w:unhideWhenUsed="0"/>
-    <w:lsdException w:name="Medium Shading 2 Accent 1" w:semiHidden="0" w:uiPriority="64" w:unhideWhenUsed="0"/>
-    <w:lsdException w:name="Medium List 1 Accent 1" w:semiHidden="0" w:uiPriority="65" w:unhideWhenUsed="0"/>
-    <w:lsdException w:name="Revision" w:unhideWhenUsed="0"/>
-    <w:lsdException w:name="List Paragraph" w:semiHidden="0" w:uiPriority="34" w:unhideWhenUsed="0" w:qFormat="1"/>
-    <w:lsdException w:name="Quote" w:semiHidden="0" w:uiPriority="29" w:unhideWhenUsed="0" w:qFormat="1"/>
-    <w:lsdException w:name="Intense Quote" w:semiHidden="0" w:uiPriority="30" w:unhideWhenUsed="0" w:qFormat="1"/>
-    <w:lsdException w:name="Medium List 2 Accent 1" w:semiHidden="0" w:uiPriority="66" w:unhideWhenUsed="0"/>
-    <w:lsdException w:name="Medium Grid 1 Accent 1" w:semiHidden="0" w:uiPriority="67" w:unhideWhenUsed="0"/>
-    <w:lsdException w:name="Medium Grid 2 Accent 1" w:semiHidden="0" w:uiPriority="68" w:unhideWhenUsed="0"/>
-    <w:lsdException w:name="Medium Grid 3 Accent 1" w:semiHidden="0" w:uiPriority="69" w:unhideWhenUsed="0"/>
-    <w:lsdException w:name="Dark List Accent 1" w:semiHidden="0" w:uiPriority="70" w:unhideWhenUsed="0"/>
-    <w:lsdException w:name="Colorful Shading Accent 1" w:semiHidden="0" w:uiPriority="71" w:unhideWhenUsed="0"/>
-    <w:lsdException w:name="Colorful List Accent 1" w:semiHidden="0" w:uiPriority="72" w:unhideWhenUsed="0"/>
-    <w:lsdException w:name="Colorful Grid Accent 1" w:semiHidden="0" w:uiPriority="73" w:unhideWhenUsed="0"/>
-    <w:lsdException w:name="Light Shading Accent 2" w:semiHidden="0" w:uiPriority="60" w:unhideWhenUsed="0"/>
-    <w:lsdException w:name="Light List Accent 2" w:semiHidden="0" w:uiPriority="61" w:unhideWhenUsed="0"/>
-    <w:lsdException w:name="Light Grid Accent 2" w:semiHidden="0" w:uiPriority="62" w:unhideWhenUsed="0"/>
-    <w:lsdException w:name="Medium Shading 1 Accent 2" w:semiHidden="0" w:uiPriority="63" w:unhideWhenUsed="0"/>
-    <w:lsdException w:name="Medium Shading 2 Accent 2" w:semiHidden="0" w:uiPriority="64" w:unhideWhenUsed="0"/>
-    <w:lsdException w:name="Medium List 1 Accent 2" w:semiHidden="0" w:uiPriority="65" w:unhideWhenUsed="0"/>
-    <w:lsdException w:name="Medium List 2 Accent 2" w:semiHidden="0" w:uiPriority="66" w:unhideWhenUsed="0"/>
-    <w:lsdException w:name="Medium Grid 1 Accent 2" w:semiHidden="0" w:uiPriority="67" w:unhideWhenUsed="0"/>
-    <w:lsdException w:name="Medium Grid 2 Accent 2" w:semiHidden="0" w:uiPriority="68" w:unhideWhenUsed="0"/>
-    <w:lsdException w:name="Medium Grid 3 Accent 2" w:semiHidden="0" w:uiPriority="69" w:unhideWhenUsed="0"/>
-    <w:lsdException w:name="Dark List Accent 2" w:semiHidden="0" w:uiPriority="70" w:unhideWhenUsed="0"/>
-    <w:lsdException w:name="Colorful Shading Accent 2" w:semiHidden="0" w:uiPriority="71" w:unhideWhenUsed="0"/>
-    <w:lsdException w:name="Colorful List Accent 2" w:semiHidden="0" w:uiPriority="72" w:unhideWhenUsed="0"/>
-    <w:lsdException w:name="Colorful Grid Accent 2" w:semiHidden="0" w:uiPriority="73" w:unhideWhenUsed="0"/>
-    <w:lsdException w:name="Light Shading Accent 3" w:semiHidden="0" w:uiPriority="60" w:unhideWhenUsed="0"/>
-    <w:lsdException w:name="Light List Accent 3" w:semiHidden="0" w:uiPriority="61" w:unhideWhenUsed="0"/>
-    <w:lsdException w:name="Light Grid Accent 3" w:semiHidden="0" w:uiPriority="62" w:unhideWhenUsed="0"/>
-    <w:lsdException w:name="Medium Shading 1 Accent 3" w:semiHidden="0" w:uiPriority="63" w:unhideWhenUsed="0"/>
-    <w:lsdException w:name="Medium Shading 2 Accent 3" w:semiHidden="0" w:uiPriority="64" w:unhideWhenUsed="0"/>
-    <w:lsdException w:name="Medium List 1 Accent 3" w:semiHidden="0" w:uiPriority="65" w:unhideWhenUsed="0"/>
-    <w:lsdException w:name="Medium List 2 Accent 3" w:semiHidden="0" w:uiPriority="66" w:unhideWhenUsed="0"/>
-    <w:lsdException w:name="Medium Grid 1 Accent 3" w:semiHidden="0" w:uiPriority="67" w:unhideWhenUsed="0"/>
-    <w:lsdException w:name="Medium Grid 2 Accent 3" w:semiHidden="0" w:uiPriority="68" w:unhideWhenUsed="0"/>
-    <w:lsdException w:name="Medium Grid 3 Accent 3" w:semiHidden="0" w:uiPriority="69" w:unhideWhenUsed="0"/>
-    <w:lsdException w:name="Dark List Accent 3" w:semiHidden="0" w:uiPriority="70" w:unhideWhenUsed="0"/>
-    <w:lsdException w:name="Colorful Shading Accent 3" w:semiHidden="0" w:uiPriority="71" w:unhideWhenUsed="0"/>
-    <w:lsdException w:name="Colorful List Accent 3" w:semiHidden="0" w:uiPriority="72" w:unhideWhenUsed="0"/>
-    <w:lsdException w:name="Colorful Grid Accent 3" w:semiHidden="0" w:uiPriority="73" w:unhideWhenUsed="0"/>
-    <w:lsdException w:name="Light Shading Accent 4" w:semiHidden="0" w:uiPriority="60" w:unhideWhenUsed="0"/>
-    <w:lsdException w:name="Light List Accent 4" w:semiHidden="0" w:uiPriority="61" w:unhideWhenUsed="0"/>
-    <w:lsdException w:name="Light Grid Accent 4" w:semiHidden="0" w:uiPriority="62" w:unhideWhenUsed="0"/>
-    <w:lsdException w:name="Medium Shading 1 Accent 4" w:semiHidden="0" w:uiPriority="63" w:unhideWhenUsed="0"/>
-    <w:lsdException w:name="Medium Shading 2 Accent 4" w:semiHidden="0" w:uiPriority="64" w:unhideWhenUsed="0"/>
-    <w:lsdException w:name="Medium List 1 Accent 4" w:semiHidden="0" w:uiPriority="65" w:unhideWhenUsed="0"/>
-    <w:lsdException w:name="Medium List 2 Accent 4" w:semiHidden="0" w:uiPriority="66" w:unhideWhenUsed="0"/>
-    <w:lsdException w:name="Medium Grid 1 Accent 4" w:semiHidden="0" w:uiPriority="67" w:unhideWhenUsed="0"/>
-    <w:lsdException w:name="Medium Grid 2 Accent 4" w:semiHidden="0" w:uiPriority="68" w:unhideWhenUsed="0"/>
-    <w:lsdException w:name="Medium Grid 3 Accent 4" w:semiHidden="0" w:uiPriority="69" w:unhideWhenUsed="0"/>
-    <w:lsdException w:name="Dark List Accent 4" w:semiHidden="0" w:uiPriority="70" w:unhideWhenUsed="0"/>
-    <w:lsdException w:name="Colorful Shading Accent 4" w:semiHidden="0" w:uiPriority="71" w:unhideWhenUsed="0"/>
-    <w:lsdException w:name="Colorful List Accent 4" w:semiHidden="0" w:uiPriority="72" w:unhideWhenUsed="0"/>
-    <w:lsdException w:name="Colorful Grid Accent 4" w:semiHidden="0" w:uiPriority="73" w:unhideWhenUsed="0"/>
-    <w:lsdException w:name="Light Shading Accent 5" w:semiHidden="0" w:uiPriority="60" w:unhideWhenUsed="0"/>
-    <w:lsdException w:name="Light List Accent 5" w:semiHidden="0" w:uiPriority="61" w:unhideWhenUsed="0"/>
-    <w:lsdException w:name="Light Grid Accent 5" w:semiHidden="0" w:uiPriority="62" w:unhideWhenUsed="0"/>
-    <w:lsdException w:name="Medium Shading 1 Accent 5" w:semiHidden="0" w:uiPriority="63" w:unhideWhenUsed="0"/>
-    <w:lsdException w:name="Medium Shading 2 Accent 5" w:semiHidden="0" w:uiPriority="64" w:unhideWhenUsed="0"/>
-    <w:lsdException w:name="Medium List 1 Accent 5" w:semiHidden="0" w:uiPriority="65" w:unhideWhenUsed="0"/>
-    <w:lsdException w:name="Medium List 2 Accent 5" w:semiHidden="0" w:uiPriority="66" w:unhideWhenUsed="0"/>
-    <w:lsdException w:name="Medium Grid 1 Accent 5" w:semiHidden="0" w:uiPriority="67" w:unhideWhenUsed="0"/>
-    <w:lsdException w:name="Medium Grid 2 Accent 5" w:semiHidden="0" w:uiPriority="68" w:unhideWhenUsed="0"/>
-    <w:lsdException w:name="Medium Grid 3 Accent 5" w:semiHidden="0" w:uiPriority="69" w:unhideWhenUsed="0"/>
-    <w:lsdException w:name="Dark List Accent 5" w:semiHidden="0" w:uiPriority="70" w:unhideWhenUsed="0"/>
-    <w:lsdException w:name="Colorful Shading Accent 5" w:semiHidden="0" w:uiPriority="71" w:unhideWhenUsed="0"/>
-    <w:lsdException w:name="Colorful List Accent 5" w:semiHidden="0" w:uiPriority="72" w:unhideWhenUsed="0"/>
-    <w:lsdException w:name="Colorful Grid Accent 5" w:semiHidden="0" w:uiPriority="73" w:unhideWhenUsed="0"/>
-    <w:lsdException w:name="Light Shading Accent 6" w:semiHidden="0" w:uiPriority="60" w:unhideWhenUsed="0"/>
-    <w:lsdException w:name="Light List Accent 6" w:semiHidden="0" w:uiPriority="61" w:unhideWhenUsed="0"/>
-    <w:lsdException w:name="Light Grid Accent 6" w:semiHidden="0" w:uiPriority="62" w:unhideWhenUsed="0"/>
-    <w:lsdException w:name="Medium Shading 1 Accent 6" w:semiHidden="0" w:uiPriority="63" w:unhideWhenUsed="0"/>
-    <w:lsdException w:name="Medium Shading 2 Accent 6" w:semiHidden="0" w:uiPriority="64" w:unhideWhenUsed="0"/>
-    <w:lsdException w:name="Medium List 1 Accent 6" w:semiHidden="0" w:uiPriority="65" w:unhideWhenUsed="0"/>
-    <w:lsdException w:name="Medium List 2 Accent 6" w:semiHidden="0" w:uiPriority="66" w:unhideWhenUsed="0"/>
-    <w:lsdException w:name="Medium Grid 1 Accent 6" w:semiHidden="0" w:uiPriority="67" w:unhideWhenUsed="0"/>
-    <w:lsdException w:name="Medium Grid 2 Accent 6" w:semiHidden="0" w:uiPriority="68" w:unhideWhenUsed="0"/>
-    <w:lsdException w:name="Medium Grid 3 Accent 6" w:semiHidden="0" w:uiPriority="69" w:unhideWhenUsed="0"/>
-    <w:lsdException w:name="Dark List Accent 6" w:semiHidden="0" w:uiPriority="70" w:unhideWhenUsed="0"/>
-    <w:lsdException w:name="Colorful Shading Accent 6" w:semiHidden="0" w:uiPriority="71" w:unhideWhenUsed="0"/>
-    <w:lsdException w:name="Colorful List Accent 6" w:semiHidden="0" w:uiPriority="72" w:unhideWhenUsed="0"/>
-    <w:lsdException w:name="Colorful Grid Accent 6" w:semiHidden="0" w:uiPriority="73" w:unhideWhenUsed="0"/>
-    <w:lsdException w:name="Subtle Emphasis" w:semiHidden="0" w:uiPriority="19" w:unhideWhenUsed="0" w:qFormat="1"/>
-    <w:lsdException w:name="Intense Emphasis" w:semiHidden="0" w:uiPriority="21" w:unhideWhenUsed="0" w:qFormat="1"/>
-    <w:lsdException w:name="Subtle Reference" w:semiHidden="0" w:uiPriority="31" w:unhideWhenUsed="0" w:qFormat="1"/>
-    <w:lsdException w:name="Intense Reference" w:semiHidden="0" w:uiPriority="32" w:unhideWhenUsed="0" w:qFormat="1"/>
-    <w:lsdException w:name="Book Title" w:semiHidden="0" w:uiPriority="33" w:unhideWhenUsed="0" w:qFormat="1"/>
-    <w:lsdException w:name="Bibliography" w:uiPriority="37"/>
-    <w:lsdException w:name="TOC Heading" w:uiPriority="39" w:qFormat="1"/>
+  <w:latentStyles w:defLockedState="0" w:defUIPriority="99" w:defSemiHidden="0" w:defUnhideWhenUsed="0" w:defQFormat="0" w:count="371">
+    <w:lsdException w:name="Normal" w:uiPriority="0" w:qFormat="1"/>
+    <w:lsdException w:name="heading 1" w:uiPriority="9" w:qFormat="1"/>
+    <w:lsdException w:name="heading 2" w:semiHidden="1" w:uiPriority="9" w:unhideWhenUsed="1" w:qFormat="1"/>
+    <w:lsdException w:name="heading 3" w:semiHidden="1" w:uiPriority="9" w:unhideWhenUsed="1" w:qFormat="1"/>
+    <w:lsdException w:name="heading 4" w:semiHidden="1" w:uiPriority="9" w:unhideWhenUsed="1" w:qFormat="1"/>
+    <w:lsdException w:name="heading 5" w:semiHidden="1" w:uiPriority="9" w:unhideWhenUsed="1" w:qFormat="1"/>
+    <w:lsdException w:name="heading 6" w:semiHidden="1" w:uiPriority="9" w:unhideWhenUsed="1" w:qFormat="1"/>
+    <w:lsdException w:name="heading 7" w:semiHidden="1" w:uiPriority="9" w:unhideWhenUsed="1" w:qFormat="1"/>
+    <w:lsdException w:name="heading 8" w:semiHidden="1" w:uiPriority="9" w:unhideWhenUsed="1" w:qFormat="1"/>
+    <w:lsdException w:name="heading 9" w:semiHidden="1" w:uiPriority="9" w:unhideWhenUsed="1" w:qFormat="1"/>
+    <w:lsdException w:name="index 1" w:semiHidden="1" w:unhideWhenUsed="1"/>
+    <w:lsdException w:name="index 2" w:semiHidden="1" w:unhideWhenUsed="1"/>
+    <w:lsdException w:name="index 3" w:semiHidden="1" w:unhideWhenUsed="1"/>
+    <w:lsdException w:name="index 4" w:semiHidden="1" w:unhideWhenUsed="1"/>
+    <w:lsdException w:name="index 5" w:semiHidden="1" w:unhideWhenUsed="1"/>
+    <w:lsdException w:name="index 6" w:semiHidden="1" w:unhideWhenUsed="1"/>
+    <w:lsdException w:name="index 7" w:semiHidden="1" w:unhideWhenUsed="1"/>
+    <w:lsdException w:name="index 8" w:semiHidden="1" w:unhideWhenUsed="1"/>
+    <w:lsdException w:name="index 9" w:semiHidden="1" w:unhideWhenUsed="1"/>
+    <w:lsdException w:name="toc 1" w:semiHidden="1" w:uiPriority="39" w:unhideWhenUsed="1"/>
+    <w:lsdException w:name="toc 2" w:semiHidden="1" w:uiPriority="39" w:unhideWhenUsed="1"/>
+    <w:lsdException w:name="toc 3" w:semiHidden="1" w:uiPriority="39" w:unhideWhenUsed="1"/>
+    <w:lsdException w:name="toc 4" w:semiHidden="1" w:uiPriority="39" w:unhideWhenUsed="1"/>
+    <w:lsdException w:name="toc 5" w:semiHidden="1" w:uiPriority="39" w:unhideWhenUsed="1"/>
+    <w:lsdException w:name="toc 6" w:semiHidden="1" w:uiPriority="39" w:unhideWhenUsed="1"/>
+    <w:lsdException w:name="toc 7" w:semiHidden="1" w:uiPriority="39" w:unhideWhenUsed="1"/>
+    <w:lsdException w:name="toc 8" w:semiHidden="1" w:uiPriority="39" w:unhideWhenUsed="1"/>
+    <w:lsdException w:name="toc 9" w:semiHidden="1" w:uiPriority="39" w:unhideWhenUsed="1"/>
+    <w:lsdException w:name="Normal Indent" w:semiHidden="1" w:unhideWhenUsed="1"/>
+    <w:lsdException w:name="footnote text" w:semiHidden="1" w:unhideWhenUsed="1"/>
+    <w:lsdException w:name="annotation text" w:semiHidden="1" w:unhideWhenUsed="1"/>
+    <w:lsdException w:name="header" w:semiHidden="1" w:unhideWhenUsed="1"/>
+    <w:lsdException w:name="footer" w:semiHidden="1" w:unhideWhenUsed="1"/>
+    <w:lsdException w:name="index heading" w:semiHidden="1" w:unhideWhenUsed="1"/>
+    <w:lsdException w:name="caption" w:semiHidden="1" w:uiPriority="35" w:unhideWhenUsed="1" w:qFormat="1"/>
+    <w:lsdException w:name="table of figures" w:semiHidden="1" w:unhideWhenUsed="1"/>
+    <w:lsdException w:name="envelope address" w:semiHidden="1" w:unhideWhenUsed="1"/>
+    <w:lsdException w:name="envelope return" w:semiHidden="1" w:unhideWhenUsed="1"/>
+    <w:lsdException w:name="footnote reference" w:semiHidden="1" w:unhideWhenUsed="1"/>
+    <w:lsdException w:name="annotation reference" w:semiHidden="1" w:unhideWhenUsed="1"/>
+    <w:lsdException w:name="line number" w:semiHidden="1" w:unhideWhenUsed="1"/>
+    <w:lsdException w:name="page number" w:semiHidden="1" w:unhideWhenUsed="1"/>
+    <w:lsdException w:name="endnote reference" w:semiHidden="1" w:unhideWhenUsed="1"/>
+    <w:lsdException w:name="endnote text" w:semiHidden="1" w:unhideWhenUsed="1"/>
+    <w:lsdException w:name="table of authorities" w:semiHidden="1" w:unhideWhenUsed="1"/>
+    <w:lsdException w:name="macro" w:semiHidden="1" w:unhideWhenUsed="1"/>
+    <w:lsdException w:name="toa heading" w:semiHidden="1" w:unhideWhenUsed="1"/>
+    <w:lsdException w:name="List" w:semiHidden="1" w:unhideWhenUsed="1"/>
+    <w:lsdException w:name="List Bullet" w:semiHidden="1" w:unhideWhenUsed="1"/>
+    <w:lsdException w:name="List Number" w:semiHidden="1" w:unhideWhenUsed="1"/>
+    <w:lsdException w:name="List 2" w:semiHidden="1" w:unhideWhenUsed="1"/>
+    <w:lsdException w:name="List 3" w:semiHidden="1" w:unhideWhenUsed="1"/>
+    <w:lsdException w:name="List 4" w:semiHidden="1" w:unhideWhenUsed="1"/>
+    <w:lsdException w:name="List 5" w:semiHidden="1" w:unhideWhenUsed="1"/>
+    <w:lsdException w:name="List Bullet 2" w:semiHidden="1" w:unhideWhenUsed="1"/>
+    <w:lsdException w:name="List Bullet 3" w:semiHidden="1" w:unhideWhenUsed="1"/>
+    <w:lsdException w:name="List Bullet 4" w:semiHidden="1" w:unhideWhenUsed="1"/>
+    <w:lsdException w:name="List Bullet 5" w:semiHidden="1" w:unhideWhenUsed="1"/>
+    <w:lsdException w:name="List Number 2" w:semiHidden="1" w:unhideWhenUsed="1"/>
+    <w:lsdException w:name="List Number 3" w:semiHidden="1" w:unhideWhenUsed="1"/>
+    <w:lsdException w:name="List Number 4" w:semiHidden="1" w:unhideWhenUsed="1"/>
+    <w:lsdException w:name="List Number 5" w:semiHidden="1" w:unhideWhenUsed="1"/>
+    <w:lsdException w:name="Title" w:uiPriority="10" w:qFormat="1"/>
+    <w:lsdException w:name="Closing" w:semiHidden="1" w:unhideWhenUsed="1"/>
+    <w:lsdException w:name="Signature" w:semiHidden="1" w:unhideWhenUsed="1"/>
+    <w:lsdException w:name="Default Paragraph Font" w:semiHidden="1" w:uiPriority="1" w:unhideWhenUsed="1"/>
+    <w:lsdException w:name="Body Text" w:semiHidden="1" w:unhideWhenUsed="1"/>
+    <w:lsdException w:name="Body Text Indent" w:semiHidden="1" w:unhideWhenUsed="1"/>
+    <w:lsdException w:name="List Continue" w:semiHidden="1" w:unhideWhenUsed="1"/>
+    <w:lsdException w:name="List Continue 2" w:semiHidden="1" w:unhideWhenUsed="1"/>
+    <w:lsdException w:name="List Continue 3" w:semiHidden="1" w:unhideWhenUsed="1"/>
+    <w:lsdException w:name="List Continue 4" w:semiHidden="1" w:unhideWhenUsed="1"/>
+    <w:lsdException w:name="List Continue 5" w:semiHidden="1" w:unhideWhenUsed="1"/>
+    <w:lsdException w:name="Message Header" w:semiHidden="1" w:unhideWhenUsed="1"/>
+    <w:lsdException w:name="Subtitle" w:uiPriority="11" w:qFormat="1"/>
+    <w:lsdException w:name="Salutation" w:semiHidden="1" w:unhideWhenUsed="1"/>
+    <w:lsdException w:name="Date" w:semiHidden="1" w:unhideWhenUsed="1"/>
+    <w:lsdException w:name="Body Text First Indent" w:semiHidden="1" w:unhideWhenUsed="1"/>
+    <w:lsdException w:name="Body Text First Indent 2" w:semiHidden="1" w:unhideWhenUsed="1"/>
+    <w:lsdException w:name="Note Heading" w:semiHidden="1" w:unhideWhenUsed="1"/>
+    <w:lsdException w:name="Body Text 2" w:semiHidden="1" w:unhideWhenUsed="1"/>
+    <w:lsdException w:name="Body Text 3" w:semiHidden="1" w:unhideWhenUsed="1"/>
+    <w:lsdException w:name="Body Text Indent 2" w:semiHidden="1" w:unhideWhenUsed="1"/>
+    <w:lsdException w:name="Body Text Indent 3" w:semiHidden="1" w:unhideWhenUsed="1"/>
+    <w:lsdException w:name="Block Text" w:semiHidden="1" w:unhideWhenUsed="1"/>
+    <w:lsdException w:name="Hyperlink" w:semiHidden="1" w:unhideWhenUsed="1"/>
+    <w:lsdException w:name="FollowedHyperlink" w:semiHidden="1" w:unhideWhenUsed="1"/>
+    <w:lsdException w:name="Strong" w:uiPriority="22" w:qFormat="1"/>
+    <w:lsdException w:name="Emphasis" w:uiPriority="20" w:qFormat="1"/>
+    <w:lsdException w:name="Document Map" w:semiHidden="1" w:unhideWhenUsed="1"/>
+    <w:lsdException w:name="Plain Text" w:semiHidden="1" w:unhideWhenUsed="1"/>
+    <w:lsdException w:name="E-mail Signature" w:semiHidden="1" w:unhideWhenUsed="1"/>
+    <w:lsdException w:name="HTML Top of Form" w:semiHidden="1" w:unhideWhenUsed="1"/>
+    <w:lsdException w:name="HTML Bottom of Form" w:semiHidden="1" w:unhideWhenUsed="1"/>
+    <w:lsdException w:name="Normal (Web)" w:semiHidden="1" w:unhideWhenUsed="1"/>
+    <w:lsdException w:name="HTML Acronym" w:semiHidden="1" w:unhideWhenUsed="1"/>
+    <w:lsdException w:name="HTML Address" w:semiHidden="1" w:unhideWhenUsed="1"/>
+    <w:lsdException w:name="HTML Cite" w:semiHidden="1" w:unhideWhenUsed="1"/>
+    <w:lsdException w:name="HTML Code" w:semiHidden="1" w:unhideWhenUsed="1"/>
+    <w:lsdException w:name="HTML Definition" w:semiHidden="1" w:unhideWhenUsed="1"/>
+    <w:lsdException w:name="HTML Keyboard" w:semiHidden="1" w:unhideWhenUsed="1"/>
+    <w:lsdException w:name="HTML Preformatted" w:semiHidden="1" w:unhideWhenUsed="1"/>
+    <w:lsdException w:name="HTML Sample" w:semiHidden="1" w:unhideWhenUsed="1"/>
+    <w:lsdException w:name="HTML Typewriter" w:semiHidden="1" w:unhideWhenUsed="1"/>
+    <w:lsdException w:name="HTML Variable" w:semiHidden="1" w:unhideWhenUsed="1"/>
+    <w:lsdException w:name="Normal Table" w:semiHidden="1" w:unhideWhenUsed="1"/>
+    <w:lsdException w:name="annotation subject" w:semiHidden="1" w:unhideWhenUsed="1"/>
+    <w:lsdException w:name="No List" w:semiHidden="1" w:unhideWhenUsed="1"/>
+    <w:lsdException w:name="Outline List 1" w:semiHidden="1" w:unhideWhenUsed="1"/>
+    <w:lsdException w:name="Outline List 2" w:semiHidden="1" w:unhideWhenUsed="1"/>
+    <w:lsdException w:name="Outline List 3" w:semiHidden="1" w:unhideWhenUsed="1"/>
+    <w:lsdException w:name="Table Simple 1" w:semiHidden="1" w:unhideWhenUsed="1"/>
+    <w:lsdException w:name="Table Simple 2" w:semiHidden="1" w:unhideWhenUsed="1"/>
+    <w:lsdException w:name="Table Simple 3" w:semiHidden="1" w:unhideWhenUsed="1"/>
+    <w:lsdException w:name="Table Classic 1" w:semiHidden="1" w:unhideWhenUsed="1"/>
+    <w:lsdException w:name="Table Classic 2" w:semiHidden="1" w:unhideWhenUsed="1"/>
+    <w:lsdException w:name="Table Classic 3" w:semiHidden="1" w:unhideWhenUsed="1"/>
+    <w:lsdException w:name="Table Classic 4" w:semiHidden="1" w:unhideWhenUsed="1"/>
+    <w:lsdException w:name="Table Colorful 1" w:semiHidden="1" w:unhideWhenUsed="1"/>
+    <w:lsdException w:name="Table Colorful 2" w:semiHidden="1" w:unhideWhenUsed="1"/>
+    <w:lsdException w:name="Table Colorful 3" w:semiHidden="1" w:unhideWhenUsed="1"/>
+    <w:lsdException w:name="Table Columns 1" w:semiHidden="1" w:unhideWhenUsed="1"/>
+    <w:lsdException w:name="Table Columns 2" w:semiHidden="1" w:unhideWhenUsed="1"/>
+    <w:lsdException w:name="Table Columns 3" w:semiHidden="1" w:unhideWhenUsed="1"/>
+    <w:lsdException w:name="Table Columns 4" w:semiHidden="1" w:unhideWhenUsed="1"/>
+    <w:lsdException w:name="Table Columns 5" w:semiHidden="1" w:unhideWhenUsed="1"/>
+    <w:lsdException w:name="Table Grid 1" w:semiHidden="1" w:unhideWhenUsed="1"/>
+    <w:lsdException w:name="Table Grid 2" w:semiHidden="1" w:unhideWhenUsed="1"/>
+    <w:lsdException w:name="Table Grid 3" w:semiHidden="1" w:unhideWhenUsed="1"/>
+    <w:lsdException w:name="Table Grid 4" w:semiHidden="1" w:unhideWhenUsed="1"/>
+    <w:lsdException w:name="Table Grid 5" w:semiHidden="1" w:unhideWhenUsed="1"/>
+    <w:lsdException w:name="Table Grid 6" w:semiHidden="1" w:unhideWhenUsed="1"/>
+    <w:lsdException w:name="Table Grid 7" w:semiHidden="1" w:unhideWhenUsed="1"/>
+    <w:lsdException w:name="Table Grid 8" w:semiHidden="1" w:unhideWhenUsed="1"/>
+    <w:lsdException w:name="Table List 1" w:semiHidden="1" w:unhideWhenUsed="1"/>
+    <w:lsdException w:name="Table List 2" w:semiHidden="1" w:unhideWhenUsed="1"/>
+    <w:lsdException w:name="Table List 3" w:semiHidden="1" w:unhideWhenUsed="1"/>
+    <w:lsdException w:name="Table List 4" w:semiHidden="1" w:unhideWhenUsed="1"/>
+    <w:lsdException w:name="Table List 5" w:semiHidden="1" w:unhideWhenUsed="1"/>
+    <w:lsdException w:name="Table List 6" w:semiHidden="1" w:unhideWhenUsed="1"/>
+    <w:lsdException w:name="Table List 7" w:semiHidden="1" w:unhideWhenUsed="1"/>
+    <w:lsdException w:name="Table List 8" w:semiHidden="1" w:unhideWhenUsed="1"/>
+    <w:lsdException w:name="Table 3D effects 1" w:semiHidden="1" w:unhideWhenUsed="1"/>
+    <w:lsdException w:name="Table 3D effects 2" w:semiHidden="1" w:unhideWhenUsed="1"/>
+    <w:lsdException w:name="Table 3D effects 3" w:semiHidden="1" w:unhideWhenUsed="1"/>
+    <w:lsdException w:name="Table Contemporary" w:semiHidden="1" w:unhideWhenUsed="1"/>
+    <w:lsdException w:name="Table Elegant" w:semiHidden="1" w:unhideWhenUsed="1"/>
+    <w:lsdException w:name="Table Professional" w:semiHidden="1" w:unhideWhenUsed="1"/>
+    <w:lsdException w:name="Table Subtle 1" w:semiHidden="1" w:unhideWhenUsed="1"/>
+    <w:lsdException w:name="Table Subtle 2" w:semiHidden="1" w:unhideWhenUsed="1"/>
+    <w:lsdException w:name="Table Web 1" w:semiHidden="1" w:unhideWhenUsed="1"/>
+    <w:lsdException w:name="Table Web 2" w:semiHidden="1" w:unhideWhenUsed="1"/>
+    <w:lsdException w:name="Table Web 3" w:semiHidden="1" w:unhideWhenUsed="1"/>
+    <w:lsdException w:name="Balloon Text" w:semiHidden="1" w:unhideWhenUsed="1"/>
+    <w:lsdException w:name="Table Grid" w:uiPriority="59"/>
+    <w:lsdException w:name="Table Theme" w:semiHidden="1" w:unhideWhenUsed="1"/>
+    <w:lsdException w:name="Placeholder Text" w:semiHidden="1"/>
+    <w:lsdException w:name="No Spacing" w:uiPriority="1" w:qFormat="1"/>
+    <w:lsdException w:name="Light Shading" w:uiPriority="60"/>
+    <w:lsdException w:name="Light List" w:uiPriority="61"/>
+    <w:lsdException w:name="Light Grid" w:uiPriority="62"/>
+    <w:lsdException w:name="Medium Shading 1" w:uiPriority="63"/>
+    <w:lsdException w:name="Medium Shading 2" w:uiPriority="64"/>
+    <w:lsdException w:name="Medium List 1" w:uiPriority="65"/>
+    <w:lsdException w:name="Medium List 2" w:uiPriority="66"/>
+    <w:lsdException w:name="Medium Grid 1" w:uiPriority="67"/>
+    <w:lsdException w:name="Medium Grid 2" w:uiPriority="68"/>
+    <w:lsdException w:name="Medium Grid 3" w:uiPriority="69"/>
+    <w:lsdException w:name="Dark List" w:uiPriority="70"/>
+    <w:lsdException w:name="Colorful Shading" w:uiPriority="71"/>
+    <w:lsdException w:name="Colorful List" w:uiPriority="72"/>
+    <w:lsdException w:name="Colorful Grid" w:uiPriority="73"/>
+    <w:lsdException w:name="Light Shading Accent 1" w:uiPriority="60"/>
+    <w:lsdException w:name="Light List Accent 1" w:uiPriority="61"/>
+    <w:lsdException w:name="Light Grid Accent 1" w:uiPriority="62"/>
+    <w:lsdException w:name="Medium Shading 1 Accent 1" w:uiPriority="63"/>
+    <w:lsdException w:name="Medium Shading 2 Accent 1" w:uiPriority="64"/>
+    <w:lsdException w:name="Medium List 1 Accent 1" w:uiPriority="65"/>
+    <w:lsdException w:name="Revision" w:semiHidden="1"/>
+    <w:lsdException w:name="List Paragraph" w:uiPriority="34" w:qFormat="1"/>
+    <w:lsdException w:name="Quote" w:uiPriority="29" w:qFormat="1"/>
+    <w:lsdException w:name="Intense Quote" w:uiPriority="30" w:qFormat="1"/>
+    <w:lsdException w:name="Medium List 2 Accent 1" w:uiPriority="66"/>
+    <w:lsdException w:name="Medium Grid 1 Accent 1" w:uiPriority="67"/>
+    <w:lsdException w:name="Medium Grid 2 Accent 1" w:uiPriority="68"/>
+    <w:lsdException w:name="Medium Grid 3 Accent 1" w:uiPriority="69"/>
+    <w:lsdException w:name="Dark List Accent 1" w:uiPriority="70"/>
+    <w:lsdException w:name="Colorful Shading Accent 1" w:uiPriority="71"/>
+    <w:lsdException w:name="Colorful List Accent 1" w:uiPriority="72"/>
+    <w:lsdException w:name="Colorful Grid Accent 1" w:uiPriority="73"/>
+    <w:lsdException w:name="Light Shading Accent 2" w:uiPriority="60"/>
+    <w:lsdException w:name="Light List Accent 2" w:uiPriority="61"/>
+    <w:lsdException w:name="Light Grid Accent 2" w:uiPriority="62"/>
+    <w:lsdException w:name="Medium Shading 1 Accent 2" w:uiPriority="63"/>
+    <w:lsdException w:name="Medium Shading 2 Accent 2" w:uiPriority="64"/>
+    <w:lsdException w:name="Medium List 1 Accent 2" w:uiPriority="65"/>
+    <w:lsdException w:name="Medium List 2 Accent 2" w:uiPriority="66"/>
+    <w:lsdException w:name="Medium Grid 1 Accent 2" w:uiPriority="67"/>
+    <w:lsdException w:name="Medium Grid 2 Accent 2" w:uiPriority="68"/>
+    <w:lsdException w:name="Medium Grid 3 Accent 2" w:uiPriority="69"/>
+    <w:lsdException w:name="Dark List Accent 2" w:uiPriority="70"/>
+    <w:lsdException w:name="Colorful Shading Accent 2" w:uiPriority="71"/>
+    <w:lsdException w:name="Colorful List Accent 2" w:uiPriority="72"/>
+    <w:lsdException w:name="Colorful Grid Accent 2" w:uiPriority="73"/>
+    <w:lsdException w:name="Light Shading Accent 3" w:uiPriority="60"/>
+    <w:lsdException w:name="Light List Accent 3" w:uiPriority="61"/>
+    <w:lsdException w:name="Light Grid Accent 3" w:uiPriority="62"/>
+    <w:lsdException w:name="Medium Shading 1 Accent 3" w:uiPriority="63"/>
+    <w:lsdException w:name="Medium Shading 2 Accent 3" w:uiPriority="64"/>
+    <w:lsdException w:name="Medium List 1 Accent 3" w:uiPriority="65"/>
+    <w:lsdException w:name="Medium List 2 Accent 3" w:uiPriority="66"/>
+    <w:lsdException w:name="Medium Grid 1 Accent 3" w:uiPriority="67"/>
+    <w:lsdException w:name="Medium Grid 2 Accent 3" w:uiPriority="68"/>
+    <w:lsdException w:name="Medium Grid 3 Accent 3" w:uiPriority="69"/>
+    <w:lsdException w:name="Dark List Accent 3" w:uiPriority="70"/>
+    <w:lsdException w:name="Colorful Shading Accent 3" w:uiPriority="71"/>
+    <w:lsdException w:name="Colorful List Accent 3" w:uiPriority="72"/>
+    <w:lsdException w:name="Colorful Grid Accent 3" w:uiPriority="73"/>
+    <w:lsdException w:name="Light Shading Accent 4" w:uiPriority="60"/>
+    <w:lsdException w:name="Light List Accent 4" w:uiPriority="61"/>
+    <w:lsdException w:name="Light Grid Accent 4" w:uiPriority="62"/>
+    <w:lsdException w:name="Medium Shading 1 Accent 4" w:uiPriority="63"/>
+    <w:lsdException w:name="Medium Shading 2 Accent 4" w:uiPriority="64"/>
+    <w:lsdException w:name="Medium List 1 Accent 4" w:uiPriority="65"/>
+    <w:lsdException w:name="Medium List 2 Accent 4" w:uiPriority="66"/>
+    <w:lsdException w:name="Medium Grid 1 Accent 4" w:uiPriority="67"/>
+    <w:lsdException w:name="Medium Grid 2 Accent 4" w:uiPriority="68"/>
+    <w:lsdException w:name="Medium Grid 3 Accent 4" w:uiPriority="69"/>
+    <w:lsdException w:name="Dark List Accent 4" w:uiPriority="70"/>
+    <w:lsdException w:name="Colorful Shading Accent 4" w:uiPriority="71"/>
+    <w:lsdException w:name="Colorful List Accent 4" w:uiPriority="72"/>
+    <w:lsdException w:name="Colorful Grid Accent 4" w:uiPriority="73"/>
+    <w:lsdException w:name="Light Shading Accent 5" w:uiPriority="60"/>
+    <w:lsdException w:name="Light List Accent 5" w:uiPriority="61"/>
+    <w:lsdException w:name="Light Grid Accent 5" w:uiPriority="62"/>
+    <w:lsdException w:name="Medium Shading 1 Accent 5" w:uiPriority="63"/>
+    <w:lsdException w:name="Medium Shading 2 Accent 5" w:uiPriority="64"/>
+    <w:lsdException w:name="Medium List 1 Accent 5" w:uiPriority="65"/>
+    <w:lsdException w:name="Medium List 2 Accent 5" w:uiPriority="66"/>
+    <w:lsdException w:name="Medium Grid 1 Accent 5" w:uiPriority="67"/>
+    <w:lsdException w:name="Medium Grid 2 Accent 5" w:uiPriority="68"/>
+    <w:lsdException w:name="Medium Grid 3 Accent 5" w:uiPriority="69"/>
+    <w:lsdException w:name="Dark List Accent 5" w:uiPriority="70"/>
+    <w:lsdException w:name="Colorful Shading Accent 5" w:uiPriority="71"/>
+    <w:lsdException w:name="Colorful List Accent 5" w:uiPriority="72"/>
+    <w:lsdException w:name="Colorful Grid Accent 5" w:uiPriority="73"/>
+    <w:lsdException w:name="Light Shading Accent 6" w:uiPriority="60"/>
+    <w:lsdException w:name="Light List Accent 6" w:uiPriority="61"/>
+    <w:lsdException w:name="Light Grid Accent 6" w:uiPriority="62"/>
+    <w:lsdException w:name="Medium Shading 1 Accent 6" w:uiPriority="63"/>
+    <w:lsdException w:name="Medium Shading 2 Accent 6" w:uiPriority="64"/>
+    <w:lsdException w:name="Medium List 1 Accent 6" w:uiPriority="65"/>
+    <w:lsdException w:name="Medium List 2 Accent 6" w:uiPriority="66"/>
+    <w:lsdException w:name="Medium Grid 1 Accent 6" w:uiPriority="67"/>
+    <w:lsdException w:name="Medium Grid 2 Accent 6" w:uiPriority="68"/>
+    <w:lsdException w:name="Medium Grid 3 Accent 6" w:uiPriority="69"/>
+    <w:lsdException w:name="Dark List Accent 6" w:uiPriority="70"/>
+    <w:lsdException w:name="Colorful Shading Accent 6" w:uiPriority="71"/>
+    <w:lsdException w:name="Colorful List Accent 6" w:uiPriority="72"/>
+    <w:lsdException w:name="Colorful Grid Accent 6" w:uiPriority="73"/>
+    <w:lsdException w:name="Subtle Emphasis" w:uiPriority="19" w:qFormat="1"/>
+    <w:lsdException w:name="Intense Emphasis" w:uiPriority="21" w:qFormat="1"/>
+    <w:lsdException w:name="Subtle Reference" w:uiPriority="31" w:qFormat="1"/>
+    <w:lsdException w:name="Intense Reference" w:uiPriority="32" w:qFormat="1"/>
+    <w:lsdException w:name="Book Title" w:uiPriority="33" w:qFormat="1"/>
+    <w:lsdException w:name="Bibliography" w:semiHidden="1" w:uiPriority="37" w:unhideWhenUsed="1"/>
+    <w:lsdException w:name="TOC Heading" w:semiHidden="1" w:uiPriority="39" w:unhideWhenUsed="1" w:qFormat="1"/>
+    <w:lsdException w:name="Plain Table 1" w:uiPriority="41"/>
+    <w:lsdException w:name="Plain Table 2" w:uiPriority="42"/>
+    <w:lsdException w:name="Plain Table 3" w:uiPriority="43"/>
+    <w:lsdException w:name="Plain Table 4" w:uiPriority="44"/>
+    <w:lsdException w:name="Plain Table 5" w:uiPriority="45"/>
+    <w:lsdException w:name="Grid Table Light" w:uiPriority="40"/>
+    <w:lsdException w:name="Grid Table 1 Light" w:uiPriority="46"/>
+    <w:lsdException w:name="Grid Table 2" w:uiPriority="47"/>
+    <w:lsdException w:name="Grid Table 3" w:uiPriority="48"/>
+    <w:lsdException w:name="Grid Table 4" w:uiPriority="49"/>
+    <w:lsdException w:name="Grid Table 5 Dark" w:uiPriority="50"/>
+    <w:lsdException w:name="Grid Table 6 Colorful" w:uiPriority="51"/>
+    <w:lsdException w:name="Grid Table 7 Colorful" w:uiPriority="52"/>
+    <w:lsdException w:name="Grid Table 1 Light Accent 1" w:uiPriority="46"/>
+    <w:lsdException w:name="Grid Table 2 Accent 1" w:uiPriority="47"/>
+    <w:lsdException w:name="Grid Table 3 Accent 1" w:uiPriority="48"/>
+    <w:lsdException w:name="Grid Table 4 Accent 1" w:uiPriority="49"/>
+    <w:lsdException w:name="Grid Table 5 Dark Accent 1" w:uiPriority="50"/>
+    <w:lsdException w:name="Grid Table 6 Colorful Accent 1" w:uiPriority="51"/>
+    <w:lsdException w:name="Grid Table 7 Colorful Accent 1" w:uiPriority="52"/>
+    <w:lsdException w:name="Grid Table 1 Light Accent 2" w:uiPriority="46"/>
+    <w:lsdException w:name="Grid Table 2 Accent 2" w:uiPriority="47"/>
+    <w:lsdException w:name="Grid Table 3 Accent 2" w:uiPriority="48"/>
+    <w:lsdException w:name="Grid Table 4 Accent 2" w:uiPriority="49"/>
+    <w:lsdException w:name="Grid Table 5 Dark Accent 2" w:uiPriority="50"/>
+    <w:lsdException w:name="Grid Table 6 Colorful Accent 2" w:uiPriority="51"/>
+    <w:lsdException w:name="Grid Table 7 Colorful Accent 2" w:uiPriority="52"/>
+    <w:lsdException w:name="Grid Table 1 Light Accent 3" w:uiPriority="46"/>
+    <w:lsdException w:name="Grid Table 2 Accent 3" w:uiPriority="47"/>
+    <w:lsdException w:name="Grid Table 3 Accent 3" w:uiPriority="48"/>
+    <w:lsdException w:name="Grid Table 4 Accent 3" w:uiPriority="49"/>
+    <w:lsdException w:name="Grid Table 5 Dark Accent 3" w:uiPriority="50"/>
+    <w:lsdException w:name="Grid Table 6 Colorful Accent 3" w:uiPriority="51"/>
+    <w:lsdException w:name="Grid Table 7 Colorful Accent 3" w:uiPriority="52"/>
+    <w:lsdException w:name="Grid Table 1 Light Accent 4" w:uiPriority="46"/>
+    <w:lsdException w:name="Grid Table 2 Accent 4" w:uiPriority="47"/>
+    <w:lsdException w:name="Grid Table 3 Accent 4" w:uiPriority="48"/>
+    <w:lsdException w:name="Grid Table 4 Accent 4" w:uiPriority="49"/>
+    <w:lsdException w:name="Grid Table 5 Dark Accent 4" w:uiPriority="50"/>
+    <w:lsdException w:name="Grid Table 6 Colorful Accent 4" w:uiPriority="51"/>
+    <w:lsdException w:name="Grid Table 7 Colorful Accent 4" w:uiPriority="52"/>
+    <w:lsdException w:name="Grid Table 1 Light Accent 5" w:uiPriority="46"/>
+    <w:lsdException w:name="Grid Table 2 Accent 5" w:uiPriority="47"/>
+    <w:lsdException w:name="Grid Table 3 Accent 5" w:uiPriority="48"/>
+    <w:lsdException w:name="Grid Table 4 Accent 5" w:uiPriority="49"/>
+    <w:lsdException w:name="Grid Table 5 Dark Accent 5" w:uiPriority="50"/>
+    <w:lsdException w:name="Grid Table 6 Colorful Accent 5" w:uiPriority="51"/>
+    <w:lsdException w:name="Grid Table 7 Colorful Accent 5" w:uiPriority="52"/>
+    <w:lsdException w:name="Grid Table 1 Light Accent 6" w:uiPriority="46"/>
+    <w:lsdException w:name="Grid Table 2 Accent 6" w:uiPriority="47"/>
+    <w:lsdException w:name="Grid Table 3 Accent 6" w:uiPriority="48"/>
+    <w:lsdException w:name="Grid Table 4 Accent 6" w:uiPriority="49"/>
+    <w:lsdException w:name="Grid Table 5 Dark Accent 6" w:uiPriority="50"/>
+    <w:lsdException w:name="Grid Table 6 Colorful Accent 6" w:uiPriority="51"/>
+    <w:lsdException w:name="Grid Table 7 Colorful Accent 6" w:uiPriority="52"/>
+    <w:lsdException w:name="List Table 1 Light" w:uiPriority="46"/>
+    <w:lsdException w:name="List Table 2" w:uiPriority="47"/>
+    <w:lsdException w:name="List Table 3" w:uiPriority="48"/>
+    <w:lsdException w:name="List Table 4" w:uiPriority="49"/>
+    <w:lsdException w:name="List Table 5 Dark" w:uiPriority="50"/>
+    <w:lsdException w:name="List Table 6 Colorful" w:uiPriority="51"/>
+    <w:lsdException w:name="List Table 7 Colorful" w:uiPriority="52"/>
+    <w:lsdException w:name="List Table 1 Light Accent 1" w:uiPriority="46"/>
+    <w:lsdException w:name="List Table 2 Accent 1" w:uiPriority="47"/>
+    <w:lsdException w:name="List Table 3 Accent 1" w:uiPriority="48"/>
+    <w:lsdException w:name="List Table 4 Accent 1" w:uiPriority="49"/>
+    <w:lsdException w:name="List Table 5 Dark Accent 1" w:uiPriority="50"/>
+    <w:lsdException w:name="List Table 6 Colorful Accent 1" w:uiPriority="51"/>
+    <w:lsdException w:name="List Table 7 Colorful Accent 1" w:uiPriority="52"/>
+    <w:lsdException w:name="List Table 1 Light Accent 2" w:uiPriority="46"/>
+    <w:lsdException w:name="List Table 2 Accent 2" w:uiPriority="47"/>
+    <w:lsdException w:name="List Table 3 Accent 2" w:uiPriority="48"/>
+    <w:lsdException w:name="List Table 4 Accent 2" w:uiPriority="49"/>
+    <w:lsdException w:name="List Table 5 Dark Accent 2" w:uiPriority="50"/>
+    <w:lsdException w:name="List Table 6 Colorful Accent 2" w:uiPriority="51"/>
+    <w:lsdException w:name="List Table 7 Colorful Accent 2" w:uiPriority="52"/>
+    <w:lsdException w:name="List Table 1 Light Accent 3" w:uiPriority="46"/>
+    <w:lsdException w:name="List Table 2 Accent 3" w:uiPriority="47"/>
+    <w:lsdException w:name="List Table 3 Accent 3" w:uiPriority="48"/>
+    <w:lsdException w:name="List Table 4 Accent 3" w:uiPriority="49"/>
+    <w:lsdException w:name="List Table 5 Dark Accent 3" w:uiPriority="50"/>
+    <w:lsdException w:name="List Table 6 Colorful Accent 3" w:uiPriority="51"/>
+    <w:lsdException w:name="List Table 7 Colorful Accent 3" w:uiPriority="52"/>
+    <w:lsdException w:name="List Table 1 Light Accent 4" w:uiPriority="46"/>
+    <w:lsdException w:name="List Table 2 Accent 4" w:uiPriority="47"/>
+    <w:lsdException w:name="List Table 3 Accent 4" w:uiPriority="48"/>
+    <w:lsdException w:name="List Table 4 Accent 4" w:uiPriority="49"/>
+    <w:lsdException w:name="List Table 5 Dark Accent 4" w:uiPriority="50"/>
+    <w:lsdException w:name="List Table 6 Colorful Accent 4" w:uiPriority="51"/>
+    <w:lsdException w:name="List Table 7 Colorful Accent 4" w:uiPriority="52"/>
+    <w:lsdException w:name="List Table 1 Light Accent 5" w:uiPriority="46"/>
+    <w:lsdException w:name="List Table 2 Accent 5" w:uiPriority="47"/>
+    <w:lsdException w:name="List Table 3 Accent 5" w:uiPriority="48"/>
+    <w:lsdException w:name="List Table 4 Accent 5" w:uiPriority="49"/>
+    <w:lsdException w:name="List Table 5 Dark Accent 5" w:uiPriority="50"/>
+    <w:lsdException w:name="List Table 6 Colorful Accent 5" w:uiPriority="51"/>
+    <w:lsdException w:name="List Table 7 Colorful Accent 5" w:uiPriority="52"/>
+    <w:lsdException w:name="List Table 1 Light Accent 6" w:uiPriority="46"/>
+    <w:lsdException w:name="List Table 2 Accent 6" w:uiPriority="47"/>
+    <w:lsdException w:name="List Table 3 Accent 6" w:uiPriority="48"/>
+    <w:lsdException w:name="List Table 4 Accent 6" w:uiPriority="49"/>
+    <w:lsdException w:name="List Table 5 Dark Accent 6" w:uiPriority="50"/>
+    <w:lsdException w:name="List Table 6 Colorful Accent 6" w:uiPriority="51"/>
+    <w:lsdException w:name="List Table 7 Colorful Accent 6" w:uiPriority="52"/>
   </w:latentStyles>
   <w:style w:type="paragraph" w:default="1" w:styleId="Normal">
     <w:name w:val="Normal"/>
@@ -5974,7 +6430,6 @@
     <w:uiPriority w:val="99"/>
     <w:semiHidden/>
     <w:unhideWhenUsed/>
-    <w:qFormat/>
     <w:tblPr>
       <w:tblInd w:w="0" w:type="dxa"/>
       <w:tblCellMar>
@@ -6128,7 +6583,6 @@
       <w:spacing w:after="0" w:line="240" w:lineRule="auto"/>
     </w:pPr>
     <w:tblPr>
-      <w:tblInd w:w="0" w:type="dxa"/>
       <w:tblBorders>
         <w:top w:val="single" w:sz="4" w:space="0" w:color="auto"/>
         <w:left w:val="single" w:sz="4" w:space="0" w:color="auto"/>
@@ -6137,12 +6591,6 @@
         <w:insideH w:val="single" w:sz="4" w:space="0" w:color="auto"/>
         <w:insideV w:val="single" w:sz="4" w:space="0" w:color="auto"/>
       </w:tblBorders>
-      <w:tblCellMar>
-        <w:top w:w="0" w:type="dxa"/>
-        <w:left w:w="108" w:type="dxa"/>
-        <w:bottom w:w="0" w:type="dxa"/>
-        <w:right w:w="108" w:type="dxa"/>
-      </w:tblCellMar>
     </w:tblPr>
   </w:style>
 </w:styles>
@@ -6443,16 +6891,16 @@
 </file>
 
 <file path=customXml/item2.xml><?xml version="1.0" encoding="utf-8"?>
+<p:properties xmlns:p="http://schemas.microsoft.com/office/2006/metadata/properties" xmlns:xsi="http://www.w3.org/2001/XMLSchema-instance" xmlns:pc="http://schemas.microsoft.com/office/infopath/2007/PartnerControls"/>
+</file>
+
+<file path=customXml/item3.xml><?xml version="1.0" encoding="utf-8"?>
 <?mso-contentType ?>
 <FormTemplates xmlns="http://schemas.microsoft.com/sharepoint/v3/contenttype/forms">
   <Display>DocumentLibraryForm</Display>
   <Edit>AssetEditForm</Edit>
   <New>DocumentLibraryForm</New>
 </FormTemplates>
-</file>
-
-<file path=customXml/item3.xml><?xml version="1.0" encoding="utf-8"?>
-<p:properties xmlns:p="http://schemas.microsoft.com/office/2006/metadata/properties" xmlns:xsi="http://www.w3.org/2001/XMLSchema-instance" xmlns:pc="http://schemas.microsoft.com/office/infopath/2007/PartnerControls"/>
 </file>
 
 <file path=customXml/item4.xml><?xml version="1.0" encoding="utf-8"?>
@@ -6472,18 +6920,18 @@
 </file>
 
 <file path=customXml/itemProps2.xml><?xml version="1.0" encoding="utf-8"?>
-<ds:datastoreItem xmlns:ds="http://schemas.openxmlformats.org/officeDocument/2006/customXml" ds:itemID="{DF8A6096-AC3C-41A5-9CB9-998E1823050B}">
+<ds:datastoreItem xmlns:ds="http://schemas.openxmlformats.org/officeDocument/2006/customXml" ds:itemID="{6BD01D80-C71E-4C35-9EC9-AB4B2A68E7C1}">
   <ds:schemaRefs>
-    <ds:schemaRef ds:uri="http://schemas.microsoft.com/sharepoint/v3/contenttype/forms"/>
+    <ds:schemaRef ds:uri="http://schemas.microsoft.com/office/2006/metadata/properties"/>
+    <ds:schemaRef ds:uri="http://schemas.microsoft.com/office/infopath/2007/PartnerControls"/>
   </ds:schemaRefs>
 </ds:datastoreItem>
 </file>
 
 <file path=customXml/itemProps3.xml><?xml version="1.0" encoding="utf-8"?>
-<ds:datastoreItem xmlns:ds="http://schemas.openxmlformats.org/officeDocument/2006/customXml" ds:itemID="{6BD01D80-C71E-4C35-9EC9-AB4B2A68E7C1}">
+<ds:datastoreItem xmlns:ds="http://schemas.openxmlformats.org/officeDocument/2006/customXml" ds:itemID="{DF8A6096-AC3C-41A5-9CB9-998E1823050B}">
   <ds:schemaRefs>
-    <ds:schemaRef ds:uri="http://schemas.microsoft.com/office/2006/metadata/properties"/>
-    <ds:schemaRef ds:uri="http://schemas.microsoft.com/office/infopath/2007/PartnerControls"/>
+    <ds:schemaRef ds:uri="http://schemas.microsoft.com/sharepoint/v3/contenttype/forms"/>
   </ds:schemaRefs>
 </ds:datastoreItem>
 </file>
@@ -6498,7 +6946,7 @@
 </file>
 
 <file path=customXml/itemProps5.xml><?xml version="1.0" encoding="utf-8"?>
-<ds:datastoreItem xmlns:ds="http://schemas.openxmlformats.org/officeDocument/2006/customXml" ds:itemID="{EE7E5A5A-2387-46D5-83A4-6E95131170AB}">
+<ds:datastoreItem xmlns:ds="http://schemas.openxmlformats.org/officeDocument/2006/customXml" ds:itemID="{B663D67F-2CB6-4185-8ECB-4848BBE9CF25}">
   <ds:schemaRefs>
     <ds:schemaRef ds:uri="http://schemas.openxmlformats.org/officeDocument/2006/bibliography"/>
   </ds:schemaRefs>

</xml_diff>